<commit_message>
Opdateret med Indledning og Projektafgrænsning
</commit_message>
<xml_diff>
--- a/Rapport og projektdokumentation/Rapport/Projektrapport.docx
+++ b/Rapport og projektdokumentation/Rapport/Projektrapport.docx
@@ -2569,134 +2569,118 @@
       <w:bookmarkEnd w:id="2"/>
     </w:p>
     <w:p>
-      <w:r>
-        <w:t>Første afsnit af den egentlige rapport er indledningen, som skal give læseren den fornødne</w:t>
-      </w:r>
-      <w:r>
-        <w:t xml:space="preserve"> </w:t>
-      </w:r>
-      <w:r>
-        <w:t xml:space="preserve">indføring i projektets emne, baggrund og formål. Undervurder derfor </w:t>
-      </w:r>
-      <w:r>
-        <w:rPr>
-          <w:b/>
-          <w:bCs/>
-        </w:rPr>
-        <w:t xml:space="preserve">aldrig </w:t>
-      </w:r>
-      <w:r>
-        <w:t>betydningen</w:t>
-      </w:r>
-      <w:r>
-        <w:t xml:space="preserve"> </w:t>
-      </w:r>
-      <w:r>
-        <w:t>af dette afsnit.</w:t>
-      </w:r>
-    </w:p>
-    <w:p>
-      <w:r>
-        <w:t xml:space="preserve">Indledningsafsnittet skal kunne besvare følgende spørgsmål: </w:t>
-      </w:r>
-      <w:r>
-        <w:rPr>
-          <w:i/>
-          <w:iCs/>
-        </w:rPr>
-        <w:t>Hvad</w:t>
-      </w:r>
-      <w:r>
-        <w:t xml:space="preserve">, </w:t>
-      </w:r>
-      <w:r>
-        <w:rPr>
-          <w:i/>
-          <w:iCs/>
-        </w:rPr>
-        <w:t xml:space="preserve">Hvorfor </w:t>
-      </w:r>
-      <w:r>
-        <w:t xml:space="preserve">og </w:t>
-      </w:r>
-      <w:r>
-        <w:rPr>
-          <w:i/>
-          <w:iCs/>
-        </w:rPr>
-        <w:t>Hvordan</w:t>
-      </w:r>
+      <w:bookmarkStart w:id="3" w:name="_Toc405204244"/>
+      <w:r>
+        <w:t xml:space="preserve">Denne rapport er skrevet på baggrund af et projektoplæg, som stiller visse krav til hvad projektet skal indeholde, men selve emnet er frit. </w:t>
+      </w:r>
+    </w:p>
+    <w:p>
+      <w:r>
+        <w:t xml:space="preserve">Dette projekt omhandler hvorledes sensorer, </w:t>
+      </w:r>
+      <w:proofErr w:type="spellStart"/>
+      <w:r>
+        <w:t>PSoC</w:t>
+      </w:r>
+      <w:proofErr w:type="spellEnd"/>
+      <w:r>
+        <w:t xml:space="preserve"> og </w:t>
+      </w:r>
+      <w:proofErr w:type="spellStart"/>
+      <w:r>
+        <w:t>Rasberri</w:t>
+      </w:r>
+      <w:proofErr w:type="spellEnd"/>
+      <w:r>
+        <w:t xml:space="preserve"> Pi kan benyttes til at opbygge et avanceret musikinstrument, som på sigt bl.a. kan skifte mellem flere lydpakker, </w:t>
+      </w:r>
+      <w:proofErr w:type="gramStart"/>
+      <w:r>
+        <w:t>etc..</w:t>
+      </w:r>
+      <w:proofErr w:type="gramEnd"/>
+      <w:r>
+        <w:t xml:space="preserve"> Systemet skal bringe glæde og leg til musikken, og er blevet døbt ”BodyRock3000”. </w:t>
+      </w:r>
+    </w:p>
+    <w:p>
+      <w:r>
+        <w:t>Emnet for rapporten er blevet valgt på baggrund af et ønske om at se gruppens egne originale idéer blive realiseret fra bunden. Flere idéer blev overvejet, og BodyRock3000 blev valgt ud fra kriterier som:</w:t>
+      </w:r>
+    </w:p>
+    <w:p>
+      <w:pPr>
+        <w:pStyle w:val="Listeafsnit"/>
+        <w:numPr>
+          <w:ilvl w:val="0"/>
+          <w:numId w:val="7"/>
+        </w:numPr>
+      </w:pPr>
+      <w:r>
+        <w:t>Integration af flere forskellige sensorer</w:t>
+      </w:r>
+    </w:p>
+    <w:p>
+      <w:pPr>
+        <w:pStyle w:val="Listeafsnit"/>
+        <w:numPr>
+          <w:ilvl w:val="0"/>
+          <w:numId w:val="7"/>
+        </w:numPr>
+      </w:pPr>
+      <w:r>
+        <w:t xml:space="preserve">Mulighed for diverse software-databanke </w:t>
+      </w:r>
+    </w:p>
+    <w:p>
+      <w:pPr>
+        <w:pStyle w:val="Listeafsnit"/>
+        <w:numPr>
+          <w:ilvl w:val="0"/>
+          <w:numId w:val="7"/>
+        </w:numPr>
+      </w:pPr>
+      <w:r>
+        <w:t xml:space="preserve">Brug af flere forskellige lydpakker </w:t>
+      </w:r>
+    </w:p>
+    <w:p>
+      <w:pPr>
+        <w:pStyle w:val="Listeafsnit"/>
+        <w:numPr>
+          <w:ilvl w:val="0"/>
+          <w:numId w:val="7"/>
+        </w:numPr>
+      </w:pPr>
+      <w:r>
+        <w:t xml:space="preserve">Mulighed for at have en fungerende prototype ved slut </w:t>
+      </w:r>
+    </w:p>
+    <w:p>
+      <w:r>
+        <w:t xml:space="preserve">Opgaven udføres ved hjælp af de forskellige fag, som både 1., 2. og 3. semester på Ingeniørhøjskolen Aarhus Universitet har budt på, med særligt udgangspunkt i fagene på 3. semester. Først vil der blive udarbejdet en kravspecifikation, hvorefter gruppen arbejder med elementer af </w:t>
+      </w:r>
+      <w:proofErr w:type="spellStart"/>
+      <w:r>
+        <w:t>Scrum</w:t>
+      </w:r>
+      <w:proofErr w:type="spellEnd"/>
+      <w:r>
+        <w:t xml:space="preserve">, hvor gruppemedlemmerne arbejder i </w:t>
+      </w:r>
+      <w:proofErr w:type="spellStart"/>
+      <w:r>
+        <w:t>iterationer</w:t>
+      </w:r>
+      <w:proofErr w:type="spellEnd"/>
       <w:r>
         <w:t>.</w:t>
       </w:r>
-      <w:r>
-        <w:t xml:space="preserve"> </w:t>
-      </w:r>
-      <w:r>
-        <w:rPr>
-          <w:i/>
-          <w:iCs/>
-        </w:rPr>
-        <w:t xml:space="preserve">Hvad </w:t>
-      </w:r>
-      <w:r>
-        <w:t xml:space="preserve">er emnet for rapporten, </w:t>
-      </w:r>
-      <w:r>
-        <w:rPr>
-          <w:i/>
-          <w:iCs/>
-        </w:rPr>
-        <w:t xml:space="preserve">hvorfor </w:t>
-      </w:r>
-      <w:r>
-        <w:t xml:space="preserve">man har valgt dette emne og </w:t>
-      </w:r>
-      <w:r>
-        <w:rPr>
-          <w:i/>
-          <w:iCs/>
-        </w:rPr>
-        <w:t xml:space="preserve">hvordan </w:t>
-      </w:r>
-      <w:r>
-        <w:t>man har tænkt</w:t>
-      </w:r>
-      <w:r>
-        <w:t xml:space="preserve"> </w:t>
-      </w:r>
-      <w:r>
-        <w:t>sig at gennemføre opgaven.</w:t>
-      </w:r>
-    </w:p>
-    <w:p>
-      <w:r>
-        <w:t>Indledningen kan også beskrive vigtige begreber, definitioner og anvendte forkortelser</w:t>
-      </w:r>
-      <w:r>
-        <w:t xml:space="preserve"> </w:t>
-      </w:r>
-      <w:r>
-        <w:t>evt. angivet med en separat ordliste.</w:t>
-      </w:r>
-      <w:r>
-        <w:t xml:space="preserve"> </w:t>
-      </w:r>
-      <w:r>
-        <w:t>Indledningen afsluttes med en læsevejledning, der giver en præsentation af rapportens</w:t>
-      </w:r>
-      <w:r>
-        <w:t xml:space="preserve"> </w:t>
-      </w:r>
-      <w:r>
-        <w:t>opbygning.</w:t>
-      </w:r>
     </w:p>
     <w:p>
       <w:pPr>
         <w:pStyle w:val="Overskrift1"/>
       </w:pPr>
-      <w:bookmarkStart w:id="3" w:name="_Toc405204244"/>
       <w:r>
         <w:t>Opgaveformulering</w:t>
       </w:r>
@@ -2770,7 +2754,6 @@
         <w:t xml:space="preserve"> (grundet ALSA funktionalitet)</w:t>
       </w:r>
     </w:p>
-    <w:p/>
     <w:p>
       <w:pPr>
         <w:pStyle w:val="Overskrift1"/>
@@ -2786,20 +2769,7 @@
     </w:p>
     <w:p>
       <w:r>
-        <w:t>Beskrivelse af projektet set i en større kontekst og de afgrænsninger man har valgt for projektet (prototype, færdiggørelse, udformning osv. osv.). Hvis der er specificeret eller designet mere end implementeret i jeres prototype beskrives det i dette afsnit.</w:t>
-      </w:r>
-    </w:p>
-    <w:p>
-      <w:r>
-        <w:t xml:space="preserve">Specificeret i </w:t>
-      </w:r>
-      <w:proofErr w:type="spellStart"/>
-      <w:r>
-        <w:t>kravspec</w:t>
-      </w:r>
-      <w:proofErr w:type="spellEnd"/>
-      <w:r>
-        <w:t xml:space="preserve"> (og systemarkitektur), men ikke implementeret</w:t>
+        <w:t>Ingeniørhøjskolen Aarhus Universitet har opstillet følgende obligatoriske krav til 3. semesterprojekt:</w:t>
       </w:r>
     </w:p>
     <w:p>
@@ -2807,16 +2777,31 @@
         <w:pStyle w:val="Listeafsnit"/>
         <w:numPr>
           <w:ilvl w:val="0"/>
-          <w:numId w:val="5"/>
+          <w:numId w:val="9"/>
         </w:numPr>
-      </w:pPr>
+        <w:rPr>
+          <w:i/>
+        </w:rPr>
+      </w:pPr>
+      <w:r>
+        <w:rPr>
+          <w:i/>
+        </w:rPr>
+        <w:t>Systemet skal via sensorer/</w:t>
+      </w:r>
       <w:proofErr w:type="spellStart"/>
       <w:r>
-        <w:t>Preset</w:t>
+        <w:rPr>
+          <w:i/>
+        </w:rPr>
+        <w:t>aktuatorer</w:t>
       </w:r>
       <w:proofErr w:type="spellEnd"/>
       <w:r>
-        <w:t xml:space="preserve"> skift</w:t>
+        <w:rPr>
+          <w:i/>
+        </w:rPr>
+        <w:t xml:space="preserve"> interagere med omverdenen</w:t>
       </w:r>
     </w:p>
     <w:p>
@@ -2824,25 +2809,41 @@
         <w:pStyle w:val="Listeafsnit"/>
         <w:numPr>
           <w:ilvl w:val="0"/>
-          <w:numId w:val="5"/>
+          <w:numId w:val="9"/>
         </w:numPr>
-      </w:pPr>
-      <w:proofErr w:type="spellStart"/>
-      <w:r>
-        <w:t>Mute</w:t>
-      </w:r>
-      <w:proofErr w:type="spellEnd"/>
+        <w:rPr>
+          <w:i/>
+        </w:rPr>
+      </w:pPr>
+      <w:r>
+        <w:rPr>
+          <w:i/>
+        </w:rPr>
+        <w:t>Systemet skal have brugerinteraktion</w:t>
+      </w:r>
     </w:p>
     <w:p>
       <w:pPr>
         <w:pStyle w:val="Listeafsnit"/>
         <w:numPr>
           <w:ilvl w:val="0"/>
-          <w:numId w:val="5"/>
+          <w:numId w:val="9"/>
         </w:numPr>
-      </w:pPr>
-      <w:r>
-        <w:t>Alle sensorer</w:t>
+        <w:rPr>
+          <w:i/>
+        </w:rPr>
+      </w:pPr>
+      <w:r>
+        <w:rPr>
+          <w:i/>
+        </w:rPr>
+        <w:t>Systemet skal indeholde faglige elem</w:t>
+      </w:r>
+      <w:r>
+        <w:rPr>
+          <w:i/>
+        </w:rPr>
+        <w:t>enter fra semesterets andre fag</w:t>
       </w:r>
     </w:p>
     <w:p>
@@ -2850,17 +2851,159 @@
         <w:pStyle w:val="Listeafsnit"/>
         <w:numPr>
           <w:ilvl w:val="0"/>
-          <w:numId w:val="5"/>
+          <w:numId w:val="9"/>
         </w:numPr>
-      </w:pPr>
-      <w:r>
-        <w:t>Tilføjelse af lydpakker</w:t>
+        <w:rPr>
+          <w:i/>
+        </w:rPr>
+      </w:pPr>
+      <w:r>
+        <w:rPr>
+          <w:i/>
+        </w:rPr>
+        <w:t>Systemet s</w:t>
+      </w:r>
+      <w:r>
+        <w:rPr>
+          <w:i/>
+        </w:rPr>
+        <w:t xml:space="preserve">kal anvende </w:t>
+      </w:r>
+      <w:proofErr w:type="spellStart"/>
+      <w:r>
+        <w:rPr>
+          <w:i/>
+        </w:rPr>
+        <w:t>Devkit</w:t>
+      </w:r>
+      <w:proofErr w:type="spellEnd"/>
+      <w:r>
+        <w:rPr>
+          <w:i/>
+        </w:rPr>
+        <w:t xml:space="preserve"> 8000- og </w:t>
+      </w:r>
+      <w:proofErr w:type="spellStart"/>
+      <w:r>
+        <w:rPr>
+          <w:i/>
+        </w:rPr>
+        <w:t>PSoC</w:t>
+      </w:r>
+      <w:proofErr w:type="spellEnd"/>
+      <w:r>
+        <w:rPr>
+          <w:i/>
+        </w:rPr>
+        <w:t>-</w:t>
+      </w:r>
+      <w:proofErr w:type="gramStart"/>
+      <w:r>
+        <w:rPr>
+          <w:i/>
+        </w:rPr>
+        <w:t>teknologi.</w:t>
+      </w:r>
+      <w:r>
+        <w:rPr>
+          <w:i/>
+        </w:rPr>
+        <w:t>(</w:t>
+      </w:r>
+      <w:proofErr w:type="gramEnd"/>
+      <w:r>
+        <w:rPr>
+          <w:i/>
+        </w:rPr>
+        <w:t>REFERENCE – CITAT)</w:t>
+      </w:r>
+    </w:p>
+    <w:p>
+      <w:r>
+        <w:t xml:space="preserve">Ud fra kravene udvikles et elektronisk musikinstrument, der bruger sensorteknologi til at frembringe lyd. For yderlige uddybning, se projektbeskrivelsen (REFERENCE). Det skal nævnes at der for gruppe 9 er givet dispensation til at benytte en </w:t>
+      </w:r>
+      <w:proofErr w:type="spellStart"/>
+      <w:r>
+        <w:t>Raspberry</w:t>
+      </w:r>
+      <w:proofErr w:type="spellEnd"/>
+      <w:r>
+        <w:t xml:space="preserve"> Pi B+(REFERENCE) i stedet for </w:t>
+      </w:r>
+      <w:proofErr w:type="spellStart"/>
+      <w:r>
+        <w:t>Devkit</w:t>
+      </w:r>
+      <w:proofErr w:type="spellEnd"/>
+      <w:r>
+        <w:t xml:space="preserve"> 8000.</w:t>
+      </w:r>
+    </w:p>
+    <w:p>
+      <w:r>
+        <w:t xml:space="preserve">Projektet afgrænses til en at bestå af en prototype. Prototypen overholder kravene fra kravspecifikationen(REFERENCE) med undtagelse af: </w:t>
       </w:r>
     </w:p>
     <w:p>
       <w:pPr>
         <w:pStyle w:val="Listeafsnit"/>
-      </w:pPr>
+        <w:numPr>
+          <w:ilvl w:val="0"/>
+          <w:numId w:val="8"/>
+        </w:numPr>
+      </w:pPr>
+      <w:r>
+        <w:t xml:space="preserve">Antal sensorer er begrænset til én sensor af typen </w:t>
+      </w:r>
+      <w:proofErr w:type="spellStart"/>
+      <w:r>
+        <w:t>accelerometer</w:t>
+      </w:r>
+      <w:proofErr w:type="spellEnd"/>
+    </w:p>
+    <w:p>
+      <w:pPr>
+        <w:pStyle w:val="Listeafsnit"/>
+        <w:numPr>
+          <w:ilvl w:val="0"/>
+          <w:numId w:val="8"/>
+        </w:numPr>
+      </w:pPr>
+      <w:r>
+        <w:t>Hverken Body- eller Rock-enheden indeholder ”</w:t>
+      </w:r>
+      <w:proofErr w:type="spellStart"/>
+      <w:r>
+        <w:t>Preset</w:t>
+      </w:r>
+      <w:proofErr w:type="spellEnd"/>
+      <w:r>
+        <w:t>” funktionalitet(REFERENCE)</w:t>
+      </w:r>
+    </w:p>
+    <w:p>
+      <w:pPr>
+        <w:pStyle w:val="Listeafsnit"/>
+        <w:numPr>
+          <w:ilvl w:val="0"/>
+          <w:numId w:val="8"/>
+        </w:numPr>
+      </w:pPr>
+      <w:r>
+        <w:t>Det vil ikke være muligt gøre Rock-enheden lydløs</w:t>
+      </w:r>
+    </w:p>
+    <w:p>
+      <w:pPr>
+        <w:pStyle w:val="Listeafsnit"/>
+        <w:numPr>
+          <w:ilvl w:val="0"/>
+          <w:numId w:val="8"/>
+        </w:numPr>
+      </w:pPr>
+      <w:r>
+        <w:t>Det vil ikke være muligt at tilføje andre lydpakker end standard-lydpakken</w:t>
+      </w:r>
     </w:p>
     <w:p>
       <w:pPr>
@@ -2868,6 +3011,7 @@
       </w:pPr>
       <w:bookmarkStart w:id="5" w:name="_Toc405204246"/>
       <w:r>
+        <w:lastRenderedPageBreak/>
         <w:t>Systembeskrivelse</w:t>
       </w:r>
       <w:bookmarkEnd w:id="5"/>
@@ -2926,19 +3070,20 @@
         <w:pStyle w:val="Titel"/>
       </w:pPr>
       <w:r>
-        <w:lastRenderedPageBreak/>
         <w:t>Projektbeskrivelse</w:t>
       </w:r>
+      <w:bookmarkStart w:id="7" w:name="_GoBack"/>
+      <w:bookmarkEnd w:id="7"/>
     </w:p>
     <w:p>
       <w:pPr>
         <w:pStyle w:val="Overskrift1"/>
       </w:pPr>
-      <w:bookmarkStart w:id="7" w:name="_Toc405204248"/>
+      <w:bookmarkStart w:id="8" w:name="_Toc405204248"/>
       <w:r>
         <w:t>Projektgennemførelse</w:t>
       </w:r>
-      <w:bookmarkEnd w:id="7"/>
+      <w:bookmarkEnd w:id="8"/>
     </w:p>
     <w:p>
       <w:r>
@@ -3002,11 +3147,11 @@
       <w:pPr>
         <w:pStyle w:val="Overskrift1"/>
       </w:pPr>
-      <w:bookmarkStart w:id="8" w:name="_Toc405204249"/>
+      <w:bookmarkStart w:id="9" w:name="_Toc405204249"/>
       <w:r>
         <w:t>Metoder</w:t>
       </w:r>
-      <w:bookmarkEnd w:id="8"/>
+      <w:bookmarkEnd w:id="9"/>
     </w:p>
     <w:p>
       <w:r>
@@ -3112,11 +3257,11 @@
       <w:pPr>
         <w:pStyle w:val="Overskrift1"/>
       </w:pPr>
-      <w:bookmarkStart w:id="9" w:name="_Toc405204250"/>
+      <w:bookmarkStart w:id="10" w:name="_Toc405204250"/>
       <w:r>
         <w:t>Specifikation og analyse</w:t>
       </w:r>
-      <w:bookmarkEnd w:id="9"/>
+      <w:bookmarkEnd w:id="10"/>
     </w:p>
     <w:p>
       <w:r>
@@ -3272,6 +3417,7 @@
         </w:numPr>
       </w:pPr>
       <w:r>
+        <w:lastRenderedPageBreak/>
         <w:t>MIDI teknologi: Lasse, Lukas, Kenn</w:t>
       </w:r>
     </w:p>
@@ -3291,11 +3437,11 @@
       <w:pPr>
         <w:pStyle w:val="Overskrift1"/>
       </w:pPr>
-      <w:bookmarkStart w:id="10" w:name="_Toc405204251"/>
+      <w:bookmarkStart w:id="11" w:name="_Toc405204251"/>
       <w:r>
         <w:t>Systemarkitektur</w:t>
       </w:r>
-      <w:bookmarkEnd w:id="10"/>
+      <w:bookmarkEnd w:id="11"/>
     </w:p>
     <w:p>
       <w:r>
@@ -3327,7 +3473,7 @@
       <w:pPr>
         <w:pStyle w:val="Overskrift1"/>
       </w:pPr>
-      <w:bookmarkStart w:id="11" w:name="_Toc405204252"/>
+      <w:bookmarkStart w:id="12" w:name="_Toc405204252"/>
       <w:r>
         <w:lastRenderedPageBreak/>
         <w:t>Design</w:t>
@@ -3335,7 +3481,7 @@
       <w:r>
         <w:t>, implementering og test af HW</w:t>
       </w:r>
-      <w:bookmarkEnd w:id="11"/>
+      <w:bookmarkEnd w:id="12"/>
     </w:p>
     <w:p>
       <w:r>
@@ -3354,8 +3500,8 @@
           <w:lang w:val="en-US"/>
         </w:rPr>
       </w:pPr>
-      <w:bookmarkStart w:id="12" w:name="_Toc405204253"/>
       <w:bookmarkStart w:id="13" w:name="_Toc405204255"/>
+      <w:bookmarkStart w:id="14" w:name="_Toc405204253"/>
       <w:proofErr w:type="spellStart"/>
       <w:r>
         <w:rPr>
@@ -3366,7 +3512,7 @@
       <w:bookmarkEnd w:id="13"/>
       <w:proofErr w:type="spellEnd"/>
     </w:p>
-    <w:bookmarkEnd w:id="12"/>
+    <w:bookmarkEnd w:id="14"/>
     <w:p>
       <w:pPr>
         <w:pStyle w:val="Overskrift2"/>
@@ -3382,7 +3528,7 @@
           <w:lang w:val="en-US"/>
         </w:rPr>
       </w:pPr>
-      <w:bookmarkStart w:id="14" w:name="_Toc405204254"/>
+      <w:bookmarkStart w:id="15" w:name="_Toc405204254"/>
       <w:r>
         <w:rPr>
           <w:lang w:val="en-US"/>
@@ -3402,7 +3548,7 @@
         </w:rPr>
         <w:t>C Bu</w:t>
       </w:r>
-      <w:bookmarkEnd w:id="14"/>
+      <w:bookmarkEnd w:id="15"/>
       <w:r>
         <w:rPr>
           <w:lang w:val="en-US"/>
@@ -3473,25 +3619,25 @@
       <w:pPr>
         <w:pStyle w:val="Overskrift2"/>
       </w:pPr>
-      <w:bookmarkStart w:id="15" w:name="_Toc405204256"/>
+      <w:bookmarkStart w:id="16" w:name="_Toc405204256"/>
       <w:r>
         <w:t>Strømforsyning</w:t>
       </w:r>
-      <w:bookmarkEnd w:id="15"/>
+      <w:bookmarkEnd w:id="16"/>
     </w:p>
     <w:p/>
     <w:p>
       <w:pPr>
         <w:pStyle w:val="Overskrift1"/>
       </w:pPr>
-      <w:bookmarkStart w:id="16" w:name="_Toc405204257"/>
+      <w:bookmarkStart w:id="17" w:name="_Toc405204257"/>
       <w:r>
         <w:t xml:space="preserve">Design, implementering og test af </w:t>
       </w:r>
       <w:r>
         <w:t>SW</w:t>
       </w:r>
-      <w:bookmarkEnd w:id="16"/>
+      <w:bookmarkEnd w:id="17"/>
     </w:p>
     <w:p>
       <w:pPr>
@@ -3500,7 +3646,7 @@
           <w:lang w:val="en-US"/>
         </w:rPr>
       </w:pPr>
-      <w:bookmarkStart w:id="17" w:name="_Toc405204258"/>
+      <w:bookmarkStart w:id="18" w:name="_Toc405204258"/>
       <w:r>
         <w:rPr>
           <w:lang w:val="en-US"/>
@@ -3592,305 +3738,374 @@
         </w:rPr>
         <w:t>w Lane</w:t>
       </w:r>
-      <w:bookmarkEnd w:id="17"/>
+      <w:bookmarkEnd w:id="18"/>
     </w:p>
     <w:p>
       <w:pPr>
         <w:pStyle w:val="Overskrift3"/>
-        <w:rPr>
-          <w:lang w:val="en-US"/>
-        </w:rPr>
-      </w:pPr>
-      <w:bookmarkStart w:id="18" w:name="_Toc405204259"/>
-      <w:r>
-        <w:rPr>
-          <w:lang w:val="en-US"/>
-        </w:rPr>
+      </w:pPr>
+      <w:bookmarkStart w:id="19" w:name="_Toc405204259"/>
+      <w:r>
         <w:t>Controller</w:t>
       </w:r>
-      <w:bookmarkEnd w:id="18"/>
+      <w:bookmarkEnd w:id="19"/>
     </w:p>
     <w:p>
       <w:pPr>
         <w:pStyle w:val="Overskrift3"/>
-        <w:rPr>
-          <w:lang w:val="en-US"/>
-        </w:rPr>
       </w:pPr>
     </w:p>
     <w:p>
       <w:pPr>
         <w:pStyle w:val="Overskrift3"/>
-        <w:rPr>
-          <w:lang w:val="en-US"/>
-        </w:rPr>
-      </w:pPr>
-      <w:bookmarkStart w:id="19" w:name="_Toc405204260"/>
-      <w:r>
-        <w:rPr>
-          <w:lang w:val="en-US"/>
-        </w:rPr>
+      </w:pPr>
+      <w:bookmarkStart w:id="20" w:name="_Toc405204260"/>
+      <w:r>
         <w:t>Data Storage</w:t>
       </w:r>
-      <w:bookmarkEnd w:id="19"/>
+      <w:bookmarkEnd w:id="20"/>
     </w:p>
     <w:p>
       <w:pPr>
         <w:pStyle w:val="Overskrift3"/>
-        <w:rPr>
-          <w:lang w:val="en-US"/>
-        </w:rPr>
       </w:pPr>
     </w:p>
     <w:p>
       <w:pPr>
         <w:pStyle w:val="Overskrift3"/>
-        <w:rPr>
-          <w:lang w:val="en-US"/>
-        </w:rPr>
-      </w:pPr>
-      <w:bookmarkStart w:id="20" w:name="_Toc405204261"/>
-      <w:r>
-        <w:rPr>
-          <w:lang w:val="en-US"/>
-        </w:rPr>
+      </w:pPr>
+      <w:bookmarkStart w:id="21" w:name="_Toc405204261"/>
+      <w:r>
         <w:t>GUI</w:t>
       </w:r>
-      <w:bookmarkEnd w:id="20"/>
-    </w:p>
-    <w:p>
-      <w:pPr>
-        <w:rPr>
-          <w:lang w:val="en-US"/>
-        </w:rPr>
-      </w:pPr>
-    </w:p>
+      <w:bookmarkEnd w:id="21"/>
+    </w:p>
+    <w:p/>
     <w:p>
       <w:pPr>
         <w:pStyle w:val="Overskrift2"/>
       </w:pPr>
-      <w:bookmarkStart w:id="21" w:name="_Toc405204262"/>
+      <w:bookmarkStart w:id="22" w:name="_Toc405204262"/>
       <w:r>
         <w:lastRenderedPageBreak/>
         <w:t>Fast Lane</w:t>
       </w:r>
-      <w:bookmarkEnd w:id="21"/>
+      <w:bookmarkEnd w:id="22"/>
     </w:p>
     <w:p>
       <w:pPr>
         <w:pStyle w:val="Overskrift3"/>
-      </w:pPr>
-      <w:bookmarkStart w:id="22" w:name="_Toc405204263"/>
-      <w:r>
+        <w:rPr>
+          <w:lang w:val="en-US"/>
+        </w:rPr>
+      </w:pPr>
+      <w:bookmarkStart w:id="23" w:name="_Toc405204263"/>
+      <w:r>
+        <w:rPr>
+          <w:lang w:val="en-US"/>
+        </w:rPr>
         <w:t>Receiver</w:t>
       </w:r>
-      <w:bookmarkEnd w:id="22"/>
+      <w:bookmarkEnd w:id="23"/>
     </w:p>
     <w:p>
       <w:pPr>
         <w:pStyle w:val="Overskrift3"/>
+        <w:rPr>
+          <w:lang w:val="en-US"/>
+        </w:rPr>
       </w:pPr>
     </w:p>
     <w:p>
       <w:pPr>
         <w:pStyle w:val="Overskrift3"/>
-      </w:pPr>
-      <w:bookmarkStart w:id="23" w:name="_Toc405204264"/>
+        <w:rPr>
+          <w:lang w:val="en-US"/>
+        </w:rPr>
+      </w:pPr>
+      <w:bookmarkStart w:id="24" w:name="_Toc405204264"/>
       <w:proofErr w:type="spellStart"/>
       <w:r>
+        <w:rPr>
+          <w:lang w:val="en-US"/>
+        </w:rPr>
         <w:t>MidiModule</w:t>
       </w:r>
-      <w:bookmarkEnd w:id="23"/>
+      <w:bookmarkEnd w:id="24"/>
       <w:proofErr w:type="spellEnd"/>
     </w:p>
     <w:p>
       <w:pPr>
         <w:pStyle w:val="Overskrift4"/>
+        <w:rPr>
+          <w:lang w:val="en-US"/>
+        </w:rPr>
       </w:pPr>
       <w:proofErr w:type="spellStart"/>
       <w:r>
+        <w:rPr>
+          <w:lang w:val="en-US"/>
+        </w:rPr>
         <w:t>MidiModule</w:t>
       </w:r>
       <w:proofErr w:type="spellEnd"/>
       <w:r>
+        <w:rPr>
+          <w:lang w:val="en-US"/>
+        </w:rPr>
+        <w:t xml:space="preserve"> control</w:t>
+      </w:r>
+    </w:p>
+    <w:p>
+      <w:pPr>
+        <w:rPr>
+          <w:lang w:val="en-US"/>
+        </w:rPr>
+      </w:pPr>
+    </w:p>
+    <w:p>
+      <w:pPr>
+        <w:pStyle w:val="Overskrift4"/>
+        <w:rPr>
+          <w:lang w:val="en-US"/>
+        </w:rPr>
+      </w:pPr>
+      <w:proofErr w:type="spellStart"/>
+      <w:r>
+        <w:rPr>
+          <w:lang w:val="en-US"/>
+        </w:rPr>
+        <w:t>SensorConfiguration</w:t>
+      </w:r>
+      <w:proofErr w:type="spellEnd"/>
+    </w:p>
+    <w:p>
+      <w:pPr>
+        <w:rPr>
+          <w:lang w:val="en-US"/>
+        </w:rPr>
+      </w:pPr>
+    </w:p>
+    <w:p>
+      <w:pPr>
+        <w:pStyle w:val="Overskrift4"/>
+        <w:rPr>
+          <w:lang w:val="en-US"/>
+        </w:rPr>
+      </w:pPr>
+      <w:r>
+        <w:rPr>
+          <w:lang w:val="en-US"/>
+        </w:rPr>
+        <w:t>Mapping Scheme</w:t>
+      </w:r>
+    </w:p>
+    <w:p>
+      <w:pPr>
+        <w:pStyle w:val="Overskrift4"/>
+        <w:rPr>
+          <w:lang w:val="en-US"/>
+        </w:rPr>
+      </w:pPr>
+    </w:p>
+    <w:p>
+      <w:pPr>
+        <w:pStyle w:val="Overskrift4"/>
+        <w:rPr>
+          <w:lang w:val="en-US"/>
+        </w:rPr>
+      </w:pPr>
+      <w:proofErr w:type="spellStart"/>
+      <w:r>
+        <w:rPr>
+          <w:lang w:val="en-US"/>
+        </w:rPr>
+        <w:t>AlsaAdapter</w:t>
+      </w:r>
+      <w:proofErr w:type="spellEnd"/>
+    </w:p>
+    <w:p>
+      <w:pPr>
+        <w:pStyle w:val="Overskrift3"/>
+        <w:rPr>
+          <w:lang w:val="en-US"/>
+        </w:rPr>
+      </w:pPr>
+    </w:p>
+    <w:p>
+      <w:pPr>
+        <w:pStyle w:val="Overskrift3"/>
+        <w:rPr>
+          <w:lang w:val="en-US"/>
+        </w:rPr>
+      </w:pPr>
+      <w:bookmarkStart w:id="25" w:name="_Toc405204265"/>
+      <w:r>
+        <w:rPr>
+          <w:lang w:val="en-US"/>
+        </w:rPr>
+        <w:t>ALSA</w:t>
+      </w:r>
+      <w:bookmarkEnd w:id="25"/>
+    </w:p>
+    <w:p>
+      <w:pPr>
+        <w:rPr>
+          <w:lang w:val="en-US"/>
+        </w:rPr>
+      </w:pPr>
+    </w:p>
+    <w:p>
+      <w:pPr>
+        <w:pStyle w:val="Overskrift1"/>
+        <w:rPr>
+          <w:lang w:val="en-US"/>
+        </w:rPr>
+      </w:pPr>
+      <w:proofErr w:type="spellStart"/>
+      <w:r>
+        <w:rPr>
+          <w:lang w:val="en-US"/>
+        </w:rPr>
+        <w:t>Integrationstest</w:t>
+      </w:r>
+      <w:proofErr w:type="spellEnd"/>
+    </w:p>
+    <w:p>
+      <w:pPr>
+        <w:pStyle w:val="Overskrift2"/>
+        <w:rPr>
+          <w:lang w:val="en-US"/>
+        </w:rPr>
+      </w:pPr>
+      <w:r>
+        <w:rPr>
+          <w:lang w:val="en-US"/>
+        </w:rPr>
+        <w:t xml:space="preserve">Body + I2C + </w:t>
+      </w:r>
+      <w:proofErr w:type="spellStart"/>
+      <w:r>
+        <w:rPr>
+          <w:lang w:val="en-US"/>
+        </w:rPr>
+        <w:t>Sensorer</w:t>
+      </w:r>
+      <w:proofErr w:type="spellEnd"/>
+    </w:p>
+    <w:p>
+      <w:pPr>
+        <w:rPr>
+          <w:lang w:val="en-US"/>
+        </w:rPr>
+      </w:pPr>
+    </w:p>
+    <w:p>
+      <w:pPr>
+        <w:pStyle w:val="Overskrift2"/>
+        <w:rPr>
+          <w:lang w:val="en-US"/>
+        </w:rPr>
+      </w:pPr>
+      <w:r>
+        <w:rPr>
+          <w:lang w:val="en-US"/>
+        </w:rPr>
+        <w:t xml:space="preserve">GUI </w:t>
+      </w:r>
+      <w:r>
+        <w:sym w:font="Wingdings" w:char="F0E0"/>
+      </w:r>
+      <w:r>
+        <w:rPr>
+          <w:lang w:val="en-US"/>
+        </w:rPr>
+        <w:t xml:space="preserve"> Controller </w:t>
+      </w:r>
+      <w:r>
+        <w:sym w:font="Wingdings" w:char="F0E0"/>
+      </w:r>
+      <w:r>
+        <w:rPr>
+          <w:lang w:val="en-US"/>
+        </w:rPr>
         <w:t xml:space="preserve"> </w:t>
       </w:r>
       <w:proofErr w:type="spellStart"/>
       <w:r>
-        <w:t>control</w:t>
+        <w:rPr>
+          <w:lang w:val="en-US"/>
+        </w:rPr>
+        <w:t>DataStorage</w:t>
       </w:r>
       <w:proofErr w:type="spellEnd"/>
     </w:p>
-    <w:p/>
-    <w:p>
-      <w:pPr>
-        <w:pStyle w:val="Overskrift4"/>
-      </w:pPr>
+    <w:p>
+      <w:pPr>
+        <w:rPr>
+          <w:lang w:val="en-US"/>
+        </w:rPr>
+      </w:pPr>
+    </w:p>
+    <w:p>
+      <w:pPr>
+        <w:pStyle w:val="Overskrift2"/>
+        <w:rPr>
+          <w:lang w:val="en-US"/>
+        </w:rPr>
+      </w:pPr>
+      <w:r>
+        <w:rPr>
+          <w:lang w:val="en-US"/>
+        </w:rPr>
+        <w:t xml:space="preserve">Sensor </w:t>
+      </w:r>
+      <w:r>
+        <w:sym w:font="Wingdings" w:char="F0E0"/>
+      </w:r>
+      <w:r>
+        <w:rPr>
+          <w:lang w:val="en-US"/>
+        </w:rPr>
+        <w:t xml:space="preserve"> Receiver (Bluetooth)</w:t>
+      </w:r>
+    </w:p>
+    <w:p>
+      <w:pPr>
+        <w:rPr>
+          <w:lang w:val="en-US"/>
+        </w:rPr>
+      </w:pPr>
+    </w:p>
+    <w:p>
+      <w:pPr>
+        <w:pStyle w:val="Overskrift2"/>
+        <w:rPr>
+          <w:lang w:val="en-US"/>
+        </w:rPr>
+      </w:pPr>
+      <w:r>
+        <w:rPr>
+          <w:lang w:val="en-US"/>
+        </w:rPr>
+        <w:t xml:space="preserve">Receiver </w:t>
+      </w:r>
+      <w:r>
+        <w:sym w:font="Wingdings" w:char="F0E0"/>
+      </w:r>
+      <w:r>
+        <w:rPr>
+          <w:lang w:val="en-US"/>
+        </w:rPr>
+        <w:t xml:space="preserve"> </w:t>
+      </w:r>
       <w:proofErr w:type="spellStart"/>
       <w:r>
-        <w:t>SensorConfiguration</w:t>
-      </w:r>
-      <w:proofErr w:type="spellEnd"/>
-    </w:p>
-    <w:p/>
-    <w:p>
-      <w:pPr>
-        <w:pStyle w:val="Overskrift4"/>
-      </w:pPr>
-      <w:proofErr w:type="spellStart"/>
-      <w:r>
-        <w:t>Mapping</w:t>
-      </w:r>
-      <w:proofErr w:type="spellEnd"/>
-      <w:r>
-        <w:t xml:space="preserve"> </w:t>
-      </w:r>
-      <w:proofErr w:type="spellStart"/>
-      <w:r>
-        <w:t>Scheme</w:t>
-      </w:r>
-      <w:proofErr w:type="spellEnd"/>
-    </w:p>
-    <w:p>
-      <w:pPr>
-        <w:pStyle w:val="Overskrift4"/>
-      </w:pPr>
-    </w:p>
-    <w:p>
-      <w:pPr>
-        <w:pStyle w:val="Overskrift4"/>
-      </w:pPr>
-      <w:proofErr w:type="spellStart"/>
-      <w:r>
-        <w:t>AlsaAdapter</w:t>
-      </w:r>
-      <w:proofErr w:type="spellEnd"/>
-    </w:p>
-    <w:p>
-      <w:pPr>
-        <w:pStyle w:val="Overskrift3"/>
-      </w:pPr>
-    </w:p>
-    <w:p>
-      <w:pPr>
-        <w:pStyle w:val="Overskrift3"/>
-      </w:pPr>
-      <w:bookmarkStart w:id="24" w:name="_Toc405204265"/>
-      <w:r>
-        <w:t>ALSA</w:t>
-      </w:r>
-      <w:bookmarkEnd w:id="24"/>
-    </w:p>
-    <w:p/>
-    <w:p>
-      <w:pPr>
-        <w:pStyle w:val="Overskrift1"/>
-      </w:pPr>
-      <w:r>
-        <w:t>Integrationstest</w:t>
-      </w:r>
-    </w:p>
-    <w:p>
-      <w:pPr>
-        <w:pStyle w:val="Overskrift2"/>
-      </w:pPr>
-      <w:r>
-        <w:t>Body + I2C + Sensorer</w:t>
-      </w:r>
-    </w:p>
-    <w:p/>
-    <w:p>
-      <w:pPr>
-        <w:pStyle w:val="Overskrift2"/>
-      </w:pPr>
-      <w:proofErr w:type="gramStart"/>
-      <w:r>
-        <w:t xml:space="preserve">GUI </w:t>
-      </w:r>
-      <w:r>
-        <w:sym w:font="Wingdings" w:char="F0E0"/>
-      </w:r>
-      <w:r>
-        <w:t xml:space="preserve"> Controller</w:t>
-      </w:r>
-      <w:proofErr w:type="gramEnd"/>
-      <w:r>
-        <w:t xml:space="preserve"> </w:t>
-      </w:r>
-      <w:r>
-        <w:sym w:font="Wingdings" w:char="F0E0"/>
-      </w:r>
-      <w:r>
-        <w:t xml:space="preserve"> </w:t>
-      </w:r>
-      <w:proofErr w:type="spellStart"/>
-      <w:r>
-        <w:t>DataStorage</w:t>
-      </w:r>
-      <w:proofErr w:type="spellEnd"/>
-    </w:p>
-    <w:p/>
-    <w:p>
-      <w:pPr>
-        <w:pStyle w:val="Overskrift2"/>
-        <w:rPr>
-          <w:lang w:val="en-US"/>
-        </w:rPr>
-      </w:pPr>
-      <w:r>
-        <w:rPr>
-          <w:lang w:val="en-US"/>
-        </w:rPr>
-        <w:t xml:space="preserve">Sensor </w:t>
-      </w:r>
-      <w:r>
-        <w:sym w:font="Wingdings" w:char="F0E0"/>
-      </w:r>
-      <w:r>
-        <w:rPr>
-          <w:lang w:val="en-US"/>
-        </w:rPr>
-        <w:t xml:space="preserve"> Receiver (Bluetooth)</w:t>
-      </w:r>
-    </w:p>
-    <w:p>
-      <w:pPr>
-        <w:rPr>
-          <w:lang w:val="en-US"/>
-        </w:rPr>
-      </w:pPr>
-    </w:p>
-    <w:p>
-      <w:pPr>
-        <w:pStyle w:val="Overskrift2"/>
-        <w:rPr>
-          <w:lang w:val="en-US"/>
-        </w:rPr>
-      </w:pPr>
-      <w:r>
-        <w:rPr>
-          <w:lang w:val="en-US"/>
-        </w:rPr>
-        <w:t xml:space="preserve">Receiver </w:t>
-      </w:r>
-      <w:r>
-        <w:sym w:font="Wingdings" w:char="F0E0"/>
-      </w:r>
-      <w:r>
-        <w:rPr>
-          <w:lang w:val="en-US"/>
-        </w:rPr>
-        <w:t xml:space="preserve"> </w:t>
-      </w:r>
-      <w:proofErr w:type="spellStart"/>
-      <w:r>
         <w:rPr>
           <w:lang w:val="en-US"/>
         </w:rPr>
         <w:t>MidiModule</w:t>
       </w:r>
-      <w:bookmarkStart w:id="25" w:name="_GoBack"/>
-      <w:bookmarkEnd w:id="25"/>
       <w:proofErr w:type="spellEnd"/>
     </w:p>
     <w:p>
@@ -4332,21 +4547,7 @@
             <w:rStyle w:val="Hyperlink"/>
             <w:lang w:val="en-US"/>
           </w:rPr>
-          <w:t>http://guides.is.</w:t>
-        </w:r>
-        <w:r>
-          <w:rPr>
-            <w:rStyle w:val="Hyperlink"/>
-            <w:lang w:val="en-US"/>
-          </w:rPr>
-          <w:t>u</w:t>
-        </w:r>
-        <w:r>
-          <w:rPr>
-            <w:rStyle w:val="Hyperlink"/>
-            <w:lang w:val="en-US"/>
-          </w:rPr>
-          <w:t>wa.edu.au/harvard</w:t>
+          <w:t>http://guides.is.uwa.edu.au/harvard</w:t>
         </w:r>
       </w:hyperlink>
       <w:r>
@@ -4644,6 +4845,232 @@
     </w:lvl>
   </w:abstractNum>
   <w:abstractNum w:abstractNumId="2">
+    <w:nsid w:val="2DB374E2"/>
+    <w:multiLevelType w:val="hybridMultilevel"/>
+    <w:tmpl w:val="96B04506"/>
+    <w:lvl w:ilvl="0" w:tplc="04060001">
+      <w:start w:val="1"/>
+      <w:numFmt w:val="bullet"/>
+      <w:lvlText w:val=""/>
+      <w:lvlJc w:val="left"/>
+      <w:pPr>
+        <w:ind w:left="720" w:hanging="360"/>
+      </w:pPr>
+      <w:rPr>
+        <w:rFonts w:ascii="Symbol" w:hAnsi="Symbol" w:hint="default"/>
+      </w:rPr>
+    </w:lvl>
+    <w:lvl w:ilvl="1" w:tplc="04060003" w:tentative="1">
+      <w:start w:val="1"/>
+      <w:numFmt w:val="bullet"/>
+      <w:lvlText w:val="o"/>
+      <w:lvlJc w:val="left"/>
+      <w:pPr>
+        <w:ind w:left="1440" w:hanging="360"/>
+      </w:pPr>
+      <w:rPr>
+        <w:rFonts w:ascii="Courier New" w:hAnsi="Courier New" w:cs="Courier New" w:hint="default"/>
+      </w:rPr>
+    </w:lvl>
+    <w:lvl w:ilvl="2" w:tplc="04060005" w:tentative="1">
+      <w:start w:val="1"/>
+      <w:numFmt w:val="bullet"/>
+      <w:lvlText w:val=""/>
+      <w:lvlJc w:val="left"/>
+      <w:pPr>
+        <w:ind w:left="2160" w:hanging="360"/>
+      </w:pPr>
+      <w:rPr>
+        <w:rFonts w:ascii="Wingdings" w:hAnsi="Wingdings" w:hint="default"/>
+      </w:rPr>
+    </w:lvl>
+    <w:lvl w:ilvl="3" w:tplc="04060001" w:tentative="1">
+      <w:start w:val="1"/>
+      <w:numFmt w:val="bullet"/>
+      <w:lvlText w:val=""/>
+      <w:lvlJc w:val="left"/>
+      <w:pPr>
+        <w:ind w:left="2880" w:hanging="360"/>
+      </w:pPr>
+      <w:rPr>
+        <w:rFonts w:ascii="Symbol" w:hAnsi="Symbol" w:hint="default"/>
+      </w:rPr>
+    </w:lvl>
+    <w:lvl w:ilvl="4" w:tplc="04060003" w:tentative="1">
+      <w:start w:val="1"/>
+      <w:numFmt w:val="bullet"/>
+      <w:lvlText w:val="o"/>
+      <w:lvlJc w:val="left"/>
+      <w:pPr>
+        <w:ind w:left="3600" w:hanging="360"/>
+      </w:pPr>
+      <w:rPr>
+        <w:rFonts w:ascii="Courier New" w:hAnsi="Courier New" w:cs="Courier New" w:hint="default"/>
+      </w:rPr>
+    </w:lvl>
+    <w:lvl w:ilvl="5" w:tplc="04060005" w:tentative="1">
+      <w:start w:val="1"/>
+      <w:numFmt w:val="bullet"/>
+      <w:lvlText w:val=""/>
+      <w:lvlJc w:val="left"/>
+      <w:pPr>
+        <w:ind w:left="4320" w:hanging="360"/>
+      </w:pPr>
+      <w:rPr>
+        <w:rFonts w:ascii="Wingdings" w:hAnsi="Wingdings" w:hint="default"/>
+      </w:rPr>
+    </w:lvl>
+    <w:lvl w:ilvl="6" w:tplc="04060001" w:tentative="1">
+      <w:start w:val="1"/>
+      <w:numFmt w:val="bullet"/>
+      <w:lvlText w:val=""/>
+      <w:lvlJc w:val="left"/>
+      <w:pPr>
+        <w:ind w:left="5040" w:hanging="360"/>
+      </w:pPr>
+      <w:rPr>
+        <w:rFonts w:ascii="Symbol" w:hAnsi="Symbol" w:hint="default"/>
+      </w:rPr>
+    </w:lvl>
+    <w:lvl w:ilvl="7" w:tplc="04060003" w:tentative="1">
+      <w:start w:val="1"/>
+      <w:numFmt w:val="bullet"/>
+      <w:lvlText w:val="o"/>
+      <w:lvlJc w:val="left"/>
+      <w:pPr>
+        <w:ind w:left="5760" w:hanging="360"/>
+      </w:pPr>
+      <w:rPr>
+        <w:rFonts w:ascii="Courier New" w:hAnsi="Courier New" w:cs="Courier New" w:hint="default"/>
+      </w:rPr>
+    </w:lvl>
+    <w:lvl w:ilvl="8" w:tplc="04060005" w:tentative="1">
+      <w:start w:val="1"/>
+      <w:numFmt w:val="bullet"/>
+      <w:lvlText w:val=""/>
+      <w:lvlJc w:val="left"/>
+      <w:pPr>
+        <w:ind w:left="6480" w:hanging="360"/>
+      </w:pPr>
+      <w:rPr>
+        <w:rFonts w:ascii="Wingdings" w:hAnsi="Wingdings" w:hint="default"/>
+      </w:rPr>
+    </w:lvl>
+  </w:abstractNum>
+  <w:abstractNum w:abstractNumId="3">
+    <w:nsid w:val="3B2423A8"/>
+    <w:multiLevelType w:val="hybridMultilevel"/>
+    <w:tmpl w:val="8358524A"/>
+    <w:lvl w:ilvl="0" w:tplc="04060001">
+      <w:start w:val="1"/>
+      <w:numFmt w:val="bullet"/>
+      <w:lvlText w:val=""/>
+      <w:lvlJc w:val="left"/>
+      <w:pPr>
+        <w:ind w:left="720" w:hanging="360"/>
+      </w:pPr>
+      <w:rPr>
+        <w:rFonts w:ascii="Symbol" w:hAnsi="Symbol" w:hint="default"/>
+      </w:rPr>
+    </w:lvl>
+    <w:lvl w:ilvl="1" w:tplc="04060003" w:tentative="1">
+      <w:start w:val="1"/>
+      <w:numFmt w:val="bullet"/>
+      <w:lvlText w:val="o"/>
+      <w:lvlJc w:val="left"/>
+      <w:pPr>
+        <w:ind w:left="1440" w:hanging="360"/>
+      </w:pPr>
+      <w:rPr>
+        <w:rFonts w:ascii="Courier New" w:hAnsi="Courier New" w:cs="Courier New" w:hint="default"/>
+      </w:rPr>
+    </w:lvl>
+    <w:lvl w:ilvl="2" w:tplc="04060005" w:tentative="1">
+      <w:start w:val="1"/>
+      <w:numFmt w:val="bullet"/>
+      <w:lvlText w:val=""/>
+      <w:lvlJc w:val="left"/>
+      <w:pPr>
+        <w:ind w:left="2160" w:hanging="360"/>
+      </w:pPr>
+      <w:rPr>
+        <w:rFonts w:ascii="Wingdings" w:hAnsi="Wingdings" w:hint="default"/>
+      </w:rPr>
+    </w:lvl>
+    <w:lvl w:ilvl="3" w:tplc="04060001" w:tentative="1">
+      <w:start w:val="1"/>
+      <w:numFmt w:val="bullet"/>
+      <w:lvlText w:val=""/>
+      <w:lvlJc w:val="left"/>
+      <w:pPr>
+        <w:ind w:left="2880" w:hanging="360"/>
+      </w:pPr>
+      <w:rPr>
+        <w:rFonts w:ascii="Symbol" w:hAnsi="Symbol" w:hint="default"/>
+      </w:rPr>
+    </w:lvl>
+    <w:lvl w:ilvl="4" w:tplc="04060003" w:tentative="1">
+      <w:start w:val="1"/>
+      <w:numFmt w:val="bullet"/>
+      <w:lvlText w:val="o"/>
+      <w:lvlJc w:val="left"/>
+      <w:pPr>
+        <w:ind w:left="3600" w:hanging="360"/>
+      </w:pPr>
+      <w:rPr>
+        <w:rFonts w:ascii="Courier New" w:hAnsi="Courier New" w:cs="Courier New" w:hint="default"/>
+      </w:rPr>
+    </w:lvl>
+    <w:lvl w:ilvl="5" w:tplc="04060005" w:tentative="1">
+      <w:start w:val="1"/>
+      <w:numFmt w:val="bullet"/>
+      <w:lvlText w:val=""/>
+      <w:lvlJc w:val="left"/>
+      <w:pPr>
+        <w:ind w:left="4320" w:hanging="360"/>
+      </w:pPr>
+      <w:rPr>
+        <w:rFonts w:ascii="Wingdings" w:hAnsi="Wingdings" w:hint="default"/>
+      </w:rPr>
+    </w:lvl>
+    <w:lvl w:ilvl="6" w:tplc="04060001" w:tentative="1">
+      <w:start w:val="1"/>
+      <w:numFmt w:val="bullet"/>
+      <w:lvlText w:val=""/>
+      <w:lvlJc w:val="left"/>
+      <w:pPr>
+        <w:ind w:left="5040" w:hanging="360"/>
+      </w:pPr>
+      <w:rPr>
+        <w:rFonts w:ascii="Symbol" w:hAnsi="Symbol" w:hint="default"/>
+      </w:rPr>
+    </w:lvl>
+    <w:lvl w:ilvl="7" w:tplc="04060003" w:tentative="1">
+      <w:start w:val="1"/>
+      <w:numFmt w:val="bullet"/>
+      <w:lvlText w:val="o"/>
+      <w:lvlJc w:val="left"/>
+      <w:pPr>
+        <w:ind w:left="5760" w:hanging="360"/>
+      </w:pPr>
+      <w:rPr>
+        <w:rFonts w:ascii="Courier New" w:hAnsi="Courier New" w:cs="Courier New" w:hint="default"/>
+      </w:rPr>
+    </w:lvl>
+    <w:lvl w:ilvl="8" w:tplc="04060005" w:tentative="1">
+      <w:start w:val="1"/>
+      <w:numFmt w:val="bullet"/>
+      <w:lvlText w:val=""/>
+      <w:lvlJc w:val="left"/>
+      <w:pPr>
+        <w:ind w:left="6480" w:hanging="360"/>
+      </w:pPr>
+      <w:rPr>
+        <w:rFonts w:ascii="Wingdings" w:hAnsi="Wingdings" w:hint="default"/>
+      </w:rPr>
+    </w:lvl>
+  </w:abstractNum>
+  <w:abstractNum w:abstractNumId="4">
     <w:nsid w:val="4187276A"/>
     <w:multiLevelType w:val="hybridMultilevel"/>
     <w:tmpl w:val="D40A1BC6"/>
@@ -4756,7 +5183,7 @@
       </w:rPr>
     </w:lvl>
   </w:abstractNum>
-  <w:abstractNum w:abstractNumId="3">
+  <w:abstractNum w:abstractNumId="5">
     <w:nsid w:val="46352FCD"/>
     <w:multiLevelType w:val="hybridMultilevel"/>
     <w:tmpl w:val="F3B293C6"/>
@@ -4869,7 +5296,7 @@
       </w:rPr>
     </w:lvl>
   </w:abstractNum>
-  <w:abstractNum w:abstractNumId="4">
+  <w:abstractNum w:abstractNumId="6">
     <w:nsid w:val="5B8B1D83"/>
     <w:multiLevelType w:val="hybridMultilevel"/>
     <w:tmpl w:val="E438BCDC"/>
@@ -4982,7 +5409,7 @@
       </w:rPr>
     </w:lvl>
   </w:abstractNum>
-  <w:abstractNum w:abstractNumId="5">
+  <w:abstractNum w:abstractNumId="7">
     <w:nsid w:val="629E021C"/>
     <w:multiLevelType w:val="hybridMultilevel"/>
     <w:tmpl w:val="46D487FC"/>
@@ -5095,11 +5522,124 @@
       </w:rPr>
     </w:lvl>
   </w:abstractNum>
+  <w:abstractNum w:abstractNumId="8">
+    <w:nsid w:val="6F5848E3"/>
+    <w:multiLevelType w:val="hybridMultilevel"/>
+    <w:tmpl w:val="DE4EECE0"/>
+    <w:lvl w:ilvl="0" w:tplc="04060001">
+      <w:start w:val="1"/>
+      <w:numFmt w:val="bullet"/>
+      <w:lvlText w:val=""/>
+      <w:lvlJc w:val="left"/>
+      <w:pPr>
+        <w:ind w:left="720" w:hanging="360"/>
+      </w:pPr>
+      <w:rPr>
+        <w:rFonts w:ascii="Symbol" w:hAnsi="Symbol" w:hint="default"/>
+      </w:rPr>
+    </w:lvl>
+    <w:lvl w:ilvl="1" w:tplc="04060003" w:tentative="1">
+      <w:start w:val="1"/>
+      <w:numFmt w:val="bullet"/>
+      <w:lvlText w:val="o"/>
+      <w:lvlJc w:val="left"/>
+      <w:pPr>
+        <w:ind w:left="1440" w:hanging="360"/>
+      </w:pPr>
+      <w:rPr>
+        <w:rFonts w:ascii="Courier New" w:hAnsi="Courier New" w:cs="Courier New" w:hint="default"/>
+      </w:rPr>
+    </w:lvl>
+    <w:lvl w:ilvl="2" w:tplc="04060005" w:tentative="1">
+      <w:start w:val="1"/>
+      <w:numFmt w:val="bullet"/>
+      <w:lvlText w:val=""/>
+      <w:lvlJc w:val="left"/>
+      <w:pPr>
+        <w:ind w:left="2160" w:hanging="360"/>
+      </w:pPr>
+      <w:rPr>
+        <w:rFonts w:ascii="Wingdings" w:hAnsi="Wingdings" w:hint="default"/>
+      </w:rPr>
+    </w:lvl>
+    <w:lvl w:ilvl="3" w:tplc="04060001" w:tentative="1">
+      <w:start w:val="1"/>
+      <w:numFmt w:val="bullet"/>
+      <w:lvlText w:val=""/>
+      <w:lvlJc w:val="left"/>
+      <w:pPr>
+        <w:ind w:left="2880" w:hanging="360"/>
+      </w:pPr>
+      <w:rPr>
+        <w:rFonts w:ascii="Symbol" w:hAnsi="Symbol" w:hint="default"/>
+      </w:rPr>
+    </w:lvl>
+    <w:lvl w:ilvl="4" w:tplc="04060003" w:tentative="1">
+      <w:start w:val="1"/>
+      <w:numFmt w:val="bullet"/>
+      <w:lvlText w:val="o"/>
+      <w:lvlJc w:val="left"/>
+      <w:pPr>
+        <w:ind w:left="3600" w:hanging="360"/>
+      </w:pPr>
+      <w:rPr>
+        <w:rFonts w:ascii="Courier New" w:hAnsi="Courier New" w:cs="Courier New" w:hint="default"/>
+      </w:rPr>
+    </w:lvl>
+    <w:lvl w:ilvl="5" w:tplc="04060005" w:tentative="1">
+      <w:start w:val="1"/>
+      <w:numFmt w:val="bullet"/>
+      <w:lvlText w:val=""/>
+      <w:lvlJc w:val="left"/>
+      <w:pPr>
+        <w:ind w:left="4320" w:hanging="360"/>
+      </w:pPr>
+      <w:rPr>
+        <w:rFonts w:ascii="Wingdings" w:hAnsi="Wingdings" w:hint="default"/>
+      </w:rPr>
+    </w:lvl>
+    <w:lvl w:ilvl="6" w:tplc="04060001" w:tentative="1">
+      <w:start w:val="1"/>
+      <w:numFmt w:val="bullet"/>
+      <w:lvlText w:val=""/>
+      <w:lvlJc w:val="left"/>
+      <w:pPr>
+        <w:ind w:left="5040" w:hanging="360"/>
+      </w:pPr>
+      <w:rPr>
+        <w:rFonts w:ascii="Symbol" w:hAnsi="Symbol" w:hint="default"/>
+      </w:rPr>
+    </w:lvl>
+    <w:lvl w:ilvl="7" w:tplc="04060003" w:tentative="1">
+      <w:start w:val="1"/>
+      <w:numFmt w:val="bullet"/>
+      <w:lvlText w:val="o"/>
+      <w:lvlJc w:val="left"/>
+      <w:pPr>
+        <w:ind w:left="5760" w:hanging="360"/>
+      </w:pPr>
+      <w:rPr>
+        <w:rFonts w:ascii="Courier New" w:hAnsi="Courier New" w:cs="Courier New" w:hint="default"/>
+      </w:rPr>
+    </w:lvl>
+    <w:lvl w:ilvl="8" w:tplc="04060005" w:tentative="1">
+      <w:start w:val="1"/>
+      <w:numFmt w:val="bullet"/>
+      <w:lvlText w:val=""/>
+      <w:lvlJc w:val="left"/>
+      <w:pPr>
+        <w:ind w:left="6480" w:hanging="360"/>
+      </w:pPr>
+      <w:rPr>
+        <w:rFonts w:ascii="Wingdings" w:hAnsi="Wingdings" w:hint="default"/>
+      </w:rPr>
+    </w:lvl>
+  </w:abstractNum>
   <w:num w:numId="1">
-    <w:abstractNumId w:val="3"/>
+    <w:abstractNumId w:val="5"/>
   </w:num>
   <w:num w:numId="2">
-    <w:abstractNumId w:val="2"/>
+    <w:abstractNumId w:val="4"/>
   </w:num>
   <w:num w:numId="3">
     <w:abstractNumId w:val="0"/>
@@ -5108,10 +5648,19 @@
     <w:abstractNumId w:val="1"/>
   </w:num>
   <w:num w:numId="5">
-    <w:abstractNumId w:val="5"/>
+    <w:abstractNumId w:val="7"/>
   </w:num>
   <w:num w:numId="6">
-    <w:abstractNumId w:val="4"/>
+    <w:abstractNumId w:val="6"/>
+  </w:num>
+  <w:num w:numId="7">
+    <w:abstractNumId w:val="2"/>
+  </w:num>
+  <w:num w:numId="8">
+    <w:abstractNumId w:val="8"/>
+  </w:num>
+  <w:num w:numId="9">
+    <w:abstractNumId w:val="3"/>
   </w:num>
 </w:numbering>
 </file>
@@ -6066,7 +6615,7 @@
 </file>
 
 <file path=customXml/itemProps1.xml><?xml version="1.0" encoding="utf-8"?>
-<ds:datastoreItem xmlns:ds="http://schemas.openxmlformats.org/officeDocument/2006/customXml" ds:itemID="{7830B6BC-E80C-4493-8509-14F88694EC2D}">
+<ds:datastoreItem xmlns:ds="http://schemas.openxmlformats.org/officeDocument/2006/customXml" ds:itemID="{D102D544-FB53-4E4D-9A88-0B253092CCA0}">
   <ds:schemaRefs>
     <ds:schemaRef ds:uri="http://schemas.openxmlformats.org/officeDocument/2006/bibliography"/>
   </ds:schemaRefs>

</xml_diff>

<commit_message>
Projektrapport udkast - elementer mangler
</commit_message>
<xml_diff>
--- a/Rapport og projektdokumentation/Rapport/Projektrapport.docx
+++ b/Rapport og projektdokumentation/Rapport/Projektrapport.docx
@@ -679,6 +679,7 @@
         <w:pStyle w:val="Overskrift1"/>
       </w:pPr>
       <w:r>
+        <w:lastRenderedPageBreak/>
         <w:t>Abstract</w:t>
       </w:r>
       <w:bookmarkEnd w:id="0"/>
@@ -5897,6 +5898,7 @@
         <w:textAlignment w:val="center"/>
       </w:pPr>
       <w:r>
+        <w:lastRenderedPageBreak/>
         <w:t xml:space="preserve">Efter konsultation med, og tilladelse fra, vejleder, er det besluttet at udskifte Devkit 8000 med en Raspberry Pi model B+. Denne beslutning er taget på baggrund af problemer med implementering af ALSA-biblioteker, det eksterne MIDI-lydkort og Linux-sampleren på Devkit 8000. </w:t>
       </w:r>
     </w:p>
@@ -5916,7 +5918,6 @@
           <w:color w:val="000000"/>
           <w:lang w:eastAsia="da-DK"/>
         </w:rPr>
-        <w:lastRenderedPageBreak/>
         <w:t>Visionen bag proje</w:t>
       </w:r>
       <w:r>
@@ -6167,6 +6168,7 @@
         <w:pStyle w:val="Overskrift1"/>
       </w:pPr>
       <w:r>
+        <w:lastRenderedPageBreak/>
         <w:t>Systembeskrivelse</w:t>
       </w:r>
       <w:bookmarkEnd w:id="4"/>
@@ -6684,8 +6686,6 @@
         </w:rPr>
         <w:t>af MIDI-signaler og styring af system-indstillinger</w:t>
       </w:r>
-      <w:bookmarkStart w:id="5" w:name="_GoBack"/>
-      <w:bookmarkEnd w:id="5"/>
     </w:p>
     <w:p>
       <w:pPr>
@@ -6774,45 +6774,44 @@
       <w:pPr>
         <w:pStyle w:val="Overskrift1"/>
       </w:pPr>
-      <w:bookmarkStart w:id="6" w:name="_Toc406148960"/>
+      <w:bookmarkStart w:id="5" w:name="_Toc406148960"/>
       <w:r>
         <w:t>Krav</w:t>
       </w:r>
+      <w:bookmarkEnd w:id="5"/>
+    </w:p>
+    <w:p>
+      <w:r>
+        <w:t>Her beskrives kravene (kravspec) i prosaform (altså ikke i punktform). Kan beskrives med et Use Case diagram, med kort beskrivelse af hver Use Case og reference for yderligere detaljer til kravspecifikationen. Kvalitets krav skal beskrives overordnet uden specifikke detaljer som f.eks. værdier og nøjagtigheder, her henvises til jeres kravspecifikation.</w:t>
+      </w:r>
+    </w:p>
+    <w:p>
+      <w:pPr>
+        <w:pStyle w:val="Titel"/>
+      </w:pPr>
+      <w:r>
+        <w:t>Projektbeskrivelse</w:t>
+      </w:r>
+    </w:p>
+    <w:p>
+      <w:pPr>
+        <w:pStyle w:val="Overskrift1"/>
+      </w:pPr>
+      <w:bookmarkStart w:id="6" w:name="_Toc406148961"/>
+      <w:r>
+        <w:t>Projektgennemførelse</w:t>
+      </w:r>
       <w:bookmarkEnd w:id="6"/>
     </w:p>
     <w:p>
-      <w:r>
-        <w:t>Her beskrives kravene (kravspec) i prosaform (altså ikke i punktform). Kan beskrives med et Use Case diagram, med kort beskrivelse af hver Use Case og reference for yderligere detaljer til kravspecifikationen. Kvalitets krav skal beskrives overordnet uden specifikke detaljer som f.eks. værdier og nøjagtigheder, her henvises til jeres kravspecifikation.</w:t>
-      </w:r>
-    </w:p>
-    <w:p>
-      <w:pPr>
-        <w:pStyle w:val="Titel"/>
-      </w:pPr>
-      <w:r>
-        <w:t>Projektbeskrivelse</w:t>
-      </w:r>
-    </w:p>
-    <w:p>
-      <w:pPr>
-        <w:pStyle w:val="Overskrift1"/>
-      </w:pPr>
-      <w:bookmarkStart w:id="7" w:name="_Toc406148961"/>
-      <w:r>
-        <w:lastRenderedPageBreak/>
-        <w:t>Projektgennemførelse</w:t>
+      <w:pPr>
+        <w:pStyle w:val="Overskrift2"/>
+      </w:pPr>
+      <w:bookmarkStart w:id="7" w:name="_Toc406148962"/>
+      <w:r>
+        <w:t>Udviklingsmodel</w:t>
       </w:r>
       <w:bookmarkEnd w:id="7"/>
-    </w:p>
-    <w:p>
-      <w:pPr>
-        <w:pStyle w:val="Overskrift2"/>
-      </w:pPr>
-      <w:bookmarkStart w:id="8" w:name="_Toc406148962"/>
-      <w:r>
-        <w:t>Udviklingsmodel</w:t>
-      </w:r>
-      <w:bookmarkEnd w:id="8"/>
     </w:p>
     <w:p>
       <w:pPr>
@@ -7094,6 +7093,7 @@
           <w:noProof/>
           <w:lang w:eastAsia="da-DK"/>
         </w:rPr>
+        <w:lastRenderedPageBreak/>
         <w:drawing>
           <wp:inline distT="0" distB="0" distL="0" distR="0" wp14:anchorId="304E8FF5" wp14:editId="50F57767">
             <wp:extent cx="3571875" cy="2442257"/>
@@ -7163,7 +7163,6 @@
         <w:rPr>
           <w:rFonts w:ascii="Calibri" w:hAnsi="Calibri"/>
         </w:rPr>
-        <w:lastRenderedPageBreak/>
         <w:t>Kravspecificationen blev udarbejdet sammen med accepttesten, systemarkitekturen sammen integrationstestene og til designfasen/implementeringen laves modultestene til alle enhederne.</w:t>
       </w:r>
     </w:p>
@@ -7197,21 +7196,21 @@
       <w:pPr>
         <w:pStyle w:val="Overskrift2"/>
       </w:pPr>
-      <w:bookmarkStart w:id="9" w:name="_Toc406148963"/>
+      <w:bookmarkStart w:id="8" w:name="_Toc406148963"/>
       <w:r>
         <w:t>Projektstyring</w:t>
       </w:r>
+      <w:bookmarkEnd w:id="8"/>
+    </w:p>
+    <w:p>
+      <w:pPr>
+        <w:pStyle w:val="Overskrift3"/>
+      </w:pPr>
+      <w:bookmarkStart w:id="9" w:name="_Toc406148964"/>
+      <w:r>
+        <w:t>Scrum</w:t>
+      </w:r>
       <w:bookmarkEnd w:id="9"/>
-    </w:p>
-    <w:p>
-      <w:pPr>
-        <w:pStyle w:val="Overskrift3"/>
-      </w:pPr>
-      <w:bookmarkStart w:id="10" w:name="_Toc406148964"/>
-      <w:r>
-        <w:t>Scrum</w:t>
-      </w:r>
-      <w:bookmarkEnd w:id="10"/>
     </w:p>
     <w:p>
       <w:r>
@@ -7333,6 +7332,7 @@
         </w:numPr>
       </w:pPr>
       <w:r>
+        <w:lastRenderedPageBreak/>
         <w:t>Stå Op møde</w:t>
       </w:r>
     </w:p>
@@ -7426,11 +7426,7 @@
         </w:numPr>
       </w:pPr>
       <w:r>
-        <w:t xml:space="preserve">Taskboardet har fungeret som organistor for listen over opgaver for det pågældende sprint. Opgaverne er blevet defineret med beskrivelser, prioritering, estimeret tid og uddelegering. </w:t>
-      </w:r>
-      <w:r>
-        <w:lastRenderedPageBreak/>
-        <w:t xml:space="preserve">Taskboardet har også fungeret som kontrakt for hvad Scrumgruppen har valgt at forpligtige sig til af opgaver i sprintet. </w:t>
+        <w:t xml:space="preserve">Taskboardet har fungeret som organistor for listen over opgaver for det pågældende sprint. Opgaverne er blevet defineret med beskrivelser, prioritering, estimeret tid og uddelegering. Taskboardet har også fungeret som kontrakt for hvad Scrumgruppen har valgt at forpligtige sig til af opgaver i sprintet. </w:t>
       </w:r>
     </w:p>
     <w:p>
@@ -7675,6 +7671,7 @@
         </w:numPr>
       </w:pPr>
       <w:r>
+        <w:lastRenderedPageBreak/>
         <w:t>Længde: To uger</w:t>
       </w:r>
     </w:p>
@@ -7695,161 +7692,160 @@
       <w:pPr>
         <w:pStyle w:val="Overskrift3"/>
       </w:pPr>
-      <w:bookmarkStart w:id="11" w:name="_Toc406148965"/>
+      <w:bookmarkStart w:id="10" w:name="_Toc406148965"/>
       <w:r>
         <w:t>Tidsplan</w:t>
       </w:r>
+      <w:bookmarkEnd w:id="10"/>
+    </w:p>
+    <w:p>
+      <w:r>
+        <w:t>Den overordnede tidsplan(REFERENCE) der strækker sig igennem hele projektet er blevet tilegnet vha. Microsoft Projekt. Tidsplanen er blevet brugt til at holde overblikket over tidsrammen for projekt og er blevet opdateret efter hvert gruppe/vejledermøde.</w:t>
+      </w:r>
+    </w:p>
+    <w:p>
+      <w:pPr>
+        <w:pStyle w:val="Overskrift3"/>
+      </w:pPr>
+      <w:bookmarkStart w:id="11" w:name="_Toc406148966"/>
+      <w:r>
+        <w:t>Mødestruktur</w:t>
+      </w:r>
       <w:bookmarkEnd w:id="11"/>
     </w:p>
     <w:p>
-      <w:r>
-        <w:t>Den overordnede tidsplan(REFERENCE) der strækker sig igennem hele projektet er blevet tilegnet vha. Microsoft Projekt. Tidsplanen er blevet brugt til at holde overblikket over tidsrammen for projekt og er blevet opdateret efter hvert gruppe/vejledermøde.</w:t>
-      </w:r>
+      <w:pPr>
+        <w:rPr>
+          <w:rFonts w:ascii="Calibri" w:hAnsi="Calibri"/>
+        </w:rPr>
+      </w:pPr>
+      <w:r>
+        <w:t xml:space="preserve">Gruppe- og vejledermøder er blevet styret ved hjælp af en mødeindkaldelse efterfulgt af et møde med dagsorden, dirigent og referent. </w:t>
+      </w:r>
+      <w:r>
+        <w:rPr>
+          <w:rFonts w:ascii="Calibri" w:hAnsi="Calibri"/>
+        </w:rPr>
+        <w:t xml:space="preserve">De administrative roller </w:t>
+      </w:r>
+      <w:r>
+        <w:rPr>
+          <w:rFonts w:ascii="Calibri" w:hAnsi="Calibri"/>
+        </w:rPr>
+        <w:t>er blevet fastlagt vha. en turnusordning</w:t>
+      </w:r>
+      <w:r>
+        <w:rPr>
+          <w:rFonts w:ascii="Calibri" w:hAnsi="Calibri"/>
+        </w:rPr>
+        <w:t>(REFERENCE TIL TURNUSORDNING), hvor</w:t>
+      </w:r>
+      <w:r>
+        <w:rPr>
+          <w:rFonts w:ascii="Calibri" w:hAnsi="Calibri"/>
+        </w:rPr>
+        <w:t xml:space="preserve"> at de forskellige roller</w:t>
+      </w:r>
+      <w:r>
+        <w:rPr>
+          <w:rFonts w:ascii="Calibri" w:hAnsi="Calibri"/>
+        </w:rPr>
+        <w:t xml:space="preserve"> </w:t>
+      </w:r>
+      <w:r>
+        <w:rPr>
+          <w:rFonts w:ascii="Calibri" w:hAnsi="Calibri"/>
+        </w:rPr>
+        <w:t xml:space="preserve">som mødeindkalder, referent og dirigent </w:t>
+      </w:r>
+      <w:r>
+        <w:rPr>
+          <w:rFonts w:ascii="Calibri" w:hAnsi="Calibri"/>
+        </w:rPr>
+        <w:t>skifter fra møde til møde</w:t>
+      </w:r>
+      <w:r>
+        <w:rPr>
+          <w:rFonts w:ascii="Calibri" w:hAnsi="Calibri"/>
+        </w:rPr>
+        <w:t>. Dette er gjort for at sikre at alle gruppemedlemmer får et indblik i det administrative arb</w:t>
+      </w:r>
+      <w:r>
+        <w:rPr>
+          <w:rFonts w:ascii="Calibri" w:hAnsi="Calibri"/>
+        </w:rPr>
+        <w:t>ejde. For at sikre konsensus</w:t>
+      </w:r>
+      <w:r>
+        <w:rPr>
+          <w:rFonts w:ascii="Calibri" w:hAnsi="Calibri"/>
+        </w:rPr>
+        <w:t xml:space="preserve"> i dokumenter, er der udarbejdet skabeloner til mødeindkaldelser og referater. Møderne er blevet afholdt efter behov, me</w:t>
+      </w:r>
+      <w:r>
+        <w:rPr>
+          <w:rFonts w:ascii="Calibri" w:hAnsi="Calibri"/>
+        </w:rPr>
+        <w:t>d udgangspunkt i et møde ved et sprints begyndelse og afslutning</w:t>
+      </w:r>
+      <w:r>
+        <w:rPr>
+          <w:rFonts w:ascii="Calibri" w:hAnsi="Calibri"/>
+        </w:rPr>
+        <w:t>. Referatet fra forrige møde er blevet gennemgå</w:t>
+      </w:r>
+      <w:r>
+        <w:rPr>
+          <w:rFonts w:ascii="Calibri" w:hAnsi="Calibri"/>
+        </w:rPr>
+        <w:t>et og godkendt ved hvert møde</w:t>
+      </w:r>
+      <w:r>
+        <w:rPr>
+          <w:rFonts w:ascii="Calibri" w:hAnsi="Calibri"/>
+        </w:rPr>
+        <w:t xml:space="preserve">. </w:t>
+      </w:r>
+    </w:p>
+    <w:p>
+      <w:pPr>
+        <w:pStyle w:val="Overskrift2"/>
+      </w:pPr>
+      <w:bookmarkStart w:id="12" w:name="_Toc406148967"/>
+      <w:r>
+        <w:t>Dokumentorganisering og log</w:t>
+      </w:r>
+      <w:bookmarkEnd w:id="12"/>
+    </w:p>
+    <w:p>
+      <w:r>
+        <w:t>Gruppen har benyttet Git til organisering af dokumenter, kode og genereldokumentation for projektet. Git består af et repository som kan rumme alle disse data. Det har den fordel at alt hvad sendes til repository’et skal have en medfølgende beskrivelse og bliver stemplet med både dato/tidspunkt og præcise informationer om hvilke data bliver sendt med. Git’en har derfor også fungeret som gruppens fælles log for projektet. Gits funktion med at merge dokumenter er kun blevet brugt til dels.</w:t>
+      </w:r>
+    </w:p>
+    <w:p>
+      <w:r>
+        <w:t>(REFERENCE TIL GITloggen)</w:t>
+      </w:r>
+    </w:p>
+    <w:p>
+      <w:pPr>
+        <w:pStyle w:val="Overskrift1"/>
+      </w:pPr>
+      <w:bookmarkStart w:id="13" w:name="_Toc406148968"/>
+      <w:r>
+        <w:t>Metoder</w:t>
+      </w:r>
+      <w:bookmarkEnd w:id="13"/>
     </w:p>
     <w:p>
       <w:pPr>
         <w:pStyle w:val="Overskrift3"/>
       </w:pPr>
-      <w:bookmarkStart w:id="12" w:name="_Toc406148966"/>
-      <w:r>
-        <w:t>Mødestruktur</w:t>
-      </w:r>
-      <w:bookmarkEnd w:id="12"/>
-    </w:p>
-    <w:p>
-      <w:pPr>
-        <w:rPr>
-          <w:rFonts w:ascii="Calibri" w:hAnsi="Calibri"/>
-        </w:rPr>
-      </w:pPr>
-      <w:r>
-        <w:t xml:space="preserve">Gruppe- og vejledermøder er blevet styret ved hjælp af en mødeindkaldelse efterfulgt af et møde med dagsorden, dirigent og referent. </w:t>
-      </w:r>
-      <w:r>
-        <w:rPr>
-          <w:rFonts w:ascii="Calibri" w:hAnsi="Calibri"/>
-        </w:rPr>
-        <w:t xml:space="preserve">De administrative roller </w:t>
-      </w:r>
-      <w:r>
-        <w:rPr>
-          <w:rFonts w:ascii="Calibri" w:hAnsi="Calibri"/>
-        </w:rPr>
-        <w:t>er blevet fastlagt vha. en turnusordning</w:t>
-      </w:r>
-      <w:r>
-        <w:rPr>
-          <w:rFonts w:ascii="Calibri" w:hAnsi="Calibri"/>
-        </w:rPr>
-        <w:t>(REFERENCE TIL TURNUSORDNING), hvor</w:t>
-      </w:r>
-      <w:r>
-        <w:rPr>
-          <w:rFonts w:ascii="Calibri" w:hAnsi="Calibri"/>
-        </w:rPr>
-        <w:t xml:space="preserve"> at de forskellige roller</w:t>
-      </w:r>
-      <w:r>
-        <w:rPr>
-          <w:rFonts w:ascii="Calibri" w:hAnsi="Calibri"/>
-        </w:rPr>
-        <w:t xml:space="preserve"> </w:t>
-      </w:r>
-      <w:r>
-        <w:rPr>
-          <w:rFonts w:ascii="Calibri" w:hAnsi="Calibri"/>
-        </w:rPr>
-        <w:t xml:space="preserve">som mødeindkalder, referent og dirigent </w:t>
-      </w:r>
-      <w:r>
-        <w:rPr>
-          <w:rFonts w:ascii="Calibri" w:hAnsi="Calibri"/>
-        </w:rPr>
-        <w:t>skifter fra møde til møde</w:t>
-      </w:r>
-      <w:r>
-        <w:rPr>
-          <w:rFonts w:ascii="Calibri" w:hAnsi="Calibri"/>
-        </w:rPr>
-        <w:t>. Dette er gjort for at sikre at alle gruppemedlemmer får et indblik i det administrative arb</w:t>
-      </w:r>
-      <w:r>
-        <w:rPr>
-          <w:rFonts w:ascii="Calibri" w:hAnsi="Calibri"/>
-        </w:rPr>
-        <w:t>ejde. For at sikre konsensus</w:t>
-      </w:r>
-      <w:r>
-        <w:rPr>
-          <w:rFonts w:ascii="Calibri" w:hAnsi="Calibri"/>
-        </w:rPr>
-        <w:t xml:space="preserve"> i dokumenter, er der udarbejdet skabeloner til mødeindkaldelser og referater. Møderne er blevet afholdt efter behov, me</w:t>
-      </w:r>
-      <w:r>
-        <w:rPr>
-          <w:rFonts w:ascii="Calibri" w:hAnsi="Calibri"/>
-        </w:rPr>
-        <w:t>d udgangspunkt i et møde ved et sprints begyndelse og afslutning</w:t>
-      </w:r>
-      <w:r>
-        <w:rPr>
-          <w:rFonts w:ascii="Calibri" w:hAnsi="Calibri"/>
-        </w:rPr>
-        <w:t>. Referatet fra forrige møde er blevet gennemgå</w:t>
-      </w:r>
-      <w:r>
-        <w:rPr>
-          <w:rFonts w:ascii="Calibri" w:hAnsi="Calibri"/>
-        </w:rPr>
-        <w:t>et og godkendt ved hvert møde</w:t>
-      </w:r>
-      <w:r>
-        <w:rPr>
-          <w:rFonts w:ascii="Calibri" w:hAnsi="Calibri"/>
-        </w:rPr>
-        <w:t xml:space="preserve">. </w:t>
-      </w:r>
-    </w:p>
-    <w:p>
-      <w:pPr>
-        <w:pStyle w:val="Overskrift2"/>
-      </w:pPr>
-      <w:bookmarkStart w:id="13" w:name="_Toc406148967"/>
-      <w:r>
-        <w:lastRenderedPageBreak/>
-        <w:t>Dokumentorganisering og log</w:t>
-      </w:r>
-      <w:bookmarkEnd w:id="13"/>
-    </w:p>
-    <w:p>
-      <w:r>
-        <w:t>Gruppen har benyttet Git til organisering af dokumenter, kode og genereldokumentation for projektet. Git består af et repository som kan rumme alle disse data. Det har den fordel at alt hvad sendes til repository’et skal have en medfølgende beskrivelse og bliver stemplet med både dato/tidspunkt og præcise informationer om hvilke data bliver sendt med. Git’en har derfor også fungeret som gruppens fælles log for projektet. Gits funktion med at merge dokumenter er kun blevet brugt til dels.</w:t>
-      </w:r>
-    </w:p>
-    <w:p>
-      <w:r>
-        <w:t>(REFERENCE TIL GITloggen)</w:t>
-      </w:r>
-    </w:p>
-    <w:p>
-      <w:pPr>
-        <w:pStyle w:val="Overskrift1"/>
-      </w:pPr>
-      <w:bookmarkStart w:id="14" w:name="_Toc406148968"/>
-      <w:r>
-        <w:t>Metoder</w:t>
+      <w:bookmarkStart w:id="14" w:name="_Toc406148969"/>
+      <w:r>
+        <w:t>SysML</w:t>
       </w:r>
       <w:bookmarkEnd w:id="14"/>
-    </w:p>
-    <w:p>
-      <w:pPr>
-        <w:pStyle w:val="Overskrift3"/>
-      </w:pPr>
-      <w:bookmarkStart w:id="15" w:name="_Toc406148969"/>
-      <w:r>
-        <w:t>SysML</w:t>
-      </w:r>
-      <w:bookmarkEnd w:id="15"/>
     </w:p>
     <w:p>
       <w:r>
@@ -7875,6 +7871,7 @@
           <w:noProof/>
           <w:lang w:eastAsia="da-DK"/>
         </w:rPr>
+        <w:lastRenderedPageBreak/>
         <w:drawing>
           <wp:inline distT="0" distB="0" distL="0" distR="0" wp14:anchorId="60F9BC09" wp14:editId="67AF834D">
             <wp:extent cx="3991708" cy="2218260"/>
@@ -8177,7 +8174,6 @@
         <w:rPr>
           <w:lang w:eastAsia="da-DK"/>
         </w:rPr>
-        <w:lastRenderedPageBreak/>
         <w:t>Applikationsmodel</w:t>
       </w:r>
     </w:p>
@@ -8214,12 +8210,11 @@
       <w:pPr>
         <w:pStyle w:val="Overskrift3"/>
       </w:pPr>
-      <w:bookmarkStart w:id="16" w:name="_Toc406148970"/>
-      <w:r>
-        <w:lastRenderedPageBreak/>
+      <w:bookmarkStart w:id="15" w:name="_Toc406148970"/>
+      <w:r>
         <w:t>Scrum</w:t>
       </w:r>
-      <w:bookmarkEnd w:id="16"/>
+      <w:bookmarkEnd w:id="15"/>
     </w:p>
     <w:p>
       <w:r>
@@ -8365,6 +8360,7 @@
         <w:pStyle w:val="Overskrift4"/>
       </w:pPr>
       <w:r>
+        <w:lastRenderedPageBreak/>
         <w:t>Scrum nøglebegreber</w:t>
       </w:r>
     </w:p>
@@ -8848,154 +8844,232 @@
       <w:pPr>
         <w:pStyle w:val="Overskrift1"/>
       </w:pPr>
-      <w:bookmarkStart w:id="17" w:name="_Toc406148971"/>
-      <w:r>
-        <w:lastRenderedPageBreak/>
+      <w:bookmarkStart w:id="16" w:name="_Toc406148971"/>
+      <w:r>
         <w:t>Specifikation og analyse</w:t>
       </w:r>
-      <w:bookmarkEnd w:id="17"/>
-    </w:p>
-    <w:p>
-      <w:r>
-        <w:t>Beskrivelse af specifikations- og analysearbejdet. Dvs. de overvejelser man har gjort – de løsninger man har valgt og begrundelsen herfor. En domæne model vil være relevant at tilføje i dette afsnit.</w:t>
+      <w:bookmarkEnd w:id="16"/>
+    </w:p>
+    <w:p>
+      <w:r>
+        <w:t>I dette afsnit vil vi komme med en kort beskrivelse over vores valgte løsninger. For yderligere begrundelse og analyse for hvorfor disse er valgt henvises til dokumentationen (REFERENCE)</w:t>
+      </w:r>
+    </w:p>
+    <w:p>
+      <w:r>
+        <w:t>Der er fortaget Teknologiundersøgelser for følgende teknologier:</w:t>
       </w:r>
     </w:p>
     <w:p>
       <w:pPr>
         <w:pStyle w:val="Listeafsnit"/>
         <w:numPr>
-          <w:ilvl w:val="2"/>
-          <w:numId w:val="1"/>
+          <w:ilvl w:val="0"/>
+          <w:numId w:val="14"/>
         </w:numPr>
-      </w:pPr>
-      <w:r>
-        <w:t>Teknologiundersøgelser – henvisning til sprint 1</w:t>
+        <w:rPr>
+          <w:b/>
+        </w:rPr>
+      </w:pPr>
+      <w:r>
+        <w:rPr>
+          <w:b/>
+        </w:rPr>
+        <w:t>Sensortyper</w:t>
       </w:r>
     </w:p>
     <w:p>
       <w:pPr>
         <w:pStyle w:val="Listeafsnit"/>
         <w:numPr>
-          <w:ilvl w:val="3"/>
-          <w:numId w:val="1"/>
+          <w:ilvl w:val="0"/>
+          <w:numId w:val="14"/>
         </w:numPr>
-      </w:pPr>
-      <w:r>
-        <w:t>Sensortyper</w:t>
-      </w:r>
-      <w:r>
-        <w:t>: Felix, Kristian</w:t>
+        <w:rPr>
+          <w:b/>
+        </w:rPr>
+      </w:pPr>
+      <w:r>
+        <w:rPr>
+          <w:b/>
+        </w:rPr>
+        <w:t>Bus-teknologier</w:t>
       </w:r>
     </w:p>
     <w:p>
       <w:pPr>
         <w:pStyle w:val="Listeafsnit"/>
         <w:numPr>
-          <w:ilvl w:val="3"/>
-          <w:numId w:val="1"/>
+          <w:ilvl w:val="0"/>
+          <w:numId w:val="14"/>
         </w:numPr>
-      </w:pPr>
-      <w:r>
-        <w:t>Bus-teknologi</w:t>
-      </w:r>
-      <w:r>
-        <w:t>: Felix, Kristian</w:t>
+        <w:rPr>
+          <w:b/>
+        </w:rPr>
+      </w:pPr>
+      <w:r>
+        <w:rPr>
+          <w:b/>
+        </w:rPr>
+        <w:t>Trådløse teknologier</w:t>
+      </w:r>
+    </w:p>
+    <w:p>
+      <w:r>
+        <w:t xml:space="preserve">Der var taget en beslutning om at kommunikationen mellem Body og Rock enhederne skulle foregå trådløst. Der blev taget højde for </w:t>
+      </w:r>
+      <w:r>
+        <w:t xml:space="preserve">følgende krav i kravspecifikationen: Den trådløse forbindelse skulle kunne </w:t>
+      </w:r>
+      <w:r>
+        <w:lastRenderedPageBreak/>
+        <w:t>række minimum 10 meter. Ud fra dette blev forskellige hardwaremoduler undersøgt, og ud fra disse undersøgelser valgt to moduler til trådløs kommunikation.</w:t>
+      </w:r>
+    </w:p>
+    <w:p>
+      <w:pPr>
+        <w:rPr>
+          <w:b/>
+          <w:u w:val="single"/>
+        </w:rPr>
+      </w:pPr>
+      <w:r>
+        <w:t xml:space="preserve">For Body enheden blev valgt modulet: </w:t>
+      </w:r>
+      <w:r>
+        <w:rPr>
+          <w:b/>
+          <w:u w:val="single"/>
+        </w:rPr>
+        <w:t>Generic HC-05 Bluetooth RF Transceiver Module RS232</w:t>
+      </w:r>
+    </w:p>
+    <w:p>
+      <w:r>
+        <w:t>For yderligere beskrivelse se dokumentationen (REFERENCE)</w:t>
+      </w:r>
+    </w:p>
+    <w:p>
+      <w:pPr>
+        <w:rPr>
+          <w:b/>
+          <w:u w:val="single"/>
+          <w:lang w:val="en-US"/>
+        </w:rPr>
+      </w:pPr>
+      <w:r>
+        <w:t xml:space="preserve">For Rock enheden blev valgt modulet:  </w:t>
+      </w:r>
+      <w:r>
+        <w:rPr>
+          <w:b/>
+          <w:u w:val="single"/>
+          <w:lang w:val="en-US"/>
+        </w:rPr>
+        <w:t>RN42-I/RM Bluetooth 2.1 Module, -86dBm Receive Sensitivity, 4dBm Output</w:t>
+      </w:r>
+    </w:p>
+    <w:p>
+      <w:pPr>
+        <w:rPr>
+          <w:b/>
+          <w:u w:val="single"/>
+        </w:rPr>
+      </w:pPr>
+      <w:r>
+        <w:t>For yderligere beskrivelse se dokumentationen (REFERENCE)</w:t>
+      </w:r>
+      <w:r>
+        <w:t xml:space="preserve"> </w:t>
       </w:r>
     </w:p>
     <w:p>
       <w:pPr>
         <w:pStyle w:val="Listeafsnit"/>
         <w:numPr>
-          <w:ilvl w:val="3"/>
-          <w:numId w:val="1"/>
+          <w:ilvl w:val="0"/>
+          <w:numId w:val="14"/>
         </w:numPr>
-      </w:pPr>
-      <w:r>
-        <w:t>Trådløs teknologi</w:t>
-      </w:r>
-      <w:r>
-        <w:t>, Jeppe (stuff)</w:t>
+        <w:rPr>
+          <w:b/>
+        </w:rPr>
+      </w:pPr>
+      <w:r>
+        <w:rPr>
+          <w:b/>
+        </w:rPr>
+        <w:t>Grafisk user interface (GUI)</w:t>
       </w:r>
     </w:p>
     <w:p>
       <w:pPr>
         <w:pStyle w:val="Listeafsnit"/>
         <w:numPr>
-          <w:ilvl w:val="3"/>
-          <w:numId w:val="1"/>
+          <w:ilvl w:val="0"/>
+          <w:numId w:val="14"/>
         </w:numPr>
         <w:rPr>
-          <w:lang w:val="en-US"/>
-        </w:rPr>
-      </w:pPr>
-      <w:r>
-        <w:rPr>
-          <w:lang w:val="en-US"/>
-        </w:rPr>
-        <w:t>GUI</w:t>
-      </w:r>
-      <w:r>
-        <w:rPr>
-          <w:lang w:val="en-US"/>
-        </w:rPr>
-        <w:t>: Stuff + Lasse (Mathias, Jonas)</w:t>
+          <w:b/>
+        </w:rPr>
+      </w:pPr>
+      <w:r>
+        <w:rPr>
+          <w:b/>
+        </w:rPr>
+        <w:t>Lydsamppler</w:t>
       </w:r>
     </w:p>
     <w:p>
       <w:pPr>
         <w:pStyle w:val="Listeafsnit"/>
         <w:numPr>
-          <w:ilvl w:val="3"/>
-          <w:numId w:val="1"/>
+          <w:ilvl w:val="0"/>
+          <w:numId w:val="14"/>
         </w:numPr>
-      </w:pPr>
-      <w:r>
-        <w:t>Lydsampler</w:t>
-      </w:r>
-      <w:r>
-        <w:t>: Lasse</w:t>
+        <w:rPr>
+          <w:b/>
+        </w:rPr>
+      </w:pPr>
+      <w:r>
+        <w:rPr>
+          <w:b/>
+        </w:rPr>
+        <w:t>MIDI teknologi</w:t>
       </w:r>
     </w:p>
     <w:p>
       <w:pPr>
         <w:pStyle w:val="Listeafsnit"/>
         <w:numPr>
-          <w:ilvl w:val="4"/>
-          <w:numId w:val="1"/>
+          <w:ilvl w:val="0"/>
+          <w:numId w:val="14"/>
         </w:numPr>
-      </w:pPr>
-      <w:r>
-        <w:t xml:space="preserve">Virker ikke på Devkit </w:t>
-      </w:r>
-      <w:r>
-        <w:sym w:font="Wingdings" w:char="F0E0"/>
-      </w:r>
-      <w:r>
-        <w:t xml:space="preserve"> Raspberry Pi</w:t>
-      </w:r>
-    </w:p>
-    <w:p>
-      <w:pPr>
-        <w:pStyle w:val="Listeafsnit"/>
-        <w:numPr>
-          <w:ilvl w:val="3"/>
-          <w:numId w:val="1"/>
-        </w:numPr>
-      </w:pPr>
-      <w:r>
-        <w:t>MIDI teknologi: Lasse, Lukas, Kenn</w:t>
-      </w:r>
-    </w:p>
-    <w:p>
-      <w:pPr>
-        <w:pStyle w:val="Listeafsnit"/>
-        <w:numPr>
-          <w:ilvl w:val="3"/>
-          <w:numId w:val="1"/>
-        </w:numPr>
-      </w:pPr>
-      <w:r>
-        <w:t>Kunde-undersøgelse: hvad skal det kunne? Lukas</w:t>
+        <w:rPr>
+          <w:b/>
+        </w:rPr>
+      </w:pPr>
+      <w:r>
+        <w:rPr>
+          <w:b/>
+        </w:rPr>
+        <w:t>Kunde undersøgelse</w:t>
+      </w:r>
+    </w:p>
+    <w:p>
+      <w:bookmarkStart w:id="17" w:name="_GoBack"/>
+      <w:bookmarkEnd w:id="17"/>
+    </w:p>
+    <w:p/>
+    <w:p>
+      <w:pPr>
+        <w:rPr>
+          <w:b/>
+        </w:rPr>
+      </w:pPr>
+    </w:p>
+    <w:p>
+      <w:r>
+        <w:t xml:space="preserve"> En domæne model vil være relevant at tilføje i dette afsnit.</w:t>
       </w:r>
     </w:p>
     <w:p>
@@ -9379,6 +9453,7 @@
     </w:p>
     <w:p>
       <w:r>
+        <w:lastRenderedPageBreak/>
         <w:t>kontrollerer trådkommunikation for systemet, fungere som bindeled mellem GUI’s messageHandler og Datastorage.</w:t>
       </w:r>
     </w:p>
@@ -9666,6 +9741,7 @@
     </w:p>
     <w:p>
       <w:r>
+        <w:lastRenderedPageBreak/>
         <w:t>Alt efter brugerens valg dannes det grafiske ui for den tilhørende klasse, og der sendes besked til messegeHandler klassen efter den nødvendige info, da der tages udgang i prototypen er det Ny sensorkonfiguration der er implementeret.</w:t>
       </w:r>
     </w:p>
@@ -9675,7 +9751,6 @@
       </w:pPr>
       <w:bookmarkStart w:id="36" w:name="_Toc406148990"/>
       <w:r>
-        <w:lastRenderedPageBreak/>
         <w:t>Ny sensorkonfiguration</w:t>
       </w:r>
       <w:bookmarkEnd w:id="36"/>
@@ -9836,10 +9911,10 @@
             <v:path o:extrusionok="f" gradientshapeok="t" o:connecttype="rect"/>
             <o:lock v:ext="edit" aspectratio="t"/>
           </v:shapetype>
-          <v:shape id="_x0000_i1033" type="#_x0000_t75" style="width:460.55pt;height:385.55pt" o:ole="">
+          <v:shape id="_x0000_i1025" type="#_x0000_t75" style="width:460.55pt;height:385.55pt" o:ole="">
             <v:imagedata r:id="rId13" o:title=""/>
           </v:shape>
-          <o:OLEObject Type="Embed" ProgID="Visio.Drawing.15" ShapeID="_x0000_i1033" DrawAspect="Content" ObjectID="_1479892297" r:id="rId14"/>
+          <o:OLEObject Type="Embed" ProgID="Visio.Drawing.15" ShapeID="_x0000_i1025" DrawAspect="Content" ObjectID="_1479897985" r:id="rId14"/>
         </w:object>
       </w:r>
     </w:p>
@@ -10071,10 +10146,10 @@
     <w:p>
       <w:r>
         <w:object w:dxaOrig="9181" w:dyaOrig="7296" w14:anchorId="1E00BB94">
-          <v:shape id="_x0000_i1025" type="#_x0000_t75" style="width:459.05pt;height:365.15pt" o:ole="">
+          <v:shape id="_x0000_i1026" type="#_x0000_t75" style="width:459.05pt;height:365.15pt" o:ole="">
             <v:imagedata r:id="rId15" o:title=""/>
           </v:shape>
-          <o:OLEObject Type="Embed" ProgID="Visio.Drawing.15" ShapeID="_x0000_i1025" DrawAspect="Content" ObjectID="_1479892298" r:id="rId16"/>
+          <o:OLEObject Type="Embed" ProgID="Visio.Drawing.15" ShapeID="_x0000_i1026" DrawAspect="Content" ObjectID="_1479897986" r:id="rId16"/>
         </w:object>
       </w:r>
     </w:p>
@@ -10161,10 +10236,10 @@
       </w:pPr>
       <w:r>
         <w:object w:dxaOrig="8652" w:dyaOrig="4609" w14:anchorId="1D28D56A">
-          <v:shape id="_x0000_i1026" type="#_x0000_t75" style="width:432.6pt;height:230.45pt" o:ole="">
+          <v:shape id="_x0000_i1027" type="#_x0000_t75" style="width:432.6pt;height:230.45pt" o:ole="">
             <v:imagedata r:id="rId17" o:title=""/>
           </v:shape>
-          <o:OLEObject Type="Embed" ProgID="Visio.Drawing.15" ShapeID="_x0000_i1026" DrawAspect="Content" ObjectID="_1479892299" r:id="rId18"/>
+          <o:OLEObject Type="Embed" ProgID="Visio.Drawing.15" ShapeID="_x0000_i1027" DrawAspect="Content" ObjectID="_1479897987" r:id="rId18"/>
         </w:object>
       </w:r>
     </w:p>
@@ -10434,6 +10509,7 @@
         <w:rPr>
           <w:lang w:val="en-US"/>
         </w:rPr>
+        <w:lastRenderedPageBreak/>
         <w:t>Integrationstest</w:t>
       </w:r>
       <w:bookmarkEnd w:id="41"/>
@@ -10473,334 +10549,334 @@
         <w:rPr>
           <w:lang w:val="en-US"/>
         </w:rPr>
+        <w:t xml:space="preserve">GUI </w:t>
+      </w:r>
+      <w:r>
+        <w:sym w:font="Wingdings" w:char="F0E0"/>
+      </w:r>
+      <w:r>
+        <w:rPr>
+          <w:lang w:val="en-US"/>
+        </w:rPr>
+        <w:t xml:space="preserve"> Controller </w:t>
+      </w:r>
+      <w:r>
+        <w:sym w:font="Wingdings" w:char="F0E0"/>
+      </w:r>
+      <w:r>
+        <w:rPr>
+          <w:lang w:val="en-US"/>
+        </w:rPr>
+        <w:t xml:space="preserve"> DataStorage</w:t>
+      </w:r>
+      <w:bookmarkEnd w:id="43"/>
+    </w:p>
+    <w:p>
+      <w:pPr>
+        <w:rPr>
+          <w:lang w:val="en-US"/>
+        </w:rPr>
+      </w:pPr>
+    </w:p>
+    <w:p>
+      <w:pPr>
+        <w:pStyle w:val="Overskrift2"/>
+        <w:rPr>
+          <w:lang w:val="en-US"/>
+        </w:rPr>
+      </w:pPr>
+      <w:bookmarkStart w:id="44" w:name="_Toc406148998"/>
+      <w:r>
+        <w:rPr>
+          <w:lang w:val="en-US"/>
+        </w:rPr>
+        <w:t xml:space="preserve">Sensor </w:t>
+      </w:r>
+      <w:r>
+        <w:sym w:font="Wingdings" w:char="F0E0"/>
+      </w:r>
+      <w:r>
+        <w:rPr>
+          <w:lang w:val="en-US"/>
+        </w:rPr>
+        <w:t xml:space="preserve"> Receiver (Bluetooth)</w:t>
+      </w:r>
+      <w:bookmarkEnd w:id="44"/>
+    </w:p>
+    <w:p>
+      <w:pPr>
+        <w:rPr>
+          <w:lang w:val="en-US"/>
+        </w:rPr>
+      </w:pPr>
+    </w:p>
+    <w:p>
+      <w:pPr>
+        <w:pStyle w:val="Overskrift2"/>
+        <w:rPr>
+          <w:lang w:val="en-US"/>
+        </w:rPr>
+      </w:pPr>
+      <w:bookmarkStart w:id="45" w:name="_Toc406148999"/>
+      <w:r>
+        <w:rPr>
+          <w:lang w:val="en-US"/>
+        </w:rPr>
+        <w:t xml:space="preserve">Receiver </w:t>
+      </w:r>
+      <w:r>
+        <w:sym w:font="Wingdings" w:char="F0E0"/>
+      </w:r>
+      <w:r>
+        <w:rPr>
+          <w:lang w:val="en-US"/>
+        </w:rPr>
+        <w:t xml:space="preserve"> MidiModule</w:t>
+      </w:r>
+      <w:bookmarkEnd w:id="45"/>
+    </w:p>
+    <w:p>
+      <w:pPr>
+        <w:pStyle w:val="Overskrift2"/>
+        <w:rPr>
+          <w:lang w:val="en-US"/>
+        </w:rPr>
+      </w:pPr>
+    </w:p>
+    <w:p>
+      <w:pPr>
+        <w:pStyle w:val="Overskrift2"/>
+      </w:pPr>
+      <w:bookmarkStart w:id="46" w:name="_Toc406149000"/>
+      <w:r>
+        <w:t xml:space="preserve">MidiModule </w:t>
+      </w:r>
+      <w:r>
+        <w:sym w:font="Wingdings" w:char="F0E0"/>
+      </w:r>
+      <w:r>
+        <w:t xml:space="preserve"> ALSA</w:t>
+      </w:r>
+      <w:bookmarkEnd w:id="46"/>
+    </w:p>
+    <w:p/>
+    <w:p>
+      <w:pPr>
+        <w:pStyle w:val="Overskrift1"/>
+      </w:pPr>
+      <w:bookmarkStart w:id="47" w:name="_Toc406149001"/>
+      <w:r>
+        <w:t>Udviklingsværktøjer</w:t>
+      </w:r>
+      <w:bookmarkEnd w:id="47"/>
+    </w:p>
+    <w:p>
+      <w:r>
+        <w:t>Herunder gives en kort beskrivelse af relevante udviklingsværktøjer benyttet i projektet.</w:t>
+      </w:r>
+    </w:p>
+    <w:p>
+      <w:pPr>
+        <w:pStyle w:val="Overskrift2"/>
+      </w:pPr>
+      <w:bookmarkStart w:id="48" w:name="_Toc406149002"/>
+      <w:r>
+        <w:t>PSoC Creator</w:t>
+      </w:r>
+      <w:bookmarkEnd w:id="48"/>
+    </w:p>
+    <w:p>
+      <w:r>
+        <w:t>Givet at brugen af PSoC var et projekt krav, har Cypress’ PSoC Creator været væsentlig for projektet. Demme IDE tillader udvikling af hele systemer til PSoC chippen fra et sammenhængende miljø. Dette dækker over hardware mapping af de digitale og analoge subsystemer, automatisk generering af software API ‘er til indbyggede komponenter samt udvikling af programkode.</w:t>
+      </w:r>
+    </w:p>
+    <w:p>
+      <w:pPr>
+        <w:pStyle w:val="Overskrift2"/>
+      </w:pPr>
+      <w:bookmarkStart w:id="49" w:name="_Toc406149003"/>
+      <w:r>
+        <w:t>Atmel Studio</w:t>
+      </w:r>
+      <w:bookmarkEnd w:id="49"/>
+    </w:p>
+    <w:p>
+      <w:r>
+        <w:t>Til at forsyne vores sensor kredsløb med I2C interfaces er der blevet benyttet to ATtiny microcontrollere, til hvilke programmerne er blevet skrevet i Atmel Studio. Dette tillader at programmerne kan bygges med de relevante Atmel biblioteker og passende compiler alene ved at fortælle IDE’en hvilken chip man skriver til. Derudover har AS også et værktøj til at programmere chippen gennem vores STK500 board.</w:t>
+      </w:r>
+    </w:p>
+    <w:p>
+      <w:pPr>
+        <w:pStyle w:val="Overskrift2"/>
+      </w:pPr>
+      <w:bookmarkStart w:id="50" w:name="_Toc406149004"/>
+      <w:r>
+        <w:t>Linux sampler</w:t>
+      </w:r>
+      <w:bookmarkEnd w:id="50"/>
+    </w:p>
+    <w:p>
+      <w:r>
+        <w:t xml:space="preserve">For at kunne omsætte de genererede midi signaler til lyd skal der benyttes en midi sampler. Til vores projekt har vi valgt at benytte Linux sampler, da denne er en letvægts sampler lavet til at køre på Linux. Dette gjorde den ideel til vores projekt da dette benytter sig af en indlejret Linux platform med begrænsede system ressourcer. </w:t>
+      </w:r>
+    </w:p>
+    <w:p>
+      <w:pPr>
+        <w:pStyle w:val="Overskrift2"/>
+      </w:pPr>
+      <w:bookmarkStart w:id="51" w:name="_Toc406149005"/>
+      <w:r>
+        <w:t>Multisim</w:t>
+      </w:r>
+      <w:bookmarkEnd w:id="51"/>
+    </w:p>
+    <w:p>
+      <w:r>
+        <w:t xml:space="preserve">Til kredsløbne for afstands- og tryksensoren benyttes der en række hardware komponenter da disse er adskilt fra PSoC ’en af en I2C bus. Disse er simuleret i Multisim før implementeringen for at forhåndsteste designet. </w:t>
+      </w:r>
+    </w:p>
+    <w:p>
+      <w:pPr>
+        <w:pStyle w:val="Overskrift2"/>
+      </w:pPr>
+      <w:bookmarkStart w:id="52" w:name="_Toc406149006"/>
+      <w:r>
+        <w:t>Eagle CAD</w:t>
+      </w:r>
+      <w:bookmarkEnd w:id="52"/>
+    </w:p>
+    <w:p>
+      <w:r>
+        <w:t>Til PCB layout er der i projektet blevet benyttet Eagle. Dette er gratis at bruge til nonkommercielle formål og har rigeligt med features til dette projekt. Programmet tillader udarbejdelse af skematiske diagrammer, samt print layout med automatisk kontrol af overensstemmelse med skematisk design.</w:t>
+      </w:r>
+    </w:p>
+    <w:p>
+      <w:pPr>
+        <w:pStyle w:val="Overskrift2"/>
+      </w:pPr>
+      <w:bookmarkStart w:id="53" w:name="_Toc406149007"/>
+      <w:r>
         <w:lastRenderedPageBreak/>
-        <w:t xml:space="preserve">GUI </w:t>
-      </w:r>
-      <w:r>
-        <w:sym w:font="Wingdings" w:char="F0E0"/>
-      </w:r>
-      <w:r>
-        <w:rPr>
-          <w:lang w:val="en-US"/>
-        </w:rPr>
-        <w:t xml:space="preserve"> Controller </w:t>
-      </w:r>
-      <w:r>
-        <w:sym w:font="Wingdings" w:char="F0E0"/>
-      </w:r>
-      <w:r>
-        <w:rPr>
-          <w:lang w:val="en-US"/>
-        </w:rPr>
-        <w:t xml:space="preserve"> DataStorage</w:t>
-      </w:r>
-      <w:bookmarkEnd w:id="43"/>
-    </w:p>
-    <w:p>
-      <w:pPr>
-        <w:rPr>
-          <w:lang w:val="en-US"/>
-        </w:rPr>
-      </w:pPr>
+        <w:t>QT Creator</w:t>
+      </w:r>
+      <w:bookmarkEnd w:id="53"/>
+    </w:p>
+    <w:p>
+      <w:r>
+        <w:t>Til udvikling af den grafiske brugerflade på Rock enheden blev det valgt at benytte QT biblioteket, da dette er forholdsvis udbredt til GUI udvikling på indlejrede Linux systemer. QT Creator er et IDE der tillader at man kan designe sin QT brugerflade gennem et grafisk værktøj, hvorefter koden til dette genereres automatisk.</w:t>
+      </w:r>
     </w:p>
     <w:p>
       <w:pPr>
         <w:pStyle w:val="Overskrift2"/>
-        <w:rPr>
-          <w:lang w:val="en-US"/>
-        </w:rPr>
-      </w:pPr>
-      <w:bookmarkStart w:id="44" w:name="_Toc406148998"/>
-      <w:r>
-        <w:rPr>
-          <w:lang w:val="en-US"/>
-        </w:rPr>
-        <w:t xml:space="preserve">Sensor </w:t>
-      </w:r>
-      <w:r>
-        <w:sym w:font="Wingdings" w:char="F0E0"/>
-      </w:r>
-      <w:r>
-        <w:rPr>
-          <w:lang w:val="en-US"/>
-        </w:rPr>
-        <w:t xml:space="preserve"> Receiver (Bluetooth)</w:t>
-      </w:r>
-      <w:bookmarkEnd w:id="44"/>
-    </w:p>
-    <w:p>
-      <w:pPr>
-        <w:rPr>
-          <w:lang w:val="en-US"/>
-        </w:rPr>
-      </w:pPr>
+      </w:pPr>
+      <w:bookmarkStart w:id="54" w:name="_Toc406149008"/>
+      <w:r>
+        <w:t>Git</w:t>
+      </w:r>
+      <w:bookmarkEnd w:id="54"/>
+    </w:p>
+    <w:p>
+      <w:r>
+        <w:t>Til organisation af filer, både kode og dokumentation, er der blevet benyttet et Git repository fra GitHub. Dette giver et system til fildeling hvor der samtidig tages højde for filhistorik. Da dokumentationen ikke er skrevet i LaTeX eller lign. er der ikke blevet draget nytte af Gits potentiale ift. at tillade flere at arbejde på den samme fil på samme tid. Dette fungerer kun i plaintext formater, og ikke i formater som f.eks. .docx.</w:t>
+      </w:r>
     </w:p>
     <w:p>
       <w:pPr>
         <w:pStyle w:val="Overskrift2"/>
-        <w:rPr>
-          <w:lang w:val="en-US"/>
-        </w:rPr>
-      </w:pPr>
-      <w:bookmarkStart w:id="45" w:name="_Toc406148999"/>
-      <w:r>
-        <w:rPr>
-          <w:lang w:val="en-US"/>
-        </w:rPr>
-        <w:t xml:space="preserve">Receiver </w:t>
-      </w:r>
-      <w:r>
-        <w:sym w:font="Wingdings" w:char="F0E0"/>
-      </w:r>
-      <w:r>
-        <w:rPr>
-          <w:lang w:val="en-US"/>
-        </w:rPr>
-        <w:t xml:space="preserve"> MidiModule</w:t>
-      </w:r>
-      <w:bookmarkEnd w:id="45"/>
+      </w:pPr>
+      <w:bookmarkStart w:id="55" w:name="_Toc406149009"/>
+      <w:r>
+        <w:t>Andre software biblioteker</w:t>
+      </w:r>
+      <w:bookmarkEnd w:id="55"/>
+    </w:p>
+    <w:p>
+      <w:r>
+        <w:t>Til udviklingen af softwaren på Rock enheden er der gjort stor nytte af C++’s Standard Template Library, specielt til brogrammets datastrukturer. Da programmet også har behov for at kunne gemme data ved system genstart er der ud over standard bibliotekerne også benyttet Boost’s serialisations bibliotek til lagring af objekter som XML kode.</w:t>
+      </w:r>
+    </w:p>
+    <w:p/>
+    <w:p>
+      <w:pPr>
+        <w:pStyle w:val="Overskrift1"/>
+      </w:pPr>
+      <w:bookmarkStart w:id="56" w:name="_Toc406149010"/>
+      <w:r>
+        <w:t>Resultater og diskussion</w:t>
+      </w:r>
+      <w:bookmarkEnd w:id="56"/>
+    </w:p>
+    <w:p>
+      <w:r>
+        <w:t>Beskrivelse af projektets resultater i kort form bl.a. ved anvendelse af tabeller, grafer eller billeder. Det er vigtigt, at man her klart og nøgternt præsenterer sine resultater. Det er vigtigt at udpege og diskutere relevante dele af de opnåede resultaterne og deres betydning. Bl.a. en samlet vurdering af resultaterne i lyset af problemstillingen og formålet med – eller hypotesen for projektet. Der må også gerne være en beskrivelse af de dele af projekt man er specielt stolt af.</w:t>
+      </w:r>
+    </w:p>
+    <w:p>
+      <w:r>
+        <w:t>Hvad er lykkedes hvad er ikke?</w:t>
+      </w:r>
+    </w:p>
+    <w:p>
+      <w:r>
+        <w:t>Fælles.</w:t>
+      </w:r>
+    </w:p>
+    <w:p/>
+    <w:p>
+      <w:pPr>
+        <w:pStyle w:val="Overskrift1"/>
+      </w:pPr>
+      <w:bookmarkStart w:id="57" w:name="_Toc406149011"/>
+      <w:r>
+        <w:t>Opnåede erfaringer</w:t>
+      </w:r>
+      <w:bookmarkEnd w:id="57"/>
     </w:p>
     <w:p>
       <w:pPr>
         <w:pStyle w:val="Overskrift2"/>
-        <w:rPr>
-          <w:lang w:val="en-US"/>
-        </w:rPr>
-      </w:pPr>
-    </w:p>
+      </w:pPr>
+      <w:bookmarkStart w:id="58" w:name="_Toc406149012"/>
+      <w:r>
+        <w:t>Fælles</w:t>
+      </w:r>
+      <w:bookmarkEnd w:id="58"/>
+    </w:p>
+    <w:p/>
     <w:p>
       <w:pPr>
         <w:pStyle w:val="Overskrift2"/>
       </w:pPr>
-      <w:bookmarkStart w:id="46" w:name="_Toc406149000"/>
-      <w:r>
-        <w:t xml:space="preserve">MidiModule </w:t>
-      </w:r>
-      <w:r>
-        <w:sym w:font="Wingdings" w:char="F0E0"/>
-      </w:r>
-      <w:r>
-        <w:t xml:space="preserve"> ALSA</w:t>
-      </w:r>
-      <w:bookmarkEnd w:id="46"/>
-    </w:p>
-    <w:p/>
-    <w:p>
-      <w:pPr>
-        <w:pStyle w:val="Overskrift1"/>
-      </w:pPr>
-      <w:bookmarkStart w:id="47" w:name="_Toc406149001"/>
-      <w:r>
-        <w:t>Udviklingsværktøjer</w:t>
-      </w:r>
-      <w:bookmarkEnd w:id="47"/>
-    </w:p>
-    <w:p>
-      <w:r>
-        <w:t>Herunder gives en kort beskrivelse af relevante udviklingsværktøjer benyttet i projektet.</w:t>
-      </w:r>
-    </w:p>
-    <w:p>
-      <w:pPr>
-        <w:pStyle w:val="Overskrift2"/>
-      </w:pPr>
-      <w:bookmarkStart w:id="48" w:name="_Toc406149002"/>
-      <w:r>
-        <w:t>PSoC Creator</w:t>
-      </w:r>
-      <w:bookmarkEnd w:id="48"/>
-    </w:p>
-    <w:p>
-      <w:r>
-        <w:t>Givet at brugen af PSoC var et projekt krav, har Cypress’ PSoC Creator været væsentlig for projektet. Demme IDE tillader udvikling af hele systemer til PSoC chippen fra et sammenhængende miljø. Dette dækker over hardware mapping af de digitale og analoge subsystemer, automatisk generering af software API ‘er til indbyggede komponenter samt udvikling af programkode.</w:t>
-      </w:r>
-    </w:p>
-    <w:p>
-      <w:pPr>
-        <w:pStyle w:val="Overskrift2"/>
-      </w:pPr>
-      <w:bookmarkStart w:id="49" w:name="_Toc406149003"/>
-      <w:r>
-        <w:t>Atmel Studio</w:t>
-      </w:r>
-      <w:bookmarkEnd w:id="49"/>
-    </w:p>
-    <w:p>
-      <w:r>
-        <w:t>Til at forsyne vores sensor kredsløb med I2C interfaces er der blevet benyttet to ATtiny microcontrollere, til hvilke programmerne er blevet skrevet i Atmel Studio. Dette tillader at programmerne kan bygges med de relevante Atmel biblioteker og passende compiler alene ved at fortælle IDE’en hvilken chip man skriver til. Derudover har AS også et værktøj til at programmere chippen gennem vores STK500 board.</w:t>
-      </w:r>
-    </w:p>
-    <w:p>
-      <w:pPr>
-        <w:pStyle w:val="Overskrift2"/>
-      </w:pPr>
-      <w:bookmarkStart w:id="50" w:name="_Toc406149004"/>
-      <w:r>
-        <w:t>Linux sampler</w:t>
-      </w:r>
-      <w:bookmarkEnd w:id="50"/>
-    </w:p>
-    <w:p>
-      <w:r>
-        <w:t xml:space="preserve">For at kunne omsætte de genererede midi signaler til lyd skal der benyttes en midi sampler. Til vores projekt har vi valgt at benytte Linux sampler, da denne er en letvægts sampler lavet til at køre på Linux. Dette gjorde den ideel til vores projekt da dette benytter sig af en indlejret Linux platform med begrænsede system ressourcer. </w:t>
-      </w:r>
-    </w:p>
-    <w:p>
-      <w:pPr>
-        <w:pStyle w:val="Overskrift2"/>
-      </w:pPr>
-      <w:bookmarkStart w:id="51" w:name="_Toc406149005"/>
-      <w:r>
-        <w:t>Multisim</w:t>
-      </w:r>
-      <w:bookmarkEnd w:id="51"/>
-    </w:p>
-    <w:p>
-      <w:r>
-        <w:t xml:space="preserve">Til kredsløbne for afstands- og tryksensoren benyttes der en række hardware komponenter da disse er adskilt fra PSoC ’en af en I2C bus. Disse er simuleret i Multisim før implementeringen for at forhåndsteste designet. </w:t>
-      </w:r>
-    </w:p>
-    <w:p>
-      <w:pPr>
-        <w:pStyle w:val="Overskrift2"/>
-      </w:pPr>
-      <w:bookmarkStart w:id="52" w:name="_Toc406149006"/>
-      <w:r>
-        <w:t>Eagle CAD</w:t>
-      </w:r>
-      <w:bookmarkEnd w:id="52"/>
-    </w:p>
-    <w:p>
-      <w:r>
-        <w:t>Til PCB layout er der i projektet blevet benyttet Eagle. Dette er gratis at bruge til nonkommercielle formål og har rigeligt med features til dette projekt. Programmet tillader udarbejdelse af skematiske diagrammer, samt print layout med automatisk kontrol af overensstemmelse med skematisk design.</w:t>
-      </w:r>
-    </w:p>
-    <w:p>
-      <w:pPr>
-        <w:pStyle w:val="Overskrift2"/>
-      </w:pPr>
-      <w:bookmarkStart w:id="53" w:name="_Toc406149007"/>
-      <w:r>
-        <w:t>QT Creator</w:t>
-      </w:r>
-      <w:bookmarkEnd w:id="53"/>
-    </w:p>
-    <w:p>
-      <w:r>
-        <w:t>Til udvikling af den grafiske brugerflade på Rock enheden blev det valgt at benytte QT biblioteket, da dette er forholdsvis udbredt til GUI udvikling på indlejrede Linux systemer. QT Creator er et IDE der tillader at man kan designe sin QT brugerflade gennem et grafisk værktøj, hvorefter koden til dette genereres automatisk.</w:t>
-      </w:r>
-    </w:p>
-    <w:p>
-      <w:pPr>
-        <w:pStyle w:val="Overskrift2"/>
-      </w:pPr>
-      <w:bookmarkStart w:id="54" w:name="_Toc406149008"/>
+      <w:bookmarkStart w:id="59" w:name="_Toc406149013"/>
+      <w:r>
+        <w:t>Individuelt</w:t>
+      </w:r>
+      <w:bookmarkEnd w:id="59"/>
+    </w:p>
+    <w:p>
+      <w:pPr>
+        <w:pStyle w:val="Overskrift3"/>
+      </w:pPr>
+      <w:bookmarkStart w:id="60" w:name="_Toc406149014"/>
+      <w:r>
+        <w:t>Konklusion Jonas</w:t>
+      </w:r>
+      <w:bookmarkEnd w:id="60"/>
+    </w:p>
+    <w:p>
+      <w:r>
+        <w:t>Dette projekt har for mig været et af de sværere. Dette skyldes at jeg har haft svært ved meget af undervisningen, og har derfor haft vanskeligheder ved at overføre det faglige stof til projektet. Derfor har jeg været meget afhængig af at have en sparingspartner når jeg skulle arbejde.</w:t>
+      </w:r>
+    </w:p>
+    <w:p>
+      <w:r>
+        <w:t>Projektet som helhed tror jeg vi har fået op i en lidt for ambitiøs størrelse, dette har også medført at vi har haft svært ved at færdigøre en virkende prototype.</w:t>
+      </w:r>
+    </w:p>
+    <w:p>
       <w:r>
         <w:lastRenderedPageBreak/>
-        <w:t>Git</w:t>
-      </w:r>
-      <w:bookmarkEnd w:id="54"/>
-    </w:p>
-    <w:p>
-      <w:r>
-        <w:t>Til organisation af filer, både kode og dokumentation, er der blevet benyttet et Git repository fra GitHub. Dette giver et system til fildeling hvor der samtidig tages højde for filhistorik. Da dokumentationen ikke er skrevet i LaTeX eller lign. er der ikke blevet draget nytte af Gits potentiale ift. at tillade flere at arbejde på den samme fil på samme tid. Dette fungerer kun i plaintext formater, og ikke i formater som f.eks. .docx.</w:t>
-      </w:r>
-    </w:p>
-    <w:p>
-      <w:pPr>
-        <w:pStyle w:val="Overskrift2"/>
-      </w:pPr>
-      <w:bookmarkStart w:id="55" w:name="_Toc406149009"/>
-      <w:r>
-        <w:t>Andre software biblioteker</w:t>
-      </w:r>
-      <w:bookmarkEnd w:id="55"/>
-    </w:p>
-    <w:p>
-      <w:r>
-        <w:t>Til udviklingen af softwaren på Rock enheden er der gjort stor nytte af C++’s Standard Template Library, specielt til brogrammets datastrukturer. Da programmet også har behov for at kunne gemme data ved system genstart er der ud over standard bibliotekerne også benyttet Boost’s serialisations bibliotek til lagring af objekter som XML kode.</w:t>
-      </w:r>
-    </w:p>
-    <w:p/>
-    <w:p>
-      <w:pPr>
-        <w:pStyle w:val="Overskrift1"/>
-      </w:pPr>
-      <w:bookmarkStart w:id="56" w:name="_Toc406149010"/>
-      <w:r>
-        <w:t>Resultater og diskussion</w:t>
-      </w:r>
-      <w:bookmarkEnd w:id="56"/>
-    </w:p>
-    <w:p>
-      <w:r>
-        <w:t>Beskrivelse af projektets resultater i kort form bl.a. ved anvendelse af tabeller, grafer eller billeder. Det er vigtigt, at man her klart og nøgternt præsenterer sine resultater. Det er vigtigt at udpege og diskutere relevante dele af de opnåede resultaterne og deres betydning. Bl.a. en samlet vurdering af resultaterne i lyset af problemstillingen og formålet med – eller hypotesen for projektet. Der må også gerne være en beskrivelse af de dele af projekt man er specielt stolt af.</w:t>
-      </w:r>
-    </w:p>
-    <w:p>
-      <w:r>
-        <w:t>Hvad er lykkedes hvad er ikke?</w:t>
-      </w:r>
-    </w:p>
-    <w:p>
-      <w:r>
-        <w:t>Fælles.</w:t>
-      </w:r>
-    </w:p>
-    <w:p/>
-    <w:p>
-      <w:pPr>
-        <w:pStyle w:val="Overskrift1"/>
-      </w:pPr>
-      <w:bookmarkStart w:id="57" w:name="_Toc406149011"/>
-      <w:r>
-        <w:t>Opnåede erfaringer</w:t>
-      </w:r>
-      <w:bookmarkEnd w:id="57"/>
-    </w:p>
-    <w:p>
-      <w:pPr>
-        <w:pStyle w:val="Overskrift2"/>
-      </w:pPr>
-      <w:bookmarkStart w:id="58" w:name="_Toc406149012"/>
-      <w:r>
-        <w:t>Fælles</w:t>
-      </w:r>
-      <w:bookmarkEnd w:id="58"/>
-    </w:p>
-    <w:p/>
-    <w:p>
-      <w:pPr>
-        <w:pStyle w:val="Overskrift2"/>
-      </w:pPr>
-      <w:bookmarkStart w:id="59" w:name="_Toc406149013"/>
-      <w:r>
-        <w:t>Individuelt</w:t>
-      </w:r>
-      <w:bookmarkEnd w:id="59"/>
-    </w:p>
-    <w:p>
-      <w:pPr>
-        <w:pStyle w:val="Overskrift3"/>
-      </w:pPr>
-      <w:bookmarkStart w:id="60" w:name="_Toc406149014"/>
-      <w:r>
-        <w:t>Konklusion Jonas</w:t>
-      </w:r>
-      <w:bookmarkEnd w:id="60"/>
-    </w:p>
-    <w:p>
-      <w:r>
-        <w:t>Dette projekt har for mig været et af de sværere. Dette skyldes at jeg har haft svært ved meget af undervisningen, og har derfor haft vanskeligheder ved at overføre det faglige stof til projektet. Derfor har jeg været meget afhængig af at have en sparingspartner når jeg skulle arbejde.</w:t>
-      </w:r>
-    </w:p>
-    <w:p>
-      <w:r>
-        <w:t>Projektet som helhed tror jeg vi har fået op i en lidt for ambitiøs størrelse, dette har også medført at vi har haft svært ved at færdigøre en virkende prototype.</w:t>
-      </w:r>
-    </w:p>
-    <w:p>
-      <w:r>
         <w:t>Selvom det har været en sværd del at komme igennem føler jeg stadig jeg har fået noget lærerigt ud af det. Jeg har anvendt udviklingsværktøjet QT og lært en masse om dette program.</w:t>
       </w:r>
     </w:p>
@@ -10816,7 +10892,6 @@
     </w:p>
     <w:p>
       <w:r>
-        <w:lastRenderedPageBreak/>
         <w:t xml:space="preserve">Personligt synes jeg det har været knap så godt et projekt fra min side af. </w:t>
       </w:r>
     </w:p>
@@ -15491,7 +15566,7 @@
 </file>
 
 <file path=customXml/itemProps1.xml><?xml version="1.0" encoding="utf-8"?>
-<ds:datastoreItem xmlns:ds="http://schemas.openxmlformats.org/officeDocument/2006/customXml" ds:itemID="{FB517A5A-EEBA-403A-979A-2779C1BB4872}">
+<ds:datastoreItem xmlns:ds="http://schemas.openxmlformats.org/officeDocument/2006/customXml" ds:itemID="{991A204B-C548-4873-93FC-AE686D8B2F83}">
   <ds:schemaRefs>
     <ds:schemaRef ds:uri="http://schemas.openxmlformats.org/officeDocument/2006/bibliography"/>
   </ds:schemaRefs>

</xml_diff>

<commit_message>
Korrekturlæst afsnit om sensorer
</commit_message>
<xml_diff>
--- a/Rapport og projektdokumentation/Rapport/Projektrapport.docx
+++ b/Rapport og projektdokumentation/Rapport/Projektrapport.docx
@@ -3846,22 +3846,14 @@
                 <w:rStyle w:val="Hyperlink"/>
                 <w:noProof/>
               </w:rPr>
-              <w:t>I</w:t>
+              <w:t>I²C</w:t>
             </w:r>
             <w:r>
               <w:rPr>
                 <w:rStyle w:val="Hyperlink"/>
                 <w:noProof/>
-                <w:vertAlign w:val="superscript"/>
-              </w:rPr>
-              <w:t>2</w:t>
-            </w:r>
-            <w:r>
-              <w:rPr>
-                <w:rStyle w:val="Hyperlink"/>
-                <w:noProof/>
-              </w:rPr>
-              <w:t>C Bus</w:t>
+              </w:rPr>
+              <w:t xml:space="preserve"> Bus</w:t>
             </w:r>
             <w:r>
               <w:rPr>
@@ -5480,7 +5472,23 @@
                 <w:noProof/>
                 <w:lang w:val="en-US"/>
               </w:rPr>
-              <w:t>Body + I2C + Sensorer</w:t>
+              <w:t xml:space="preserve">Body + </w:t>
+            </w:r>
+            <w:r>
+              <w:rPr>
+                <w:rStyle w:val="Hyperlink"/>
+                <w:noProof/>
+                <w:lang w:val="en-US"/>
+              </w:rPr>
+              <w:t>I²C</w:t>
+            </w:r>
+            <w:r>
+              <w:rPr>
+                <w:rStyle w:val="Hyperlink"/>
+                <w:noProof/>
+                <w:lang w:val="en-US"/>
+              </w:rPr>
+              <w:t xml:space="preserve"> + Sensorer</w:t>
             </w:r>
             <w:r>
               <w:rPr>
@@ -8783,7 +8791,7 @@
         <w:rPr>
           <w:noProof/>
         </w:rPr>
-        <w:object w:dxaOrig="225" w:dyaOrig="225" w14:anchorId="3F128411">
+        <w:object w:dxaOrig="1440" w:dyaOrig="1440" w14:anchorId="3F128411">
           <v:shapetype id="_x0000_t75" coordsize="21600,21600" o:spt="75" o:preferrelative="t" path="m@4@5l@4@11@9@11@9@5xe" filled="f" stroked="f">
             <v:stroke joinstyle="miter"/>
             <v:formulas>
@@ -8807,7 +8815,7 @@
             <v:imagedata r:id="rId9" o:title=""/>
             <w10:wrap type="tight"/>
           </v:shape>
-          <o:OLEObject Type="Embed" ProgID="Visio.Drawing.15" ShapeID="_x0000_s1031" DrawAspect="Content" ObjectID="_1480023744" r:id="rId10"/>
+          <o:OLEObject Type="Embed" ProgID="Visio.Drawing.15" ShapeID="_x0000_s1031" DrawAspect="Content" ObjectID="_1480026212" r:id="rId10"/>
         </w:object>
       </w:r>
       <w:r>
@@ -9024,7 +9032,7 @@
                 <v:stroke joinstyle="miter"/>
                 <v:path gradientshapeok="t" o:connecttype="rect"/>
               </v:shapetype>
-              <v:shape id="Tekstfelt 5" o:spid="_x0000_s1026" type="#_x0000_t202" style="position:absolute;margin-left:168.15pt;margin-top:43.5pt;width:314.75pt;height:20.35pt;z-index:251667456;visibility:visible;mso-wrap-style:square;mso-wrap-distance-left:9pt;mso-wrap-distance-top:0;mso-wrap-distance-right:9pt;mso-wrap-distance-bottom:0;mso-position-horizontal:absolute;mso-position-horizontal-relative:text;mso-position-vertical:absolute;mso-position-vertical-relative:text;v-text-anchor:top" o:gfxdata="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" stroked="f">
+              <v:shape id="Tekstfelt 5" o:spid="_x0000_s1026" type="#_x0000_t202" style="position:absolute;margin-left:168.15pt;margin-top:43.5pt;width:314.75pt;height:20.35pt;z-index:251667456;visibility:visible;mso-wrap-style:square;mso-wrap-distance-left:9pt;mso-wrap-distance-top:0;mso-wrap-distance-right:9pt;mso-wrap-distance-bottom:0;mso-position-horizontal:absolute;mso-position-horizontal-relative:text;mso-position-vertical:absolute;mso-position-vertical-relative:text;v-text-anchor:top" o:gfxdata="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" stroked="f">
                 <v:textbox style="mso-fit-shape-to-text:t" inset="0,0,0,0">
                   <w:txbxContent>
                     <w:p>
@@ -10064,13 +10072,7 @@
         <w:rPr>
           <w:rFonts w:ascii="Calibri" w:hAnsi="Calibri"/>
         </w:rPr>
-        <w:t>et nyt</w:t>
-      </w:r>
-      <w:r>
-        <w:rPr>
-          <w:rFonts w:ascii="Calibri" w:hAnsi="Calibri"/>
-        </w:rPr>
-        <w:t xml:space="preserve"> </w:t>
+        <w:t xml:space="preserve">et nyt </w:t>
       </w:r>
       <w:r>
         <w:rPr>
@@ -13995,10 +13997,10 @@
       </w:pPr>
       <w:r>
         <w:object w:dxaOrig="10110" w:dyaOrig="7860" w14:anchorId="305FABF6">
-          <v:shape id="_x0000_i1025" type="#_x0000_t75" style="width:481.5pt;height:375pt" o:ole="">
+          <v:shape id="_x0000_i1025" type="#_x0000_t75" style="width:481.25pt;height:374.9pt" o:ole="">
             <v:imagedata r:id="rId15" o:title=""/>
           </v:shape>
-          <o:OLEObject Type="Embed" ProgID="Visio.Drawing.15" ShapeID="_x0000_i1025" DrawAspect="Content" ObjectID="_1480023739" r:id="rId16"/>
+          <o:OLEObject Type="Embed" ProgID="Visio.Drawing.15" ShapeID="_x0000_i1025" DrawAspect="Content" ObjectID="_1480026207" r:id="rId16"/>
         </w:object>
       </w:r>
     </w:p>
@@ -14009,14 +14011,27 @@
       <w:r>
         <w:t xml:space="preserve">Figur </w:t>
       </w:r>
-      <w:fldSimple w:instr=" SEQ Figur \* ARABIC ">
-        <w:r>
-          <w:rPr>
-            <w:noProof/>
-          </w:rPr>
-          <w:t>5</w:t>
-        </w:r>
-      </w:fldSimple>
+      <w:r>
+        <w:fldChar w:fldCharType="begin"/>
+      </w:r>
+      <w:r>
+        <w:instrText xml:space="preserve"> SEQ Figur \* ARABIC </w:instrText>
+      </w:r>
+      <w:r>
+        <w:fldChar w:fldCharType="separate"/>
+      </w:r>
+      <w:r>
+        <w:rPr>
+          <w:noProof/>
+        </w:rPr>
+        <w:t>5</w:t>
+      </w:r>
+      <w:r>
+        <w:rPr>
+          <w:noProof/>
+        </w:rPr>
+        <w:fldChar w:fldCharType="end"/>
+      </w:r>
     </w:p>
     <w:p>
       <w:r>
@@ -14137,10 +14152,10 @@
       </w:pPr>
       <w:r>
         <w:object w:dxaOrig="8580" w:dyaOrig="3408" w14:anchorId="14A8FC1E">
-          <v:shape id="_x0000_i1026" type="#_x0000_t75" style="width:429.75pt;height:170.25pt" o:ole="">
+          <v:shape id="_x0000_i1026" type="#_x0000_t75" style="width:429.45pt;height:170.4pt" o:ole="">
             <v:imagedata r:id="rId17" o:title=""/>
           </v:shape>
-          <o:OLEObject Type="Embed" ProgID="Visio.Drawing.15" ShapeID="_x0000_i1026" DrawAspect="Content" ObjectID="_1480023740" r:id="rId18"/>
+          <o:OLEObject Type="Embed" ProgID="Visio.Drawing.15" ShapeID="_x0000_i1026" DrawAspect="Content" ObjectID="_1480026208" r:id="rId18"/>
         </w:object>
       </w:r>
     </w:p>
@@ -14151,14 +14166,27 @@
       <w:r>
         <w:t xml:space="preserve">Figur </w:t>
       </w:r>
-      <w:fldSimple w:instr=" SEQ Figur \* ARABIC ">
-        <w:r>
-          <w:rPr>
-            <w:noProof/>
-          </w:rPr>
-          <w:t>6</w:t>
-        </w:r>
-      </w:fldSimple>
+      <w:r>
+        <w:fldChar w:fldCharType="begin"/>
+      </w:r>
+      <w:r>
+        <w:instrText xml:space="preserve"> SEQ Figur \* ARABIC </w:instrText>
+      </w:r>
+      <w:r>
+        <w:fldChar w:fldCharType="separate"/>
+      </w:r>
+      <w:r>
+        <w:rPr>
+          <w:noProof/>
+        </w:rPr>
+        <w:t>6</w:t>
+      </w:r>
+      <w:r>
+        <w:rPr>
+          <w:noProof/>
+        </w:rPr>
+        <w:fldChar w:fldCharType="end"/>
+      </w:r>
       <w:r>
         <w:t xml:space="preserve">: BDD for </w:t>
       </w:r>
@@ -14318,10 +14346,91 @@
     </w:p>
     <w:p>
       <w:r>
-        <w:t xml:space="preserve">Da alle sensorer kobles til I2C bussen gennem et fire polet RJ11 stik, kan følgende generiske IBD for en sensorenhed tegnes. </w:t>
-      </w:r>
-    </w:p>
-    <w:p>
+        <w:t xml:space="preserve">Da alle sensorer kobles til </w:t>
+      </w:r>
+      <w:r>
+        <w:t>I²C</w:t>
+      </w:r>
+      <w:r>
+        <w:t>-</w:t>
+      </w:r>
+      <w:r>
+        <w:t xml:space="preserve">bussen gennem et </w:t>
+      </w:r>
+      <w:r>
+        <w:t>4-polet RJ11-</w:t>
+      </w:r>
+      <w:r>
+        <w:t xml:space="preserve">stik, kan </w:t>
+      </w:r>
+      <w:r>
+        <w:t>et generisk</w:t>
+      </w:r>
+      <w:r>
+        <w:t xml:space="preserve"> IBD for en sensorenhed tegnes. </w:t>
+      </w:r>
+    </w:p>
+    <w:p>
+      <w:r>
+        <w:rPr>
+          <w:noProof/>
+          <w:lang w:eastAsia="da-DK"/>
+        </w:rPr>
+        <w:object w:dxaOrig="1440" w:dyaOrig="1440" w14:anchorId="1C9C76E1">
+          <v:shape id="_x0000_s1034" type="#_x0000_t75" style="position:absolute;margin-left:.3pt;margin-top:.75pt;width:231pt;height:138pt;z-index:251670528;mso-position-horizontal-relative:text;mso-position-vertical-relative:text;mso-width-relative:page;mso-height-relative:page" wrapcoords="351 117 351 9509 70 10213 70 11387 351 11387 0 13265 281 15143 70 15496 70 16552 351 17022 70 18196 0 18783 351 20778 351 21365 21319 21365 21319 20778 21600 18783 21530 15496 21319 15143 21600 13265 21319 117 351 117">
+            <v:imagedata r:id="rId19" o:title="" cropleft="5767f" cropright="5942f"/>
+            <w10:wrap type="square"/>
+          </v:shape>
+          <o:OLEObject Type="Embed" ProgID="Visio.Drawing.15" ShapeID="_x0000_s1034" DrawAspect="Content" ObjectID="_1480026213" r:id="rId20"/>
+        </w:object>
+      </w:r>
+      <w:r>
+        <w:t>Af</w:t>
+      </w:r>
+      <w:r>
+        <w:t xml:space="preserve"> </w:t>
+      </w:r>
+      <w:r>
+        <w:rPr>
+          <w:b/>
+          <w:color w:val="44546A" w:themeColor="text2"/>
+        </w:rPr>
+        <w:t xml:space="preserve">figur XX </w:t>
+      </w:r>
+      <w:r>
+        <w:t>f</w:t>
+      </w:r>
+      <w:r>
+        <w:t>r</w:t>
+      </w:r>
+      <w:r>
+        <w:t>emgår det at alle sensorenheder er</w:t>
+      </w:r>
+      <w:r>
+        <w:t xml:space="preserve"> koblet til den eksterne 3.3V spændingsforsyning med tilhørende GND, via to af polerne fra RJ11 stikket. Herudover er sensorerne koblet til henholdsvis SCL og SDA. </w:t>
+      </w:r>
+    </w:p>
+    <w:p>
+      <w:r>
+        <w:t xml:space="preserve">Det ses ligeledes heraf </w:t>
+      </w:r>
+      <w:r>
+        <w:t>at</w:t>
+      </w:r>
+      <w:r>
+        <w:t xml:space="preserve"> sensorenheden er koblet til </w:t>
+      </w:r>
+      <w:r>
+        <w:t>I²C</w:t>
+      </w:r>
+      <w:r>
+        <w:t xml:space="preserve"> to steder, hvilket giver mulighed for at serieforbinde flere sensorer. </w:t>
+      </w:r>
+    </w:p>
+    <w:p>
+      <w:pPr>
+        <w:pStyle w:val="Overskrift3"/>
+      </w:pPr>
       <w:r>
         <w:rPr>
           <w:noProof/>
@@ -14330,22 +14439,23 @@
         <mc:AlternateContent>
           <mc:Choice Requires="wps">
             <w:drawing>
-              <wp:anchor distT="0" distB="0" distL="114300" distR="114300" simplePos="0" relativeHeight="251661312" behindDoc="1" locked="0" layoutInCell="1" allowOverlap="1" wp14:anchorId="50948A7A" wp14:editId="5FEA6A46">
+              <wp:anchor distT="0" distB="0" distL="114300" distR="114300" simplePos="0" relativeHeight="251661312" behindDoc="1" locked="0" layoutInCell="1" allowOverlap="1" wp14:anchorId="50948A7A" wp14:editId="2A16697F">
                 <wp:simplePos x="0" y="0"/>
-                <wp:positionH relativeFrom="column">
-                  <wp:posOffset>-84455</wp:posOffset>
+                <wp:positionH relativeFrom="margin">
+                  <wp:posOffset>60960</wp:posOffset>
                 </wp:positionH>
                 <wp:positionV relativeFrom="paragraph">
-                  <wp:posOffset>2096135</wp:posOffset>
+                  <wp:posOffset>120015</wp:posOffset>
                 </wp:positionV>
-                <wp:extent cx="3199765" cy="635"/>
-                <wp:effectExtent l="0" t="0" r="0" b="0"/>
+                <wp:extent cx="3199765" cy="258445"/>
+                <wp:effectExtent l="0" t="0" r="635" b="8255"/>
                 <wp:wrapTight wrapText="bothSides">
                   <wp:wrapPolygon edited="0">
                     <wp:start x="0" y="0"/>
-                    <wp:lineTo x="0" y="21600"/>
-                    <wp:lineTo x="21600" y="21600"/>
-                    <wp:lineTo x="21600" y="0"/>
+                    <wp:lineTo x="0" y="20698"/>
+                    <wp:lineTo x="21476" y="20698"/>
+                    <wp:lineTo x="21476" y="0"/>
+                    <wp:lineTo x="0" y="0"/>
                   </wp:wrapPolygon>
                 </wp:wrapTight>
                 <wp:docPr id="12" name="Tekstfelt 12"/>
@@ -14357,7 +14467,7 @@
                       <wps:spPr>
                         <a:xfrm>
                           <a:off x="0" y="0"/>
-                          <a:ext cx="3199765" cy="635"/>
+                          <a:ext cx="3199765" cy="258445"/>
                         </a:xfrm>
                         <a:prstGeom prst="rect">
                           <a:avLst/>
@@ -14381,18 +14491,45 @@
                               </w:rPr>
                             </w:pPr>
                             <w:r>
+                              <w:rPr>
+                                <w:b/>
+                              </w:rPr>
                               <w:t xml:space="preserve">Figur </w:t>
                             </w:r>
-                            <w:fldSimple w:instr=" SEQ Figur \* ARABIC ">
-                              <w:r>
-                                <w:rPr>
-                                  <w:noProof/>
-                                </w:rPr>
-                                <w:t>7</w:t>
-                              </w:r>
-                            </w:fldSimple>
                             <w:r>
-                              <w:t>: IBD for generisk sensorenhed</w:t>
+                              <w:rPr>
+                                <w:b/>
+                              </w:rPr>
+                              <w:fldChar w:fldCharType="begin"/>
+                            </w:r>
+                            <w:r>
+                              <w:rPr>
+                                <w:b/>
+                              </w:rPr>
+                              <w:instrText xml:space="preserve"> SEQ Figur \* ARABIC </w:instrText>
+                            </w:r>
+                            <w:r>
+                              <w:rPr>
+                                <w:b/>
+                              </w:rPr>
+                              <w:fldChar w:fldCharType="separate"/>
+                            </w:r>
+                            <w:r>
+                              <w:rPr>
+                                <w:b/>
+                                <w:noProof/>
+                              </w:rPr>
+                              <w:t>7</w:t>
+                            </w:r>
+                            <w:r>
+                              <w:rPr>
+                                <w:b/>
+                                <w:noProof/>
+                              </w:rPr>
+                              <w:fldChar w:fldCharType="end"/>
+                            </w:r>
+                            <w:r>
+                              <w:t xml:space="preserve"> IBD for generisk sensorenhed</w:t>
                             </w:r>
                           </w:p>
                         </w:txbxContent>
@@ -14411,7 +14548,7 @@
           </mc:Choice>
           <mc:Fallback>
             <w:pict>
-              <v:shape w14:anchorId="50948A7A" id="Tekstfelt 12" o:spid="_x0000_s1027" type="#_x0000_t202" style="position:absolute;margin-left:-6.65pt;margin-top:165.05pt;width:251.95pt;height:.05pt;z-index:-251655168;visibility:visible;mso-wrap-style:square;mso-wrap-distance-left:9pt;mso-wrap-distance-top:0;mso-wrap-distance-right:9pt;mso-wrap-distance-bottom:0;mso-position-horizontal:absolute;mso-position-horizontal-relative:text;mso-position-vertical:absolute;mso-position-vertical-relative:text;v-text-anchor:top" o:gfxdata="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" stroked="f">
+              <v:shape w14:anchorId="50948A7A" id="Tekstfelt 12" o:spid="_x0000_s1027" type="#_x0000_t202" style="position:absolute;margin-left:4.8pt;margin-top:9.45pt;width:251.95pt;height:20.35pt;z-index:-251655168;visibility:visible;mso-wrap-style:square;mso-wrap-distance-left:9pt;mso-wrap-distance-top:0;mso-wrap-distance-right:9pt;mso-wrap-distance-bottom:0;mso-position-horizontal:absolute;mso-position-horizontal-relative:margin;mso-position-vertical:absolute;mso-position-vertical-relative:text;v-text-anchor:top" o:gfxdata="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" stroked="f">
                 <v:textbox style="mso-fit-shape-to-text:t" inset="0,0,0,0">
                   <w:txbxContent>
                     <w:p>
@@ -14423,156 +14560,101 @@
                         </w:rPr>
                       </w:pPr>
                       <w:r>
+                        <w:rPr>
+                          <w:b/>
+                        </w:rPr>
                         <w:t xml:space="preserve">Figur </w:t>
                       </w:r>
-                      <w:fldSimple w:instr=" SEQ Figur \* ARABIC ">
-                        <w:r>
-                          <w:rPr>
-                            <w:noProof/>
-                          </w:rPr>
-                          <w:t>7</w:t>
-                        </w:r>
-                      </w:fldSimple>
                       <w:r>
-                        <w:t>: IBD for generisk sensorenhed</w:t>
+                        <w:rPr>
+                          <w:b/>
+                        </w:rPr>
+                        <w:fldChar w:fldCharType="begin"/>
+                      </w:r>
+                      <w:r>
+                        <w:rPr>
+                          <w:b/>
+                        </w:rPr>
+                        <w:instrText xml:space="preserve"> SEQ Figur \* ARABIC </w:instrText>
+                      </w:r>
+                      <w:r>
+                        <w:rPr>
+                          <w:b/>
+                        </w:rPr>
+                        <w:fldChar w:fldCharType="separate"/>
+                      </w:r>
+                      <w:r>
+                        <w:rPr>
+                          <w:b/>
+                          <w:noProof/>
+                        </w:rPr>
+                        <w:t>7</w:t>
+                      </w:r>
+                      <w:r>
+                        <w:rPr>
+                          <w:b/>
+                          <w:noProof/>
+                        </w:rPr>
+                        <w:fldChar w:fldCharType="end"/>
+                      </w:r>
+                      <w:r>
+                        <w:t xml:space="preserve"> IBD for generisk sensorenhed</w:t>
                       </w:r>
                     </w:p>
                   </w:txbxContent>
                 </v:textbox>
-                <w10:wrap type="tight"/>
+                <w10:wrap type="tight" anchorx="margin"/>
               </v:shape>
             </w:pict>
           </mc:Fallback>
         </mc:AlternateContent>
       </w:r>
-      <w:r>
-        <w:rPr>
-          <w:noProof/>
-          <w:lang w:eastAsia="da-DK"/>
-        </w:rPr>
-        <w:drawing>
-          <wp:anchor distT="0" distB="0" distL="114300" distR="114300" simplePos="0" relativeHeight="251659264" behindDoc="1" locked="0" layoutInCell="1" allowOverlap="1" wp14:anchorId="1481A1EB" wp14:editId="3EFBE7A8">
-            <wp:simplePos x="0" y="0"/>
-            <wp:positionH relativeFrom="column">
-              <wp:posOffset>-85061</wp:posOffset>
-            </wp:positionH>
-            <wp:positionV relativeFrom="paragraph">
-              <wp:posOffset>114935</wp:posOffset>
-            </wp:positionV>
-            <wp:extent cx="3199765" cy="1924050"/>
-            <wp:effectExtent l="0" t="0" r="635" b="0"/>
-            <wp:wrapTight wrapText="bothSides">
-              <wp:wrapPolygon edited="0">
-                <wp:start x="129" y="0"/>
-                <wp:lineTo x="0" y="10051"/>
-                <wp:lineTo x="0" y="19248"/>
-                <wp:lineTo x="129" y="21386"/>
-                <wp:lineTo x="21347" y="21386"/>
-                <wp:lineTo x="21476" y="17964"/>
-                <wp:lineTo x="21347" y="0"/>
-                <wp:lineTo x="129" y="0"/>
-              </wp:wrapPolygon>
-            </wp:wrapTight>
-            <wp:docPr id="11" name="Billede 11"/>
-            <wp:cNvGraphicFramePr>
-              <a:graphicFrameLocks xmlns:a="http://schemas.openxmlformats.org/drawingml/2006/main" noChangeAspect="1"/>
-            </wp:cNvGraphicFramePr>
-            <a:graphic xmlns:a="http://schemas.openxmlformats.org/drawingml/2006/main">
-              <a:graphicData uri="http://schemas.openxmlformats.org/drawingml/2006/picture">
-                <pic:pic xmlns:pic="http://schemas.openxmlformats.org/drawingml/2006/picture">
-                  <pic:nvPicPr>
-                    <pic:cNvPr id="0" name="Picture 2"/>
-                    <pic:cNvPicPr>
-                      <a:picLocks noChangeAspect="1" noChangeArrowheads="1"/>
-                    </pic:cNvPicPr>
-                  </pic:nvPicPr>
-                  <pic:blipFill>
-                    <a:blip r:embed="rId19">
-                      <a:extLst>
-                        <a:ext uri="{28A0092B-C50C-407E-A947-70E740481C1C}">
-                          <a14:useLocalDpi xmlns:a14="http://schemas.microsoft.com/office/drawing/2010/main" val="0"/>
-                        </a:ext>
-                      </a:extLst>
-                    </a:blip>
-                    <a:srcRect/>
-                    <a:stretch>
-                      <a:fillRect/>
-                    </a:stretch>
-                  </pic:blipFill>
-                  <pic:spPr bwMode="auto">
-                    <a:xfrm>
-                      <a:off x="0" y="0"/>
-                      <a:ext cx="3199765" cy="1924050"/>
-                    </a:xfrm>
-                    <a:prstGeom prst="rect">
-                      <a:avLst/>
-                    </a:prstGeom>
-                    <a:noFill/>
-                    <a:ln>
-                      <a:noFill/>
-                    </a:ln>
-                  </pic:spPr>
-                </pic:pic>
-              </a:graphicData>
-            </a:graphic>
-            <wp14:sizeRelH relativeFrom="page">
-              <wp14:pctWidth>0</wp14:pctWidth>
-            </wp14:sizeRelH>
-            <wp14:sizeRelV relativeFrom="page">
-              <wp14:pctHeight>0</wp14:pctHeight>
-            </wp14:sizeRelV>
-          </wp:anchor>
-        </w:drawing>
-      </w:r>
-    </w:p>
-    <w:p>
-      <w:r>
-        <w:t xml:space="preserve">Som det ses af figur </w:t>
-      </w:r>
-      <w:r>
-        <w:rPr>
-          <w:b/>
-        </w:rPr>
-        <w:t xml:space="preserve">XX </w:t>
-      </w:r>
-      <w:r>
-        <w:t xml:space="preserve">er alle sensorenhederne koblet til den eksterne 3.3V spændingsforsyning med tilhørende GND, via to af polerne fra RJ11 stikket. Herudover er sensorerne koblet til henholdsvis SCL og SDA. </w:t>
-      </w:r>
-    </w:p>
-    <w:p>
-      <w:r>
-        <w:t xml:space="preserve">Det ses ligeledes heraf at der er sensorenheden er koblet til I2C to steder, hvilket som sagt giver mulighed for at serieforbinde flere sensorer. </w:t>
-      </w:r>
-    </w:p>
-    <w:p>
-      <w:pPr>
-        <w:pStyle w:val="Overskrift3"/>
-      </w:pPr>
-    </w:p>
-    <w:p>
-      <w:pPr>
-        <w:pStyle w:val="Overskrift3"/>
-      </w:pPr>
-    </w:p>
+    </w:p>
+    <w:p/>
     <w:p>
       <w:r>
         <w:t xml:space="preserve">I det følgende afsnit beskrives de forskellige sensorenheder. Kun </w:t>
       </w:r>
       <w:proofErr w:type="spellStart"/>
       <w:r>
-        <w:t>accelerometeret</w:t>
+        <w:t>acc</w:t>
+      </w:r>
+      <w:r>
+        <w:t>elerometeret</w:t>
       </w:r>
       <w:proofErr w:type="spellEnd"/>
       <w:r>
-        <w:t xml:space="preserve"> er fuldt beskrevet, for at se fuld beskrivelse for de andre sensorer henvises til </w:t>
-      </w:r>
-      <w:proofErr w:type="gramStart"/>
-      <w:r>
-        <w:t>projektdokumentationen(</w:t>
-      </w:r>
-      <w:proofErr w:type="gramEnd"/>
-      <w:r>
-        <w:t>REFERENCE TIL DOKUMENTATION)</w:t>
+        <w:t xml:space="preserve"> er fuldt beskrevet. For</w:t>
+      </w:r>
+      <w:r>
+        <w:t xml:space="preserve"> fuld beskrivelse </w:t>
+      </w:r>
+      <w:r>
+        <w:t>af</w:t>
+      </w:r>
+      <w:r>
+        <w:t xml:space="preserve"> de </w:t>
+      </w:r>
+      <w:r>
+        <w:t>øvrige</w:t>
+      </w:r>
+      <w:r>
+        <w:t xml:space="preserve"> sensorer</w:t>
+      </w:r>
+      <w:r>
+        <w:t>,</w:t>
+      </w:r>
+      <w:r>
+        <w:t xml:space="preserve"> henvises til projektdokumentationen</w:t>
+      </w:r>
+      <w:r>
+        <w:t xml:space="preserve"> </w:t>
+      </w:r>
+      <w:r>
+        <w:t>(REFERENCE TIL DOKUMENTATION)</w:t>
+      </w:r>
+      <w:r>
+        <w:t>.</w:t>
       </w:r>
     </w:p>
     <w:p>
@@ -14597,7 +14679,13 @@
         </w:rPr>
       </w:pPr>
       <w:r>
-        <w:t xml:space="preserve">Sensoren som benyttes i dette projekt er et 3-akset </w:t>
+        <w:t>Sensoren som benyttes i dette projekt</w:t>
+      </w:r>
+      <w:r>
+        <w:t>,</w:t>
+      </w:r>
+      <w:r>
+        <w:t xml:space="preserve"> er et 3-akset </w:t>
       </w:r>
       <w:proofErr w:type="spellStart"/>
       <w:r>
@@ -14616,7 +14704,6 @@
       <w:r>
         <w:rPr>
           <w:rStyle w:val="Fodnotehenvisning"/>
-          <w:b/>
         </w:rPr>
         <w:footnoteReference w:id="13"/>
       </w:r>
@@ -14625,18 +14712,33 @@
       </w:r>
       <w:proofErr w:type="spellStart"/>
       <w:r>
+        <w:rPr>
+          <w:i/>
+        </w:rPr>
         <w:t>ultralow</w:t>
       </w:r>
       <w:proofErr w:type="spellEnd"/>
       <w:r>
-        <w:t xml:space="preserve"> power, den kan gå så lavt som </w:t>
+        <w:rPr>
+          <w:i/>
+        </w:rPr>
+        <w:t xml:space="preserve"> power</w:t>
+      </w:r>
+      <w:r>
+        <w:t xml:space="preserve">, den kan gå så lavt som </w:t>
       </w:r>
       <w:proofErr w:type="gramStart"/>
       <w:r>
-        <w:t xml:space="preserve">til </w:t>
+        <w:t>til</w:t>
+      </w:r>
+      <w:r>
+        <w:t xml:space="preserve"> </w:t>
       </w:r>
       <m:oMath>
         <m:r>
+          <m:rPr>
+            <m:sty m:val="p"/>
+          </m:rPr>
           <w:rPr>
             <w:rFonts w:ascii="Cambria Math" w:hAnsi="Cambria Math"/>
           </w:rPr>
@@ -14667,10 +14769,19 @@
         <w:rPr>
           <w:rFonts w:eastAsiaTheme="minorEastAsia"/>
         </w:rPr>
+        <w:t>,</w:t>
+      </w:r>
+      <w:r>
+        <w:rPr>
+          <w:rFonts w:eastAsiaTheme="minorEastAsia"/>
+        </w:rPr>
         <w:t xml:space="preserve"> og kun </w:t>
       </w:r>
       <m:oMath>
         <m:r>
+          <m:rPr>
+            <m:sty m:val="p"/>
+          </m:rPr>
           <w:rPr>
             <w:rFonts w:ascii="Cambria Math" w:eastAsiaTheme="minorEastAsia" w:hAnsi="Cambria Math"/>
           </w:rPr>
@@ -14694,7 +14805,19 @@
         <w:rPr>
           <w:rFonts w:eastAsiaTheme="minorEastAsia"/>
         </w:rPr>
-        <w:t xml:space="preserve"> disse værdier er fundet i databladet.</w:t>
+        <w:t>. D</w:t>
+      </w:r>
+      <w:r>
+        <w:rPr>
+          <w:rFonts w:eastAsiaTheme="minorEastAsia"/>
+        </w:rPr>
+        <w:t>isse</w:t>
+      </w:r>
+      <w:r>
+        <w:rPr>
+          <w:rFonts w:eastAsiaTheme="minorEastAsia"/>
+        </w:rPr>
+        <w:t xml:space="preserve"> værdier er fundet i databladet</w:t>
       </w:r>
       <w:r>
         <w:rPr>
@@ -14707,7 +14830,25 @@
         <w:rPr>
           <w:rFonts w:eastAsiaTheme="minorEastAsia"/>
         </w:rPr>
-        <w:t xml:space="preserve"> ADXL345 understøtter i forvejen I2C</w:t>
+        <w:t>.</w:t>
+      </w:r>
+      <w:r>
+        <w:rPr>
+          <w:rFonts w:eastAsiaTheme="minorEastAsia"/>
+        </w:rPr>
+        <w:t xml:space="preserve"> ADXL345 understøtter i forvejen I</w:t>
+      </w:r>
+      <w:r>
+        <w:rPr>
+          <w:rFonts w:eastAsiaTheme="minorEastAsia"/>
+        </w:rPr>
+        <w:t>²</w:t>
+      </w:r>
+      <w:r>
+        <w:rPr>
+          <w:rFonts w:eastAsiaTheme="minorEastAsia"/>
+        </w:rPr>
+        <w:t>C</w:t>
       </w:r>
       <w:r>
         <w:rPr>
@@ -14720,20 +14861,56 @@
         <w:rPr>
           <w:rFonts w:eastAsiaTheme="minorEastAsia"/>
         </w:rPr>
-        <w:t xml:space="preserve"> og er derfor at foretrække at benytte da der ikke skal tilføjes noget ekstra til enheden for at benytte I2C.</w:t>
-      </w:r>
-    </w:p>
-    <w:p>
-      <w:pPr>
+        <w:t>,</w:t>
+      </w:r>
+      <w:r>
         <w:rPr>
           <w:rFonts w:eastAsiaTheme="minorEastAsia"/>
         </w:rPr>
-      </w:pPr>
+        <w:t xml:space="preserve"> og er derfor at foretrække</w:t>
+      </w:r>
       <w:r>
         <w:rPr>
           <w:rFonts w:eastAsiaTheme="minorEastAsia"/>
         </w:rPr>
-        <w:t>Det fremgår desuden af databladet at ADXL345 opererer ved 2V til 3.6V, hvilket passer til vores spændingsforsyning som leverer 3.3V</w:t>
+        <w:t>,</w:t>
+      </w:r>
+      <w:r>
+        <w:rPr>
+          <w:rFonts w:eastAsiaTheme="minorEastAsia"/>
+        </w:rPr>
+        <w:t xml:space="preserve"> da der ikke skal tilføjes noget ekstra til enheden for </w:t>
+      </w:r>
+      <w:r>
+        <w:rPr>
+          <w:rFonts w:eastAsiaTheme="minorEastAsia"/>
+        </w:rPr>
+        <w:t>at muliggøre benyttelsen af I²C.</w:t>
+      </w:r>
+    </w:p>
+    <w:p>
+      <w:pPr>
+        <w:rPr>
+          <w:rFonts w:eastAsiaTheme="minorEastAsia"/>
+        </w:rPr>
+      </w:pPr>
+      <w:r>
+        <w:rPr>
+          <w:rFonts w:eastAsiaTheme="minorEastAsia"/>
+        </w:rPr>
+        <w:t xml:space="preserve">Det fremgår desuden af databladet at ADXL345 opererer ved 2V til 3.6V, hvilket passer til </w:t>
+      </w:r>
+      <w:r>
+        <w:rPr>
+          <w:rFonts w:eastAsiaTheme="minorEastAsia"/>
+        </w:rPr>
+        <w:t>den benyttede</w:t>
+      </w:r>
+      <w:r>
+        <w:rPr>
+          <w:rFonts w:eastAsiaTheme="minorEastAsia"/>
+        </w:rPr>
+        <w:t xml:space="preserve"> spændingsforsyning som leverer 3.3V</w:t>
       </w:r>
       <w:r>
         <w:rPr>
@@ -14754,12 +14931,63 @@
         <w:pStyle w:val="Overskrift4"/>
       </w:pPr>
       <w:r>
-        <w:t xml:space="preserve">I2C </w:t>
-      </w:r>
-    </w:p>
-    <w:p>
-      <w:r>
-        <w:t>Når man skal oprette forbindelse til en sensorenhed via I2C, er det vigtig at man kender komponentens I2C—adresse. ADXL345 har en pin kaldet ALT ADDRESS</w:t>
+        <w:t>I²C</w:t>
+      </w:r>
+      <w:r>
+        <w:t xml:space="preserve"> </w:t>
+      </w:r>
+    </w:p>
+    <w:p>
+      <w:r>
+        <w:t xml:space="preserve">Når </w:t>
+      </w:r>
+      <w:r>
+        <w:t>der</w:t>
+      </w:r>
+      <w:r>
+        <w:t xml:space="preserve"> skal oprette</w:t>
+      </w:r>
+      <w:r>
+        <w:t>s</w:t>
+      </w:r>
+      <w:r>
+        <w:t xml:space="preserve"> forbindelse til en sensorenhed via </w:t>
+      </w:r>
+      <w:r>
+        <w:t>I²C</w:t>
+      </w:r>
+      <w:r>
+        <w:t>, er det vigtig</w:t>
+      </w:r>
+      <w:r>
+        <w:t>t</w:t>
+      </w:r>
+      <w:r>
+        <w:t xml:space="preserve"> at </w:t>
+      </w:r>
+      <w:r>
+        <w:t>kende</w:t>
+      </w:r>
+      <w:r>
+        <w:t xml:space="preserve"> komponentens </w:t>
+      </w:r>
+      <w:r>
+        <w:t>I²C-</w:t>
+      </w:r>
+      <w:r>
+        <w:t xml:space="preserve">adresse. ADXL345 har </w:t>
+      </w:r>
+      <w:r>
+        <w:t>et ben</w:t>
+      </w:r>
+      <w:r>
+        <w:t xml:space="preserve"> kaldet </w:t>
+      </w:r>
+      <w:r>
+        <w:rPr>
+          <w:b/>
+        </w:rPr>
+        <w:t>ALT ADDRESS</w:t>
       </w:r>
       <w:r>
         <w:rPr>
@@ -14768,13 +14996,26 @@
         <w:footnoteReference w:id="17"/>
       </w:r>
       <w:r>
-        <w:t xml:space="preserve">, denne pin bruges til at styre ADXL345’s to forskellige I2C adresser.  </w:t>
+        <w:t xml:space="preserve">, </w:t>
+      </w:r>
+      <w:r>
+        <w:t>som</w:t>
+      </w:r>
+      <w:r>
+        <w:t xml:space="preserve"> bruges til at styre ADXL345’s to forskellige </w:t>
+      </w:r>
+      <w:r>
+        <w:t>I²C-</w:t>
+      </w:r>
+      <w:r>
+        <w:t xml:space="preserve">adresser.  </w:t>
       </w:r>
     </w:p>
     <w:tbl>
       <w:tblPr>
         <w:tblStyle w:val="Tabel-Gitter"/>
         <w:tblW w:w="0" w:type="auto"/>
+        <w:tblInd w:w="1336" w:type="dxa"/>
         <w:tblLook w:val="04A0" w:firstRow="1" w:lastRow="0" w:firstColumn="1" w:lastColumn="0" w:noHBand="0" w:noVBand="1"/>
       </w:tblPr>
       <w:tblGrid>
@@ -14796,7 +15037,13 @@
               <w:rPr>
                 <w:b/>
               </w:rPr>
-              <w:t>I2C adresse (</w:t>
+              <w:t>I²C</w:t>
+            </w:r>
+            <w:r>
+              <w:rPr>
+                <w:b/>
+              </w:rPr>
+              <w:t xml:space="preserve"> adresse (</w:t>
             </w:r>
             <w:proofErr w:type="spellStart"/>
             <w:r>
@@ -14884,20 +15131,53 @@
     <w:p>
       <w:pPr>
         <w:pStyle w:val="Billedtekst"/>
-      </w:pPr>
-      <w:r>
+        <w:ind w:firstLine="1304"/>
+      </w:pPr>
+      <w:r>
+        <w:rPr>
+          <w:b/>
+        </w:rPr>
         <w:t xml:space="preserve">Tabel </w:t>
       </w:r>
-      <w:fldSimple w:instr=" SEQ Tabel \* ARABIC ">
-        <w:r>
-          <w:rPr>
-            <w:noProof/>
-          </w:rPr>
-          <w:t>2</w:t>
-        </w:r>
-      </w:fldSimple>
-      <w:r>
-        <w:t>: I2C adresser og kobling til ALT ADDRESS pin</w:t>
+      <w:r>
+        <w:rPr>
+          <w:b/>
+        </w:rPr>
+        <w:fldChar w:fldCharType="begin"/>
+      </w:r>
+      <w:r>
+        <w:rPr>
+          <w:b/>
+        </w:rPr>
+        <w:instrText xml:space="preserve"> SEQ Tabel \* ARABIC </w:instrText>
+      </w:r>
+      <w:r>
+        <w:rPr>
+          <w:b/>
+        </w:rPr>
+        <w:fldChar w:fldCharType="separate"/>
+      </w:r>
+      <w:r>
+        <w:rPr>
+          <w:b/>
+          <w:noProof/>
+        </w:rPr>
+        <w:t>2</w:t>
+      </w:r>
+      <w:r>
+        <w:rPr>
+          <w:b/>
+        </w:rPr>
+        <w:fldChar w:fldCharType="end"/>
+      </w:r>
+      <w:r>
+        <w:t xml:space="preserve"> </w:t>
+      </w:r>
+      <w:r>
+        <w:t>I²C</w:t>
+      </w:r>
+      <w:r>
+        <w:t xml:space="preserve"> adresser og kobling til ALT ADDRESS pin</w:t>
       </w:r>
     </w:p>
     <w:p>
@@ -14907,11 +15187,20 @@
       </w:r>
       <w:proofErr w:type="spellStart"/>
       <w:r>
-        <w:t>Harwinpin</w:t>
+        <w:t>Harwin</w:t>
       </w:r>
       <w:proofErr w:type="spellEnd"/>
       <w:r>
-        <w:t xml:space="preserve"> med tilhørende jumper, således at brugeren hurtig og nemt kan skifte mellem de to alternative I2C adresser. </w:t>
+        <w:t xml:space="preserve"> </w:t>
+      </w:r>
+      <w:r>
+        <w:t xml:space="preserve">pin med tilhørende jumper, således at brugeren hurtig og nemt kan skifte mellem de to alternative </w:t>
+      </w:r>
+      <w:r>
+        <w:t>I²C</w:t>
+      </w:r>
+      <w:r>
+        <w:t xml:space="preserve"> adresser. </w:t>
       </w:r>
     </w:p>
     <w:p>
@@ -14920,19 +15209,34 @@
       </w:r>
       <w:proofErr w:type="spellStart"/>
       <w:r>
-        <w:t>breakoutboard</w:t>
+        <w:t>breakout</w:t>
       </w:r>
       <w:proofErr w:type="spellEnd"/>
       <w:r>
-        <w:t xml:space="preserve"> samt forbindelser henvises til </w:t>
-      </w:r>
-      <w:proofErr w:type="gramStart"/>
-      <w:r>
-        <w:t>projektdokumentationen(</w:t>
-      </w:r>
-      <w:proofErr w:type="gramEnd"/>
-      <w:r>
-        <w:t xml:space="preserve">REFERENCE TIL DOKUMENTATION) </w:t>
+        <w:t xml:space="preserve"> </w:t>
+      </w:r>
+      <w:proofErr w:type="spellStart"/>
+      <w:r>
+        <w:t>board</w:t>
+      </w:r>
+      <w:proofErr w:type="spellEnd"/>
+      <w:r>
+        <w:t xml:space="preserve"> </w:t>
+      </w:r>
+      <w:r>
+        <w:t xml:space="preserve">og </w:t>
+      </w:r>
+      <w:r>
+        <w:t>forbindelser</w:t>
+      </w:r>
+      <w:r>
+        <w:t>,</w:t>
+      </w:r>
+      <w:r>
+        <w:t xml:space="preserve"> henvises til projektdokumentationen</w:t>
+      </w:r>
+      <w:r>
+        <w:t xml:space="preserve"> (REFERENCE TIL DOKUMENTATION).</w:t>
       </w:r>
     </w:p>
     <w:p>
@@ -14947,15 +15251,37 @@
     </w:p>
     <w:p>
       <w:r>
-        <w:t xml:space="preserve">Gyroskopet har til formål at generere data op baggrund af tilt. For fuld beskrivelse af gyroskopets design og implementering henvises til </w:t>
-      </w:r>
-      <w:proofErr w:type="gramStart"/>
-      <w:r>
-        <w:t>projektdokumentationen(</w:t>
-      </w:r>
-      <w:proofErr w:type="gramEnd"/>
-      <w:r>
-        <w:t xml:space="preserve">REFERENCE TIL DOKUMENTATION). </w:t>
+        <w:t>Gyroskopet ha</w:t>
+      </w:r>
+      <w:r>
+        <w:t>r til formål at generere data på</w:t>
+      </w:r>
+      <w:r>
+        <w:t xml:space="preserve"> baggrund af </w:t>
+      </w:r>
+      <w:r>
+        <w:rPr>
+          <w:i/>
+        </w:rPr>
+        <w:t>tilt</w:t>
+      </w:r>
+      <w:r>
+        <w:t>. For fuld beskrivelse af gyroskopets design og implementering</w:t>
+      </w:r>
+      <w:r>
+        <w:t>,</w:t>
+      </w:r>
+      <w:r>
+        <w:t xml:space="preserve"> henvises til projektdokumentationen</w:t>
+      </w:r>
+      <w:r>
+        <w:t xml:space="preserve"> </w:t>
+      </w:r>
+      <w:r>
+        <w:t>(REFE</w:t>
+      </w:r>
+      <w:r>
+        <w:t>RENCE TIL DOKUMENTATION).</w:t>
       </w:r>
     </w:p>
     <w:p>
@@ -14980,7 +15306,13 @@
       </w:r>
       <w:proofErr w:type="spellEnd"/>
       <w:r>
-        <w:t xml:space="preserve"> sensoren har til formål at generere data på baggrund af afstand. For fuld beskrivelse af </w:t>
+        <w:t>-</w:t>
+      </w:r>
+      <w:r>
+        <w:t>sensoren har til formål at generere data på baggrund af afstand. Fo</w:t>
+      </w:r>
+      <w:r>
+        <w:t xml:space="preserve">r fuld beskrivelse af </w:t>
       </w:r>
       <w:proofErr w:type="spellStart"/>
       <w:r>
@@ -14988,15 +15320,25 @@
       </w:r>
       <w:proofErr w:type="spellEnd"/>
       <w:r>
-        <w:t xml:space="preserve"> sensor design og implementering henvises til </w:t>
-      </w:r>
-      <w:proofErr w:type="gramStart"/>
-      <w:r>
-        <w:t>projektdokumentationen(</w:t>
-      </w:r>
-      <w:proofErr w:type="gramEnd"/>
-      <w:r>
-        <w:t>REFERENCE TIL DOKUMENTATION)</w:t>
+        <w:t xml:space="preserve">-sensorens </w:t>
+      </w:r>
+      <w:r>
+        <w:t>design og implementering</w:t>
+      </w:r>
+      <w:r>
+        <w:t>,</w:t>
+      </w:r>
+      <w:r>
+        <w:t xml:space="preserve"> henvises til projektdokumentationen</w:t>
+      </w:r>
+      <w:r>
+        <w:t xml:space="preserve"> </w:t>
+      </w:r>
+      <w:r>
+        <w:t>(REFERENCE TIL DOKUMENTATION)</w:t>
+      </w:r>
+      <w:r>
+        <w:t>.</w:t>
       </w:r>
     </w:p>
     <w:p>
@@ -15011,49 +15353,44 @@
     </w:p>
     <w:p>
       <w:r>
-        <w:t xml:space="preserve">Tryksensoren har til formål at generere data på baggrund af taktilt tryk. For fuld beskrivelse af tryksensor design og implementering henvises til </w:t>
-      </w:r>
-      <w:proofErr w:type="gramStart"/>
-      <w:r>
-        <w:t>projektdokumentationen(</w:t>
-      </w:r>
-      <w:proofErr w:type="gramEnd"/>
-      <w:r>
-        <w:t>REFERENCE TIL DOKUMENTATION)</w:t>
+        <w:t>Tryksensoren har til formål at generere data på baggrund af taktilt tryk. For</w:t>
+      </w:r>
+      <w:r>
+        <w:t xml:space="preserve"> fuld beskrivelse af tryksensorens </w:t>
+      </w:r>
+      <w:r>
+        <w:t>design og implementering henvises til projektdokumentationen</w:t>
+      </w:r>
+      <w:r>
+        <w:t xml:space="preserve"> </w:t>
+      </w:r>
+      <w:r>
+        <w:t>(REFERENCE TIL DOKUMENTATION)</w:t>
+      </w:r>
+      <w:r>
+        <w:t>.</w:t>
       </w:r>
     </w:p>
     <w:p>
       <w:pPr>
         <w:pStyle w:val="Overskrift2"/>
       </w:pPr>
-    </w:p>
-    <w:p>
-      <w:pPr>
-        <w:pStyle w:val="Overskrift2"/>
-      </w:pPr>
       <w:bookmarkStart w:id="42" w:name="_Toc406270066"/>
       <w:r>
-        <w:t>I</w:t>
-      </w:r>
-      <w:r>
-        <w:rPr>
-          <w:vertAlign w:val="superscript"/>
-        </w:rPr>
-        <w:t>2</w:t>
-      </w:r>
-      <w:r>
-        <w:t>C Bu</w:t>
+        <w:t>I²C</w:t>
+      </w:r>
+      <w:r>
+        <w:t>-b</w:t>
+      </w:r>
+      <w:r>
+        <w:t>u</w:t>
       </w:r>
       <w:r>
         <w:t>s</w:t>
       </w:r>
       <w:bookmarkEnd w:id="42"/>
     </w:p>
-    <w:p>
-      <w:pPr>
-        <w:pStyle w:val="Overskrift2"/>
-      </w:pPr>
-    </w:p>
+    <w:p/>
     <w:p>
       <w:pPr>
         <w:pStyle w:val="Overskrift2"/>
@@ -15087,76 +15424,6 @@
       </w:r>
       <w:bookmarkEnd w:id="44"/>
       <w:proofErr w:type="spellEnd"/>
-    </w:p>
-    <w:p>
-      <w:pPr>
-        <w:pStyle w:val="Overskrift2"/>
-      </w:pPr>
-    </w:p>
-    <w:p>
-      <w:pPr>
-        <w:pStyle w:val="Overskrift2"/>
-      </w:pPr>
-    </w:p>
-    <w:p>
-      <w:pPr>
-        <w:pStyle w:val="Overskrift2"/>
-      </w:pPr>
-    </w:p>
-    <w:p>
-      <w:pPr>
-        <w:pStyle w:val="Overskrift2"/>
-      </w:pPr>
-    </w:p>
-    <w:p>
-      <w:pPr>
-        <w:pStyle w:val="Overskrift2"/>
-      </w:pPr>
-    </w:p>
-    <w:p>
-      <w:pPr>
-        <w:pStyle w:val="Overskrift2"/>
-      </w:pPr>
-    </w:p>
-    <w:p>
-      <w:pPr>
-        <w:pStyle w:val="Overskrift2"/>
-      </w:pPr>
-    </w:p>
-    <w:p>
-      <w:pPr>
-        <w:pStyle w:val="Overskrift2"/>
-      </w:pPr>
-    </w:p>
-    <w:p>
-      <w:pPr>
-        <w:pStyle w:val="Overskrift2"/>
-      </w:pPr>
-    </w:p>
-    <w:p>
-      <w:pPr>
-        <w:pStyle w:val="Overskrift2"/>
-      </w:pPr>
-    </w:p>
-    <w:p>
-      <w:pPr>
-        <w:pStyle w:val="Overskrift2"/>
-      </w:pPr>
-    </w:p>
-    <w:p>
-      <w:pPr>
-        <w:pStyle w:val="Overskrift2"/>
-      </w:pPr>
-    </w:p>
-    <w:p>
-      <w:pPr>
-        <w:pStyle w:val="Overskrift2"/>
-      </w:pPr>
-    </w:p>
-    <w:p>
-      <w:pPr>
-        <w:pStyle w:val="Overskrift2"/>
-      </w:pPr>
     </w:p>
     <w:p>
       <w:pPr>
@@ -15255,7 +15522,7 @@
                     </pic:cNvPicPr>
                   </pic:nvPicPr>
                   <pic:blipFill>
-                    <a:blip r:embed="rId20">
+                    <a:blip r:embed="rId21">
                       <a:extLst>
                         <a:ext uri="{28A0092B-C50C-407E-A947-70E740481C1C}">
                           <a14:useLocalDpi xmlns:a14="http://schemas.microsoft.com/office/drawing/2010/main" val="0"/>
@@ -15294,14 +15561,27 @@
       <w:r>
         <w:t xml:space="preserve">Figur </w:t>
       </w:r>
-      <w:fldSimple w:instr=" SEQ Figur \* ARABIC ">
-        <w:r>
-          <w:rPr>
-            <w:noProof/>
-          </w:rPr>
-          <w:t>8</w:t>
-        </w:r>
-      </w:fldSimple>
+      <w:r>
+        <w:fldChar w:fldCharType="begin"/>
+      </w:r>
+      <w:r>
+        <w:instrText xml:space="preserve"> SEQ Figur \* ARABIC </w:instrText>
+      </w:r>
+      <w:r>
+        <w:fldChar w:fldCharType="separate"/>
+      </w:r>
+      <w:r>
+        <w:rPr>
+          <w:noProof/>
+        </w:rPr>
+        <w:t>8</w:t>
+      </w:r>
+      <w:r>
+        <w:rPr>
+          <w:noProof/>
+        </w:rPr>
+        <w:fldChar w:fldCharType="end"/>
+      </w:r>
       <w:r>
         <w:t>: Typisk opsætning af LM317 (fra datablad LM317)</w:t>
       </w:r>
@@ -15500,20 +15780,21 @@
       <w:r>
         <w:t xml:space="preserve">Vælges efter det er bestemt hvorledes reguleringskredsen skal laves. Da reguleringskredsen kræver at inputspændingen minimum skal være 1.5V større end den ønskede outputspænding er batteriet valgt til at være på 9V. </w:t>
       </w:r>
-    </w:p>
-    <w:p/>
+      <w:bookmarkStart w:id="48" w:name="_GoBack"/>
+      <w:bookmarkEnd w:id="48"/>
+    </w:p>
     <w:p>
       <w:pPr>
         <w:pStyle w:val="Overskrift1"/>
       </w:pPr>
-      <w:bookmarkStart w:id="48" w:name="_Toc406270072"/>
+      <w:bookmarkStart w:id="49" w:name="_Toc406270072"/>
       <w:r>
         <w:t xml:space="preserve">Design, implementering og test af </w:t>
       </w:r>
       <w:r>
         <w:t>SW</w:t>
       </w:r>
-      <w:bookmarkEnd w:id="48"/>
+      <w:bookmarkEnd w:id="49"/>
     </w:p>
     <w:p>
       <w:r>
@@ -15757,14 +16038,14 @@
           <w:lang w:val="en-US"/>
         </w:rPr>
       </w:pPr>
-      <w:bookmarkStart w:id="49" w:name="_Toc406270073"/>
+      <w:bookmarkStart w:id="50" w:name="_Toc406270073"/>
       <w:r>
         <w:rPr>
           <w:lang w:val="en-US"/>
         </w:rPr>
         <w:t>Body</w:t>
       </w:r>
-      <w:bookmarkEnd w:id="49"/>
+      <w:bookmarkEnd w:id="50"/>
     </w:p>
     <w:p>
       <w:pPr>
@@ -15773,7 +16054,7 @@
           <w:lang w:val="en-US"/>
         </w:rPr>
       </w:pPr>
-      <w:bookmarkStart w:id="50" w:name="_Toc406270074"/>
+      <w:bookmarkStart w:id="51" w:name="_Toc406270074"/>
       <w:proofErr w:type="spellStart"/>
       <w:r>
         <w:rPr>
@@ -15781,7 +16062,7 @@
         </w:rPr>
         <w:t>Sensorer</w:t>
       </w:r>
-      <w:bookmarkEnd w:id="50"/>
+      <w:bookmarkEnd w:id="51"/>
       <w:proofErr w:type="spellEnd"/>
     </w:p>
     <w:p>
@@ -15798,14 +16079,14 @@
           <w:lang w:val="en-US"/>
         </w:rPr>
       </w:pPr>
-      <w:bookmarkStart w:id="51" w:name="_Toc406270075"/>
+      <w:bookmarkStart w:id="52" w:name="_Toc406270075"/>
       <w:r>
         <w:rPr>
           <w:lang w:val="en-US"/>
         </w:rPr>
         <w:t>Bluetooth</w:t>
       </w:r>
-      <w:bookmarkEnd w:id="51"/>
+      <w:bookmarkEnd w:id="52"/>
     </w:p>
     <w:p>
       <w:pPr>
@@ -15821,14 +16102,14 @@
           <w:lang w:val="en-US"/>
         </w:rPr>
       </w:pPr>
-      <w:bookmarkStart w:id="52" w:name="_Toc406270076"/>
+      <w:bookmarkStart w:id="53" w:name="_Toc406270076"/>
       <w:r>
         <w:rPr>
           <w:lang w:val="en-US"/>
         </w:rPr>
         <w:t>Control</w:t>
       </w:r>
-      <w:bookmarkEnd w:id="52"/>
+      <w:bookmarkEnd w:id="53"/>
     </w:p>
     <w:p>
       <w:pPr>
@@ -15844,7 +16125,7 @@
           <w:lang w:val="en-US"/>
         </w:rPr>
       </w:pPr>
-      <w:bookmarkStart w:id="53" w:name="_Toc406270077"/>
+      <w:bookmarkStart w:id="54" w:name="_Toc406270077"/>
       <w:r>
         <w:rPr>
           <w:lang w:val="en-US"/>
@@ -15857,17 +16138,17 @@
         </w:rPr>
         <w:t>w Lane</w:t>
       </w:r>
-      <w:bookmarkEnd w:id="53"/>
+      <w:bookmarkEnd w:id="54"/>
     </w:p>
     <w:p>
       <w:pPr>
         <w:pStyle w:val="Overskrift3"/>
       </w:pPr>
-      <w:bookmarkStart w:id="54" w:name="_Toc406270078"/>
+      <w:bookmarkStart w:id="55" w:name="_Toc406270078"/>
       <w:r>
         <w:t>Controller</w:t>
       </w:r>
-      <w:bookmarkEnd w:id="54"/>
+      <w:bookmarkEnd w:id="55"/>
     </w:p>
     <w:p>
       <w:pPr>
@@ -15878,14 +16159,14 @@
       <w:pPr>
         <w:pStyle w:val="Overskrift3"/>
       </w:pPr>
-      <w:bookmarkStart w:id="55" w:name="_Toc406270079"/>
+      <w:bookmarkStart w:id="56" w:name="_Toc406270079"/>
       <w:r>
         <w:t>Data</w:t>
       </w:r>
       <w:r>
         <w:t>banken</w:t>
       </w:r>
-      <w:bookmarkEnd w:id="55"/>
+      <w:bookmarkEnd w:id="56"/>
     </w:p>
     <w:p>
       <w:pPr>
@@ -16004,7 +16285,7 @@
                     <pic:cNvPicPr/>
                   </pic:nvPicPr>
                   <pic:blipFill>
-                    <a:blip r:embed="rId21"/>
+                    <a:blip r:embed="rId22"/>
                     <a:stretch>
                       <a:fillRect/>
                     </a:stretch>
@@ -16039,21 +16320,21 @@
       <w:pPr>
         <w:pStyle w:val="Overskrift3"/>
       </w:pPr>
-      <w:bookmarkStart w:id="56" w:name="_Toc406270080"/>
+      <w:bookmarkStart w:id="57" w:name="_Toc406270080"/>
       <w:r>
         <w:t>GUI</w:t>
       </w:r>
-      <w:bookmarkEnd w:id="56"/>
+      <w:bookmarkEnd w:id="57"/>
     </w:p>
     <w:p>
       <w:pPr>
         <w:pStyle w:val="Overskrift3"/>
       </w:pPr>
-      <w:bookmarkStart w:id="57" w:name="_Toc406270081"/>
+      <w:bookmarkStart w:id="58" w:name="_Toc406270081"/>
       <w:r>
         <w:t>Hovedmenu</w:t>
       </w:r>
-      <w:bookmarkEnd w:id="57"/>
+      <w:bookmarkEnd w:id="58"/>
     </w:p>
     <w:p>
       <w:r>
@@ -16201,11 +16482,11 @@
       <w:pPr>
         <w:pStyle w:val="Overskrift3"/>
       </w:pPr>
-      <w:bookmarkStart w:id="58" w:name="_Toc406270082"/>
+      <w:bookmarkStart w:id="59" w:name="_Toc406270082"/>
       <w:r>
         <w:t>Sensorer</w:t>
       </w:r>
-      <w:bookmarkEnd w:id="58"/>
+      <w:bookmarkEnd w:id="59"/>
     </w:p>
     <w:p>
       <w:r>
@@ -16318,11 +16599,11 @@
       <w:pPr>
         <w:pStyle w:val="Overskrift3"/>
       </w:pPr>
-      <w:bookmarkStart w:id="59" w:name="_Toc406270083"/>
+      <w:bookmarkStart w:id="60" w:name="_Toc406270083"/>
       <w:r>
         <w:t>Ny sensorkonfiguration</w:t>
       </w:r>
-      <w:bookmarkEnd w:id="59"/>
+      <w:bookmarkEnd w:id="60"/>
     </w:p>
     <w:p>
       <w:r>
@@ -16532,21 +16813,21 @@
       <w:pPr>
         <w:pStyle w:val="Overskrift2"/>
       </w:pPr>
-      <w:bookmarkStart w:id="60" w:name="_Toc406270084"/>
+      <w:bookmarkStart w:id="61" w:name="_Toc406270084"/>
       <w:r>
         <w:t>Fast Lane</w:t>
       </w:r>
-      <w:bookmarkEnd w:id="60"/>
+      <w:bookmarkEnd w:id="61"/>
     </w:p>
     <w:p>
       <w:pPr>
         <w:pStyle w:val="Overskrift3"/>
       </w:pPr>
-      <w:bookmarkStart w:id="61" w:name="_Toc406270085"/>
+      <w:bookmarkStart w:id="62" w:name="_Toc406270085"/>
       <w:r>
         <w:t>Receiver</w:t>
       </w:r>
-      <w:bookmarkEnd w:id="61"/>
+      <w:bookmarkEnd w:id="62"/>
     </w:p>
     <w:p>
       <w:r>
@@ -16603,10 +16884,10 @@
       </w:pPr>
       <w:r>
         <w:object w:dxaOrig="9211" w:dyaOrig="7711" w14:anchorId="2457BF38">
-          <v:shape id="_x0000_i1027" type="#_x0000_t75" style="width:460.5pt;height:385.5pt" o:ole="">
-            <v:imagedata r:id="rId22" o:title=""/>
+          <v:shape id="_x0000_i1027" type="#_x0000_t75" style="width:460.55pt;height:385.55pt" o:ole="">
+            <v:imagedata r:id="rId23" o:title=""/>
           </v:shape>
-          <o:OLEObject Type="Embed" ProgID="Visio.Drawing.15" ShapeID="_x0000_i1027" DrawAspect="Content" ObjectID="_1480023741" r:id="rId23"/>
+          <o:OLEObject Type="Embed" ProgID="Visio.Drawing.15" ShapeID="_x0000_i1027" DrawAspect="Content" ObjectID="_1480026209" r:id="rId24"/>
         </w:object>
       </w:r>
     </w:p>
@@ -16788,7 +17069,7 @@
           <w:lang w:val="en-US"/>
         </w:rPr>
       </w:pPr>
-      <w:bookmarkStart w:id="62" w:name="_Toc406270086"/>
+      <w:bookmarkStart w:id="63" w:name="_Toc406270086"/>
       <w:proofErr w:type="spellStart"/>
       <w:r>
         <w:rPr>
@@ -16796,7 +17077,7 @@
         </w:rPr>
         <w:t>MidiModule</w:t>
       </w:r>
-      <w:bookmarkEnd w:id="62"/>
+      <w:bookmarkEnd w:id="63"/>
       <w:proofErr w:type="spellEnd"/>
     </w:p>
     <w:p>
@@ -17019,10 +17300,10 @@
     <w:p>
       <w:r>
         <w:object w:dxaOrig="9181" w:dyaOrig="7296" w14:anchorId="1E00BB94">
-          <v:shape id="_x0000_i1028" type="#_x0000_t75" style="width:459pt;height:365.25pt" o:ole="">
-            <v:imagedata r:id="rId24" o:title=""/>
+          <v:shape id="_x0000_i1028" type="#_x0000_t75" style="width:459.05pt;height:365.15pt" o:ole="">
+            <v:imagedata r:id="rId25" o:title=""/>
           </v:shape>
-          <o:OLEObject Type="Embed" ProgID="Visio.Drawing.15" ShapeID="_x0000_i1028" DrawAspect="Content" ObjectID="_1480023742" r:id="rId25"/>
+          <o:OLEObject Type="Embed" ProgID="Visio.Drawing.15" ShapeID="_x0000_i1028" DrawAspect="Content" ObjectID="_1480026210" r:id="rId26"/>
         </w:object>
       </w:r>
     </w:p>
@@ -17109,10 +17390,10 @@
       </w:pPr>
       <w:r>
         <w:object w:dxaOrig="8652" w:dyaOrig="4609" w14:anchorId="1D28D56A">
-          <v:shape id="_x0000_i1029" type="#_x0000_t75" style="width:432.75pt;height:230.25pt" o:ole="">
-            <v:imagedata r:id="rId26" o:title=""/>
+          <v:shape id="_x0000_i1029" type="#_x0000_t75" style="width:432.6pt;height:230.45pt" o:ole="">
+            <v:imagedata r:id="rId27" o:title=""/>
           </v:shape>
-          <o:OLEObject Type="Embed" ProgID="Visio.Drawing.15" ShapeID="_x0000_i1029" DrawAspect="Content" ObjectID="_1480023743" r:id="rId27"/>
+          <o:OLEObject Type="Embed" ProgID="Visio.Drawing.15" ShapeID="_x0000_i1029" DrawAspect="Content" ObjectID="_1480026211" r:id="rId28"/>
         </w:object>
       </w:r>
     </w:p>
@@ -17231,7 +17512,7 @@
                     <pic:cNvPicPr/>
                   </pic:nvPicPr>
                   <pic:blipFill>
-                    <a:blip r:embed="rId28">
+                    <a:blip r:embed="rId29">
                       <a:extLst>
                         <a:ext uri="{28A0092B-C50C-407E-A947-70E740481C1C}">
                           <a14:useLocalDpi xmlns:a14="http://schemas.microsoft.com/office/drawing/2010/main" val="0"/>
@@ -17354,14 +17635,14 @@
           <w:lang w:val="en-US"/>
         </w:rPr>
       </w:pPr>
-      <w:bookmarkStart w:id="63" w:name="_Toc406270087"/>
+      <w:bookmarkStart w:id="64" w:name="_Toc406270087"/>
       <w:r>
         <w:rPr>
           <w:lang w:val="en-US"/>
         </w:rPr>
         <w:t>ALSA</w:t>
       </w:r>
-      <w:bookmarkEnd w:id="63"/>
+      <w:bookmarkEnd w:id="64"/>
     </w:p>
     <w:p>
       <w:pPr>
@@ -17377,7 +17658,7 @@
           <w:lang w:val="en-US"/>
         </w:rPr>
       </w:pPr>
-      <w:bookmarkStart w:id="64" w:name="_Toc406270088"/>
+      <w:bookmarkStart w:id="65" w:name="_Toc406270088"/>
       <w:r>
         <w:rPr>
           <w:lang w:val="en-US"/>
@@ -17385,7 +17666,7 @@
         <w:lastRenderedPageBreak/>
         <w:t>Integrationstest</w:t>
       </w:r>
-      <w:bookmarkEnd w:id="64"/>
+      <w:bookmarkEnd w:id="65"/>
     </w:p>
     <w:p>
       <w:pPr>
@@ -17394,20 +17675,40 @@
           <w:lang w:val="en-US"/>
         </w:rPr>
       </w:pPr>
-      <w:bookmarkStart w:id="65" w:name="_Toc406270089"/>
+      <w:bookmarkStart w:id="66" w:name="_Toc406270089"/>
       <w:r>
         <w:rPr>
           <w:lang w:val="en-US"/>
         </w:rPr>
-        <w:t>Body + I2C + Sensorer</w:t>
-      </w:r>
-      <w:bookmarkEnd w:id="65"/>
-    </w:p>
-    <w:p>
-      <w:pPr>
+        <w:t xml:space="preserve">Body + </w:t>
+      </w:r>
+      <w:r>
         <w:rPr>
           <w:lang w:val="en-US"/>
         </w:rPr>
+        <w:t>I²C</w:t>
+      </w:r>
+      <w:r>
+        <w:rPr>
+          <w:lang w:val="en-US"/>
+        </w:rPr>
+        <w:t xml:space="preserve"> + </w:t>
+      </w:r>
+      <w:proofErr w:type="spellStart"/>
+      <w:r>
+        <w:rPr>
+          <w:lang w:val="en-US"/>
+        </w:rPr>
+        <w:t>Sensorer</w:t>
+      </w:r>
+      <w:bookmarkEnd w:id="66"/>
+      <w:proofErr w:type="spellEnd"/>
+    </w:p>
+    <w:p>
+      <w:pPr>
+        <w:rPr>
+          <w:lang w:val="en-US"/>
+        </w:rPr>
       </w:pPr>
     </w:p>
     <w:p>
@@ -17417,7 +17718,7 @@
           <w:lang w:val="en-US"/>
         </w:rPr>
       </w:pPr>
-      <w:bookmarkStart w:id="66" w:name="_Toc406270090"/>
+      <w:bookmarkStart w:id="67" w:name="_Toc406270090"/>
       <w:r>
         <w:rPr>
           <w:lang w:val="en-US"/>
@@ -17442,7 +17743,7 @@
         </w:rPr>
         <w:t xml:space="preserve"> DataStorage</w:t>
       </w:r>
-      <w:bookmarkEnd w:id="66"/>
+      <w:bookmarkEnd w:id="67"/>
     </w:p>
     <w:p>
       <w:pPr>
@@ -17458,7 +17759,7 @@
           <w:lang w:val="en-US"/>
         </w:rPr>
       </w:pPr>
-      <w:bookmarkStart w:id="67" w:name="_Toc406270091"/>
+      <w:bookmarkStart w:id="68" w:name="_Toc406270091"/>
       <w:r>
         <w:rPr>
           <w:lang w:val="en-US"/>
@@ -17474,7 +17775,7 @@
         </w:rPr>
         <w:t xml:space="preserve"> Receiver (Bluetooth)</w:t>
       </w:r>
-      <w:bookmarkEnd w:id="67"/>
+      <w:bookmarkEnd w:id="68"/>
     </w:p>
     <w:p>
       <w:pPr>
@@ -17490,7 +17791,7 @@
           <w:lang w:val="en-US"/>
         </w:rPr>
       </w:pPr>
-      <w:bookmarkStart w:id="68" w:name="_Toc406270092"/>
+      <w:bookmarkStart w:id="69" w:name="_Toc406270092"/>
       <w:r>
         <w:rPr>
           <w:lang w:val="en-US"/>
@@ -17506,7 +17807,7 @@
         </w:rPr>
         <w:t xml:space="preserve"> MidiModule</w:t>
       </w:r>
-      <w:bookmarkEnd w:id="68"/>
+      <w:bookmarkEnd w:id="69"/>
     </w:p>
     <w:p>
       <w:pPr>
@@ -17520,7 +17821,7 @@
       <w:pPr>
         <w:pStyle w:val="Overskrift2"/>
       </w:pPr>
-      <w:bookmarkStart w:id="69" w:name="_Toc406270093"/>
+      <w:bookmarkStart w:id="70" w:name="_Toc406270093"/>
       <w:r>
         <w:t xml:space="preserve">MidiModule </w:t>
       </w:r>
@@ -17530,18 +17831,18 @@
       <w:r>
         <w:t xml:space="preserve"> ALSA</w:t>
       </w:r>
-      <w:bookmarkEnd w:id="69"/>
+      <w:bookmarkEnd w:id="70"/>
     </w:p>
     <w:p/>
     <w:p>
       <w:pPr>
         <w:pStyle w:val="Overskrift1"/>
       </w:pPr>
-      <w:bookmarkStart w:id="70" w:name="_Toc406270094"/>
+      <w:bookmarkStart w:id="71" w:name="_Toc406270094"/>
       <w:r>
         <w:t>Udviklingsværktøjer</w:t>
       </w:r>
-      <w:bookmarkEnd w:id="70"/>
+      <w:bookmarkEnd w:id="71"/>
     </w:p>
     <w:p>
       <w:r>
@@ -17552,11 +17853,11 @@
       <w:pPr>
         <w:pStyle w:val="Overskrift2"/>
       </w:pPr>
-      <w:bookmarkStart w:id="71" w:name="_Toc406270095"/>
+      <w:bookmarkStart w:id="72" w:name="_Toc406270095"/>
       <w:r>
         <w:t>PSoC Creator</w:t>
       </w:r>
-      <w:bookmarkEnd w:id="71"/>
+      <w:bookmarkEnd w:id="72"/>
     </w:p>
     <w:p>
       <w:r>
@@ -17567,26 +17868,32 @@
       <w:pPr>
         <w:pStyle w:val="Overskrift2"/>
       </w:pPr>
-      <w:bookmarkStart w:id="72" w:name="_Toc406270096"/>
+      <w:bookmarkStart w:id="73" w:name="_Toc406270096"/>
       <w:r>
         <w:t>Atmel Studio</w:t>
       </w:r>
-      <w:bookmarkEnd w:id="72"/>
-    </w:p>
-    <w:p>
-      <w:r>
-        <w:t>Til at forsyne vores sensor kredsløb med I2C interfaces er der blevet benyttet to ATtiny microcontrollere, til hvilke programmerne er blevet skrevet i Atmel Studio. Dette tillader at programmerne kan bygges med de relevante Atmel biblioteker og passende compiler alene ved at fortælle IDE’en hvilken chip man skriver til. Derudover har AS også et værktøj til at programmere chippen gennem vores STK500 board.</w:t>
+      <w:bookmarkEnd w:id="73"/>
+    </w:p>
+    <w:p>
+      <w:r>
+        <w:t xml:space="preserve">Til at forsyne vores sensor kredsløb med </w:t>
+      </w:r>
+      <w:r>
+        <w:t>I²C</w:t>
+      </w:r>
+      <w:r>
+        <w:t xml:space="preserve"> interfaces er der blevet benyttet to ATtiny microcontrollere, til hvilke programmerne er blevet skrevet i Atmel Studio. Dette tillader at programmerne kan bygges med de relevante Atmel biblioteker og passende compiler alene ved at fortælle IDE’en hvilken chip man skriver til. Derudover har AS også et værktøj til at programmere chippen gennem vores STK500 board.</w:t>
       </w:r>
     </w:p>
     <w:p>
       <w:pPr>
         <w:pStyle w:val="Overskrift2"/>
       </w:pPr>
-      <w:bookmarkStart w:id="73" w:name="_Toc406270097"/>
+      <w:bookmarkStart w:id="74" w:name="_Toc406270097"/>
       <w:r>
         <w:t>Linux sampler</w:t>
       </w:r>
-      <w:bookmarkEnd w:id="73"/>
+      <w:bookmarkEnd w:id="74"/>
     </w:p>
     <w:p>
       <w:r>
@@ -17597,26 +17904,32 @@
       <w:pPr>
         <w:pStyle w:val="Overskrift2"/>
       </w:pPr>
-      <w:bookmarkStart w:id="74" w:name="_Toc406270098"/>
+      <w:bookmarkStart w:id="75" w:name="_Toc406270098"/>
       <w:r>
         <w:t>Multisim</w:t>
       </w:r>
-      <w:bookmarkEnd w:id="74"/>
-    </w:p>
-    <w:p>
-      <w:r>
-        <w:t xml:space="preserve">Til kredsløbne for afstands- og tryksensoren benyttes der en række hardware komponenter da disse er adskilt fra PSoC ’en af en I2C bus. Disse er simuleret i Multisim før implementeringen for at forhåndsteste designet. </w:t>
+      <w:bookmarkEnd w:id="75"/>
+    </w:p>
+    <w:p>
+      <w:r>
+        <w:t xml:space="preserve">Til kredsløbne for afstands- og tryksensoren benyttes der en række hardware komponenter da disse er adskilt fra PSoC ’en af en </w:t>
+      </w:r>
+      <w:r>
+        <w:t>I²C</w:t>
+      </w:r>
+      <w:r>
+        <w:t xml:space="preserve"> bus. Disse er simuleret i Multisim før implementeringen for at forhåndsteste designet. </w:t>
       </w:r>
     </w:p>
     <w:p>
       <w:pPr>
         <w:pStyle w:val="Overskrift2"/>
       </w:pPr>
-      <w:bookmarkStart w:id="75" w:name="_Toc406270099"/>
+      <w:bookmarkStart w:id="76" w:name="_Toc406270099"/>
       <w:r>
         <w:t>Eagle CAD</w:t>
       </w:r>
-      <w:bookmarkEnd w:id="75"/>
+      <w:bookmarkEnd w:id="76"/>
     </w:p>
     <w:p>
       <w:r>
@@ -17627,12 +17940,12 @@
       <w:pPr>
         <w:pStyle w:val="Overskrift2"/>
       </w:pPr>
-      <w:bookmarkStart w:id="76" w:name="_Toc406270100"/>
+      <w:bookmarkStart w:id="77" w:name="_Toc406270100"/>
       <w:r>
         <w:lastRenderedPageBreak/>
         <w:t>QT Creator</w:t>
       </w:r>
-      <w:bookmarkEnd w:id="76"/>
+      <w:bookmarkEnd w:id="77"/>
     </w:p>
     <w:p>
       <w:r>
@@ -17643,11 +17956,11 @@
       <w:pPr>
         <w:pStyle w:val="Overskrift2"/>
       </w:pPr>
-      <w:bookmarkStart w:id="77" w:name="_Toc406270101"/>
+      <w:bookmarkStart w:id="78" w:name="_Toc406270101"/>
       <w:r>
         <w:t>Git</w:t>
       </w:r>
-      <w:bookmarkEnd w:id="77"/>
+      <w:bookmarkEnd w:id="78"/>
     </w:p>
     <w:p>
       <w:r>
@@ -17658,11 +17971,11 @@
       <w:pPr>
         <w:pStyle w:val="Overskrift2"/>
       </w:pPr>
-      <w:bookmarkStart w:id="78" w:name="_Toc406270102"/>
+      <w:bookmarkStart w:id="79" w:name="_Toc406270102"/>
       <w:r>
         <w:t>Andre software biblioteker</w:t>
       </w:r>
-      <w:bookmarkEnd w:id="78"/>
+      <w:bookmarkEnd w:id="79"/>
     </w:p>
     <w:p>
       <w:r>
@@ -17674,11 +17987,11 @@
       <w:pPr>
         <w:pStyle w:val="Overskrift1"/>
       </w:pPr>
-      <w:bookmarkStart w:id="79" w:name="_Toc406270103"/>
+      <w:bookmarkStart w:id="80" w:name="_Toc406270103"/>
       <w:r>
         <w:t>Resultater og diskussion</w:t>
       </w:r>
-      <w:bookmarkEnd w:id="79"/>
+      <w:bookmarkEnd w:id="80"/>
     </w:p>
     <w:p>
       <w:r>
@@ -17700,42 +18013,42 @@
       <w:pPr>
         <w:pStyle w:val="Overskrift1"/>
       </w:pPr>
-      <w:bookmarkStart w:id="80" w:name="_Toc406270104"/>
+      <w:bookmarkStart w:id="81" w:name="_Toc406270104"/>
       <w:r>
         <w:t>Opnåede erfaringer</w:t>
       </w:r>
-      <w:bookmarkEnd w:id="80"/>
+      <w:bookmarkEnd w:id="81"/>
     </w:p>
     <w:p>
       <w:pPr>
         <w:pStyle w:val="Overskrift2"/>
       </w:pPr>
-      <w:bookmarkStart w:id="81" w:name="_Toc406270105"/>
+      <w:bookmarkStart w:id="82" w:name="_Toc406270105"/>
       <w:r>
         <w:t>Fælles</w:t>
       </w:r>
-      <w:bookmarkEnd w:id="81"/>
+      <w:bookmarkEnd w:id="82"/>
     </w:p>
     <w:p/>
     <w:p>
       <w:pPr>
         <w:pStyle w:val="Overskrift2"/>
       </w:pPr>
-      <w:bookmarkStart w:id="82" w:name="_Toc406270106"/>
+      <w:bookmarkStart w:id="83" w:name="_Toc406270106"/>
       <w:r>
         <w:t>Individuelt</w:t>
       </w:r>
-      <w:bookmarkEnd w:id="82"/>
+      <w:bookmarkEnd w:id="83"/>
     </w:p>
     <w:p>
       <w:pPr>
         <w:pStyle w:val="Overskrift3"/>
       </w:pPr>
-      <w:bookmarkStart w:id="83" w:name="_Toc406270107"/>
+      <w:bookmarkStart w:id="84" w:name="_Toc406270107"/>
       <w:r>
         <w:t>Konklusion Jonas</w:t>
       </w:r>
-      <w:bookmarkEnd w:id="83"/>
+      <w:bookmarkEnd w:id="84"/>
     </w:p>
     <w:p>
       <w:r>
@@ -17773,11 +18086,11 @@
       <w:pPr>
         <w:pStyle w:val="Overskrift1"/>
       </w:pPr>
-      <w:bookmarkStart w:id="84" w:name="_Toc406270108"/>
+      <w:bookmarkStart w:id="85" w:name="_Toc406270108"/>
       <w:r>
         <w:t>Fremtidigt arbejde</w:t>
       </w:r>
-      <w:bookmarkEnd w:id="84"/>
+      <w:bookmarkEnd w:id="85"/>
     </w:p>
     <w:p>
       <w:r>
@@ -17970,22 +18283,25 @@
         </w:numPr>
         <w:spacing w:line="256" w:lineRule="auto"/>
       </w:pPr>
+      <w:proofErr w:type="spellStart"/>
       <w:r>
         <w:rPr>
           <w:b/>
         </w:rPr>
-        <w:t>Velocitetskurver:</w:t>
+        <w:t>Velocitetskurver</w:t>
+      </w:r>
+      <w:proofErr w:type="spellEnd"/>
+      <w:r>
+        <w:rPr>
+          <w:b/>
+        </w:rPr>
+        <w:t>:</w:t>
       </w:r>
       <w:r>
         <w:t xml:space="preserve"> Lineær, </w:t>
       </w:r>
       <w:r>
-        <w:t>logaritmisk, eksponentiel,</w:t>
-      </w:r>
-      <w:bookmarkStart w:id="85" w:name="_GoBack"/>
-      <w:bookmarkEnd w:id="85"/>
-      <w:r>
-        <w:t xml:space="preserve"> fuld</w:t>
+        <w:t>logaritmisk, eksponentiel, fuld</w:t>
       </w:r>
     </w:p>
     <w:p>
@@ -18064,7 +18380,7 @@
           <w:lang w:val="en-US"/>
         </w:rPr>
       </w:pPr>
-      <w:hyperlink r:id="rId29" w:history="1">
+      <w:hyperlink r:id="rId30" w:history="1">
         <w:r>
           <w:rPr>
             <w:rStyle w:val="Hyperlink"/>
@@ -18130,7 +18446,7 @@
       </w:pPr>
     </w:p>
     <w:sectPr>
-      <w:headerReference w:type="default" r:id="rId30"/>
+      <w:headerReference w:type="default" r:id="rId31"/>
       <w:pgSz w:w="11906" w:h="16838"/>
       <w:pgMar w:top="1701" w:right="1134" w:bottom="1701" w:left="1134" w:header="708" w:footer="708" w:gutter="0"/>
       <w:cols w:space="708"/>
@@ -23165,7 +23481,7 @@
 </file>
 
 <file path=customXml/itemProps1.xml><?xml version="1.0" encoding="utf-8"?>
-<ds:datastoreItem xmlns:ds="http://schemas.openxmlformats.org/officeDocument/2006/customXml" ds:itemID="{2B7F5703-A37B-4461-A17A-E3E42800E336}">
+<ds:datastoreItem xmlns:ds="http://schemas.openxmlformats.org/officeDocument/2006/customXml" ds:itemID="{D96FE5CE-3AAC-46FE-B11A-BDE82ACC2856}">
   <ds:schemaRefs>
     <ds:schemaRef ds:uri="http://schemas.openxmlformats.org/officeDocument/2006/bibliography"/>
   </ds:schemaRefs>

</xml_diff>